<commit_message>
[doc] Documento de preguntas resuelto
</commit_message>
<xml_diff>
--- a/Lab3-MueblesDeLosAlpes/preguntas_tutorial.docx
+++ b/Lab3-MueblesDeLosAlpes/preguntas_tutorial.docx
@@ -1,6 +1,6 @@
 
 <file path=word/document.xml><?xml version="1.0" encoding="utf-8"?>
-<w:document xmlns:wpc="http://schemas.microsoft.com/office/word/2010/wordprocessingCanvas" xmlns:mc="http://schemas.openxmlformats.org/markup-compatibility/2006" xmlns:o="urn:schemas-microsoft-com:office:office" xmlns:r="http://schemas.openxmlformats.org/officeDocument/2006/relationships" xmlns:m="http://schemas.openxmlformats.org/officeDocument/2006/math" xmlns:v="urn:schemas-microsoft-com:vml" xmlns:wp14="http://schemas.microsoft.com/office/word/2010/wordprocessingDrawing" xmlns:wp="http://schemas.openxmlformats.org/drawingml/2006/wordprocessingDrawing" xmlns:w10="urn:schemas-microsoft-com:office:word" xmlns:w="http://schemas.openxmlformats.org/wordprocessingml/2006/main" xmlns:w14="http://schemas.microsoft.com/office/word/2010/wordml" xmlns:wpg="http://schemas.microsoft.com/office/word/2010/wordprocessingGroup" xmlns:wpi="http://schemas.microsoft.com/office/word/2010/wordprocessingInk" xmlns:wne="http://schemas.microsoft.com/office/word/2006/wordml" xmlns:wps="http://schemas.microsoft.com/office/word/2010/wordprocessingShape" mc:Ignorable="w14 wp14">
+<w:document xmlns:wpc="http://schemas.microsoft.com/office/word/2010/wordprocessingCanvas" xmlns:mc="http://schemas.openxmlformats.org/markup-compatibility/2006" xmlns:o="urn:schemas-microsoft-com:office:office" xmlns:r="http://schemas.openxmlformats.org/officeDocument/2006/relationships" xmlns:m="http://schemas.openxmlformats.org/officeDocument/2006/math" xmlns:v="urn:schemas-microsoft-com:vml" xmlns:wp14="http://schemas.microsoft.com/office/word/2010/wordprocessingDrawing" xmlns:wp="http://schemas.openxmlformats.org/drawingml/2006/wordprocessingDrawing" xmlns:w10="urn:schemas-microsoft-com:office:word" xmlns:w="http://schemas.openxmlformats.org/wordprocessingml/2006/main" xmlns:w14="http://schemas.microsoft.com/office/word/2010/wordml" xmlns:w15="http://schemas.microsoft.com/office/word/2012/wordml" xmlns:wpg="http://schemas.microsoft.com/office/word/2010/wordprocessingGroup" xmlns:wpi="http://schemas.microsoft.com/office/word/2010/wordprocessingInk" xmlns:wne="http://schemas.microsoft.com/office/word/2006/wordml" xmlns:wps="http://schemas.microsoft.com/office/word/2010/wordprocessingShape" mc:Ignorable="w14 w15 wp14">
   <w:body>
     <w:tbl>
       <w:tblPr>
@@ -61,6 +61,35 @@
               </w:rPr>
               <w:t>:</w:t>
             </w:r>
+            <w:r>
+              <w:rPr>
+                <w:rFonts w:ascii="Verdana" w:hAnsi="Verdana"/>
+                <w:b/>
+                <w:sz w:val="18"/>
+                <w:szCs w:val="18"/>
+              </w:rPr>
+              <w:t xml:space="preserve"> </w:t>
+            </w:r>
+            <w:proofErr w:type="spellStart"/>
+            <w:r>
+              <w:rPr>
+                <w:rFonts w:ascii="Verdana" w:hAnsi="Verdana"/>
+                <w:b/>
+                <w:sz w:val="18"/>
+                <w:szCs w:val="18"/>
+              </w:rPr>
+              <w:t>Andres</w:t>
+            </w:r>
+            <w:proofErr w:type="spellEnd"/>
+            <w:r>
+              <w:rPr>
+                <w:rFonts w:ascii="Verdana" w:hAnsi="Verdana"/>
+                <w:b/>
+                <w:sz w:val="18"/>
+                <w:szCs w:val="18"/>
+              </w:rPr>
+              <w:t xml:space="preserve"> Osorio</w:t>
+            </w:r>
           </w:p>
           <w:p>
             <w:pPr>
@@ -98,6 +127,44 @@
               </w:rPr>
               <w:t>:</w:t>
             </w:r>
+            <w:r>
+              <w:rPr>
+                <w:rFonts w:ascii="Verdana" w:hAnsi="Verdana"/>
+                <w:b/>
+                <w:sz w:val="18"/>
+                <w:szCs w:val="18"/>
+              </w:rPr>
+              <w:t xml:space="preserve"> </w:t>
+            </w:r>
+            <w:proofErr w:type="spellStart"/>
+            <w:r>
+              <w:rPr>
+                <w:rFonts w:ascii="Verdana" w:hAnsi="Verdana"/>
+                <w:b/>
+                <w:sz w:val="18"/>
+                <w:szCs w:val="18"/>
+              </w:rPr>
+              <w:t>Sebastian</w:t>
+            </w:r>
+            <w:proofErr w:type="spellEnd"/>
+            <w:r>
+              <w:rPr>
+                <w:rFonts w:ascii="Verdana" w:hAnsi="Verdana"/>
+                <w:b/>
+                <w:sz w:val="18"/>
+                <w:szCs w:val="18"/>
+              </w:rPr>
+              <w:t xml:space="preserve"> Cardona</w:t>
+            </w:r>
+            <w:r>
+              <w:rPr>
+                <w:rFonts w:ascii="Verdana" w:hAnsi="Verdana"/>
+                <w:b/>
+                <w:sz w:val="18"/>
+                <w:szCs w:val="18"/>
+              </w:rPr>
+              <w:t xml:space="preserve"> C</w:t>
+            </w:r>
           </w:p>
           <w:p>
             <w:pPr>
@@ -132,6 +199,46 @@
               </w:rPr>
               <w:t>:</w:t>
             </w:r>
+            <w:r>
+              <w:rPr>
+                <w:rFonts w:ascii="Verdana" w:hAnsi="Verdana"/>
+                <w:b/>
+                <w:sz w:val="18"/>
+                <w:szCs w:val="18"/>
+              </w:rPr>
+              <w:t xml:space="preserve"> </w:t>
+            </w:r>
+            <w:proofErr w:type="spellStart"/>
+            <w:r>
+              <w:rPr>
+                <w:rFonts w:ascii="Verdana" w:hAnsi="Verdana"/>
+                <w:b/>
+                <w:sz w:val="18"/>
+                <w:szCs w:val="18"/>
+              </w:rPr>
+              <w:t>Fabian</w:t>
+            </w:r>
+            <w:proofErr w:type="spellEnd"/>
+            <w:r>
+              <w:rPr>
+                <w:rFonts w:ascii="Verdana" w:hAnsi="Verdana"/>
+                <w:b/>
+                <w:sz w:val="18"/>
+                <w:szCs w:val="18"/>
+              </w:rPr>
+              <w:t xml:space="preserve"> </w:t>
+            </w:r>
+            <w:proofErr w:type="spellStart"/>
+            <w:r>
+              <w:rPr>
+                <w:rFonts w:ascii="Verdana" w:hAnsi="Verdana"/>
+                <w:b/>
+                <w:sz w:val="18"/>
+                <w:szCs w:val="18"/>
+              </w:rPr>
+              <w:t>Hernandez</w:t>
+            </w:r>
+            <w:proofErr w:type="spellEnd"/>
           </w:p>
         </w:tc>
       </w:tr>
@@ -301,36 +408,50 @@
           <w:szCs w:val="18"/>
         </w:rPr>
       </w:pPr>
-    </w:p>
-    <w:p>
-      <w:pPr>
-        <w:spacing w:after="0" w:line="240" w:lineRule="auto"/>
-        <w:rPr>
-          <w:rFonts w:ascii="Verdana" w:eastAsia="Times New Roman" w:hAnsi="Verdana" w:cs="Times New Roman"/>
-          <w:sz w:val="18"/>
-          <w:szCs w:val="18"/>
-        </w:rPr>
-      </w:pPr>
-    </w:p>
-    <w:p>
-      <w:pPr>
-        <w:spacing w:after="0" w:line="240" w:lineRule="auto"/>
-        <w:rPr>
-          <w:rFonts w:ascii="Verdana" w:eastAsia="Times New Roman" w:hAnsi="Verdana" w:cs="Times New Roman"/>
-          <w:sz w:val="18"/>
-          <w:szCs w:val="18"/>
-        </w:rPr>
-      </w:pPr>
-    </w:p>
-    <w:p>
-      <w:pPr>
-        <w:spacing w:after="0" w:line="240" w:lineRule="auto"/>
-        <w:rPr>
-          <w:rFonts w:ascii="Verdana" w:eastAsia="Times New Roman" w:hAnsi="Verdana" w:cs="Times New Roman"/>
-          <w:sz w:val="18"/>
-          <w:szCs w:val="18"/>
-        </w:rPr>
-      </w:pPr>
+      <w:r>
+        <w:rPr>
+          <w:rFonts w:ascii="Verdana" w:eastAsia="Times New Roman" w:hAnsi="Verdana" w:cs="Times New Roman"/>
+          <w:sz w:val="18"/>
+          <w:szCs w:val="18"/>
+        </w:rPr>
+        <w:t xml:space="preserve">Esta invocación se realiza a través del EJB de </w:t>
+      </w:r>
+      <w:proofErr w:type="spellStart"/>
+      <w:r>
+        <w:rPr>
+          <w:rFonts w:ascii="Verdana" w:eastAsia="Times New Roman" w:hAnsi="Verdana" w:cs="Times New Roman"/>
+          <w:sz w:val="18"/>
+          <w:szCs w:val="18"/>
+        </w:rPr>
+        <w:t>VendedorBean</w:t>
+      </w:r>
+      <w:proofErr w:type="spellEnd"/>
+      <w:r>
+        <w:rPr>
+          <w:rFonts w:ascii="Verdana" w:eastAsia="Times New Roman" w:hAnsi="Verdana" w:cs="Times New Roman"/>
+          <w:sz w:val="18"/>
+          <w:szCs w:val="18"/>
+        </w:rPr>
+        <w:t xml:space="preserve">, instanciando el servicio local </w:t>
+      </w:r>
+      <w:proofErr w:type="spellStart"/>
+      <w:r>
+        <w:rPr>
+          <w:rFonts w:ascii="Verdana" w:eastAsia="Times New Roman" w:hAnsi="Verdana" w:cs="Times New Roman"/>
+          <w:sz w:val="18"/>
+          <w:szCs w:val="18"/>
+        </w:rPr>
+        <w:t>IServicioVendedoresMockLocal</w:t>
+      </w:r>
+      <w:proofErr w:type="spellEnd"/>
+      <w:r>
+        <w:rPr>
+          <w:rFonts w:ascii="Verdana" w:eastAsia="Times New Roman" w:hAnsi="Verdana" w:cs="Times New Roman"/>
+          <w:sz w:val="18"/>
+          <w:szCs w:val="18"/>
+        </w:rPr>
+        <w:t>.</w:t>
+      </w:r>
     </w:p>
     <w:p>
       <w:pPr>
@@ -419,36 +540,108 @@
           <w:szCs w:val="18"/>
         </w:rPr>
       </w:pPr>
-    </w:p>
-    <w:p>
-      <w:pPr>
-        <w:spacing w:after="0" w:line="240" w:lineRule="auto"/>
-        <w:rPr>
-          <w:rFonts w:ascii="Verdana" w:eastAsia="Times New Roman" w:hAnsi="Verdana" w:cs="Times New Roman"/>
-          <w:sz w:val="18"/>
-          <w:szCs w:val="18"/>
-        </w:rPr>
-      </w:pPr>
-    </w:p>
-    <w:p>
-      <w:pPr>
-        <w:spacing w:after="0" w:line="240" w:lineRule="auto"/>
-        <w:rPr>
-          <w:rFonts w:ascii="Verdana" w:eastAsia="Times New Roman" w:hAnsi="Verdana" w:cs="Times New Roman"/>
-          <w:sz w:val="18"/>
-          <w:szCs w:val="18"/>
-        </w:rPr>
-      </w:pPr>
-    </w:p>
-    <w:p>
-      <w:pPr>
-        <w:spacing w:after="0" w:line="240" w:lineRule="auto"/>
-        <w:rPr>
-          <w:rFonts w:ascii="Verdana" w:eastAsia="Times New Roman" w:hAnsi="Verdana" w:cs="Times New Roman"/>
-          <w:sz w:val="18"/>
-          <w:szCs w:val="18"/>
-        </w:rPr>
-      </w:pPr>
+      <w:r>
+        <w:rPr>
+          <w:rFonts w:ascii="Verdana" w:eastAsia="Times New Roman" w:hAnsi="Verdana" w:cs="Times New Roman"/>
+          <w:sz w:val="18"/>
+          <w:szCs w:val="18"/>
+        </w:rPr>
+        <w:t xml:space="preserve">La grilla de datos obtiene los registros de los vendedores en el cual el botón eliminar, contiene el ID del </w:t>
+      </w:r>
+      <w:proofErr w:type="spellStart"/>
+      <w:r>
+        <w:rPr>
+          <w:rFonts w:ascii="Verdana" w:eastAsia="Times New Roman" w:hAnsi="Verdana" w:cs="Times New Roman"/>
+          <w:sz w:val="18"/>
+          <w:szCs w:val="18"/>
+        </w:rPr>
+        <w:t>vendeodr</w:t>
+      </w:r>
+      <w:proofErr w:type="spellEnd"/>
+      <w:r>
+        <w:rPr>
+          <w:rFonts w:ascii="Verdana" w:eastAsia="Times New Roman" w:hAnsi="Verdana" w:cs="Times New Roman"/>
+          <w:sz w:val="18"/>
+          <w:szCs w:val="18"/>
+        </w:rPr>
+        <w:t xml:space="preserve"> que se desea eliminar el cual viaja como parámetro a través de la petición, la cual puede ser obtenida en un objeto tipo </w:t>
+      </w:r>
+      <w:proofErr w:type="spellStart"/>
+      <w:r>
+        <w:rPr>
+          <w:rFonts w:ascii="Verdana" w:eastAsia="Times New Roman" w:hAnsi="Verdana" w:cs="Times New Roman"/>
+          <w:sz w:val="18"/>
+          <w:szCs w:val="18"/>
+        </w:rPr>
+        <w:t>Map</w:t>
+      </w:r>
+      <w:proofErr w:type="spellEnd"/>
+      <w:r>
+        <w:rPr>
+          <w:rFonts w:ascii="Verdana" w:eastAsia="Times New Roman" w:hAnsi="Verdana" w:cs="Times New Roman"/>
+          <w:sz w:val="18"/>
+          <w:szCs w:val="18"/>
+        </w:rPr>
+        <w:t xml:space="preserve"> (De tipo </w:t>
+      </w:r>
+      <w:proofErr w:type="spellStart"/>
+      <w:r>
+        <w:rPr>
+          <w:rFonts w:ascii="Verdana" w:eastAsia="Times New Roman" w:hAnsi="Verdana" w:cs="Times New Roman"/>
+          <w:sz w:val="18"/>
+          <w:szCs w:val="18"/>
+        </w:rPr>
+        <w:t>Key</w:t>
+      </w:r>
+      <w:proofErr w:type="gramStart"/>
+      <w:r>
+        <w:rPr>
+          <w:rFonts w:ascii="Verdana" w:eastAsia="Times New Roman" w:hAnsi="Verdana" w:cs="Times New Roman"/>
+          <w:sz w:val="18"/>
+          <w:szCs w:val="18"/>
+        </w:rPr>
+        <w:t>:Value</w:t>
+      </w:r>
+      <w:proofErr w:type="spellEnd"/>
+      <w:proofErr w:type="gramEnd"/>
+      <w:r>
+        <w:rPr>
+          <w:rFonts w:ascii="Verdana" w:eastAsia="Times New Roman" w:hAnsi="Verdana" w:cs="Times New Roman"/>
+          <w:sz w:val="18"/>
+          <w:szCs w:val="18"/>
+        </w:rPr>
+        <w:t>), donde se extrae el valor del parámetro “</w:t>
+      </w:r>
+      <w:proofErr w:type="spellStart"/>
+      <w:r>
+        <w:rPr>
+          <w:rFonts w:ascii="Verdana" w:eastAsia="Times New Roman" w:hAnsi="Verdana" w:cs="Times New Roman"/>
+          <w:sz w:val="18"/>
+          <w:szCs w:val="18"/>
+        </w:rPr>
+        <w:t>VemddorId</w:t>
+      </w:r>
+      <w:proofErr w:type="spellEnd"/>
+      <w:r>
+        <w:rPr>
+          <w:rFonts w:ascii="Verdana" w:eastAsia="Times New Roman" w:hAnsi="Verdana" w:cs="Times New Roman"/>
+          <w:sz w:val="18"/>
+          <w:szCs w:val="18"/>
+        </w:rPr>
+        <w:t>” para luego ser enviado al servicio en el método para la eliminación del vendedor.</w:t>
+      </w:r>
+    </w:p>
+    <w:p>
+      <w:pPr>
+        <w:spacing w:after="0" w:line="240" w:lineRule="auto"/>
+        <w:rPr>
+          <w:rFonts w:ascii="Verdana" w:eastAsia="Times New Roman" w:hAnsi="Verdana" w:cs="Times New Roman"/>
+          <w:sz w:val="18"/>
+          <w:szCs w:val="18"/>
+        </w:rPr>
+      </w:pPr>
+      <w:bookmarkStart w:id="0" w:name="_GoBack"/>
+      <w:bookmarkEnd w:id="0"/>
     </w:p>
     <w:p>
       <w:pPr>
@@ -540,26 +733,196 @@
           <w:szCs w:val="18"/>
         </w:rPr>
       </w:pPr>
-    </w:p>
-    <w:p>
-      <w:pPr>
-        <w:spacing w:after="0" w:line="240" w:lineRule="auto"/>
-        <w:rPr>
-          <w:rFonts w:ascii="Verdana" w:eastAsia="Times New Roman" w:hAnsi="Verdana" w:cs="Times New Roman"/>
-          <w:sz w:val="18"/>
-          <w:szCs w:val="18"/>
-        </w:rPr>
-      </w:pPr>
-    </w:p>
-    <w:p>
-      <w:pPr>
-        <w:spacing w:after="0" w:line="240" w:lineRule="auto"/>
-        <w:rPr>
-          <w:rFonts w:ascii="Verdana" w:eastAsia="Times New Roman" w:hAnsi="Verdana" w:cs="Times New Roman"/>
-          <w:sz w:val="18"/>
-          <w:szCs w:val="18"/>
-        </w:rPr>
-      </w:pPr>
+      <w:r>
+        <w:rPr>
+          <w:rFonts w:ascii="Verdana" w:eastAsia="Times New Roman" w:hAnsi="Verdana" w:cs="Times New Roman"/>
+          <w:sz w:val="18"/>
+          <w:szCs w:val="18"/>
+        </w:rPr>
+        <w:t xml:space="preserve">La interfaz </w:t>
+      </w:r>
+      <w:proofErr w:type="spellStart"/>
+      <w:r>
+        <w:rPr>
+          <w:rFonts w:ascii="Verdana" w:eastAsia="Times New Roman" w:hAnsi="Verdana" w:cs="Times New Roman"/>
+          <w:i/>
+          <w:sz w:val="18"/>
+          <w:szCs w:val="18"/>
+        </w:rPr>
+        <w:t>IServicioVendedoresMockLocal</w:t>
+      </w:r>
+      <w:proofErr w:type="spellEnd"/>
+      <w:r>
+        <w:rPr>
+          <w:rFonts w:ascii="Verdana" w:eastAsia="Times New Roman" w:hAnsi="Verdana" w:cs="Times New Roman"/>
+          <w:i/>
+          <w:sz w:val="18"/>
+          <w:szCs w:val="18"/>
+        </w:rPr>
+        <w:t xml:space="preserve"> </w:t>
+      </w:r>
+      <w:r>
+        <w:rPr>
+          <w:rFonts w:ascii="Verdana" w:eastAsia="Times New Roman" w:hAnsi="Verdana" w:cs="Times New Roman"/>
+          <w:sz w:val="18"/>
+          <w:szCs w:val="18"/>
+        </w:rPr>
+        <w:t>es de tipo</w:t>
+      </w:r>
+      <w:r>
+        <w:rPr>
+          <w:rFonts w:ascii="Verdana" w:eastAsia="Times New Roman" w:hAnsi="Verdana" w:cs="Times New Roman"/>
+          <w:sz w:val="18"/>
+          <w:szCs w:val="18"/>
+        </w:rPr>
+        <w:t xml:space="preserve"> </w:t>
+      </w:r>
+      <w:proofErr w:type="spellStart"/>
+      <w:r>
+        <w:rPr>
+          <w:rFonts w:ascii="Verdana" w:eastAsia="Times New Roman" w:hAnsi="Verdana" w:cs="Times New Roman"/>
+          <w:sz w:val="18"/>
+          <w:szCs w:val="18"/>
+        </w:rPr>
+        <w:t>interfas</w:t>
+      </w:r>
+      <w:proofErr w:type="spellEnd"/>
+      <w:r>
+        <w:rPr>
+          <w:rFonts w:ascii="Verdana" w:eastAsia="Times New Roman" w:hAnsi="Verdana" w:cs="Times New Roman"/>
+          <w:sz w:val="18"/>
+          <w:szCs w:val="18"/>
+        </w:rPr>
+        <w:t xml:space="preserve"> de negocio local (</w:t>
+      </w:r>
+      <w:proofErr w:type="spellStart"/>
+      <w:r>
+        <w:rPr>
+          <w:rFonts w:ascii="Verdana" w:eastAsia="Times New Roman" w:hAnsi="Verdana" w:cs="Times New Roman"/>
+          <w:sz w:val="18"/>
+          <w:szCs w:val="18"/>
+        </w:rPr>
+        <w:t>ejb.Local</w:t>
+      </w:r>
+      <w:proofErr w:type="spellEnd"/>
+      <w:r>
+        <w:rPr>
+          <w:rFonts w:ascii="Verdana" w:eastAsia="Times New Roman" w:hAnsi="Verdana" w:cs="Times New Roman"/>
+          <w:sz w:val="18"/>
+          <w:szCs w:val="18"/>
+        </w:rPr>
+        <w:t>)</w:t>
+      </w:r>
+    </w:p>
+    <w:p>
+      <w:pPr>
+        <w:spacing w:after="0" w:line="240" w:lineRule="auto"/>
+        <w:rPr>
+          <w:rFonts w:ascii="Verdana" w:eastAsia="Times New Roman" w:hAnsi="Verdana" w:cs="Times New Roman"/>
+          <w:i/>
+          <w:sz w:val="18"/>
+          <w:szCs w:val="18"/>
+        </w:rPr>
+      </w:pPr>
+    </w:p>
+    <w:p>
+      <w:pPr>
+        <w:spacing w:after="0" w:line="240" w:lineRule="auto"/>
+        <w:rPr>
+          <w:rFonts w:ascii="Verdana" w:eastAsia="Times New Roman" w:hAnsi="Verdana" w:cs="Times New Roman"/>
+          <w:sz w:val="18"/>
+          <w:szCs w:val="18"/>
+        </w:rPr>
+      </w:pPr>
+      <w:r>
+        <w:rPr>
+          <w:rFonts w:ascii="Verdana" w:eastAsia="Times New Roman" w:hAnsi="Verdana" w:cs="Times New Roman"/>
+          <w:sz w:val="18"/>
+          <w:szCs w:val="18"/>
+        </w:rPr>
+        <w:t>La interfaz</w:t>
+      </w:r>
+      <w:r>
+        <w:rPr>
+          <w:rFonts w:ascii="Verdana" w:eastAsia="Times New Roman" w:hAnsi="Verdana" w:cs="Times New Roman"/>
+          <w:i/>
+          <w:sz w:val="18"/>
+          <w:szCs w:val="18"/>
+        </w:rPr>
+        <w:t xml:space="preserve"> </w:t>
+      </w:r>
+      <w:proofErr w:type="spellStart"/>
+      <w:r>
+        <w:rPr>
+          <w:rFonts w:ascii="Verdana" w:eastAsia="Times New Roman" w:hAnsi="Verdana" w:cs="Times New Roman"/>
+          <w:i/>
+          <w:sz w:val="18"/>
+          <w:szCs w:val="18"/>
+        </w:rPr>
+        <w:t>IServicioVendedoresMockRemote</w:t>
+      </w:r>
+      <w:proofErr w:type="spellEnd"/>
+      <w:r>
+        <w:rPr>
+          <w:rFonts w:ascii="Verdana" w:eastAsia="Times New Roman" w:hAnsi="Verdana" w:cs="Times New Roman"/>
+          <w:i/>
+          <w:sz w:val="18"/>
+          <w:szCs w:val="18"/>
+        </w:rPr>
+        <w:t xml:space="preserve"> </w:t>
+      </w:r>
+      <w:r>
+        <w:rPr>
+          <w:rFonts w:ascii="Verdana" w:eastAsia="Times New Roman" w:hAnsi="Verdana" w:cs="Times New Roman"/>
+          <w:sz w:val="18"/>
+          <w:szCs w:val="18"/>
+        </w:rPr>
+        <w:t xml:space="preserve">es de tipo </w:t>
+      </w:r>
+      <w:proofErr w:type="spellStart"/>
+      <w:r>
+        <w:rPr>
+          <w:rFonts w:ascii="Verdana" w:eastAsia="Times New Roman" w:hAnsi="Verdana" w:cs="Times New Roman"/>
+          <w:sz w:val="18"/>
+          <w:szCs w:val="18"/>
+        </w:rPr>
+        <w:t>interfas</w:t>
+      </w:r>
+      <w:proofErr w:type="spellEnd"/>
+      <w:r>
+        <w:rPr>
+          <w:rFonts w:ascii="Verdana" w:eastAsia="Times New Roman" w:hAnsi="Verdana" w:cs="Times New Roman"/>
+          <w:sz w:val="18"/>
+          <w:szCs w:val="18"/>
+        </w:rPr>
+        <w:t xml:space="preserve"> de negocio </w:t>
+      </w:r>
+      <w:r>
+        <w:rPr>
+          <w:rFonts w:ascii="Verdana" w:eastAsia="Times New Roman" w:hAnsi="Verdana" w:cs="Times New Roman"/>
+          <w:sz w:val="18"/>
+          <w:szCs w:val="18"/>
+        </w:rPr>
+        <w:t>remoto (</w:t>
+      </w:r>
+      <w:proofErr w:type="spellStart"/>
+      <w:r>
+        <w:rPr>
+          <w:rFonts w:ascii="Verdana" w:eastAsia="Times New Roman" w:hAnsi="Verdana" w:cs="Times New Roman"/>
+          <w:sz w:val="18"/>
+          <w:szCs w:val="18"/>
+        </w:rPr>
+        <w:t>ejb.Remote</w:t>
+      </w:r>
+      <w:proofErr w:type="spellEnd"/>
+      <w:r>
+        <w:rPr>
+          <w:rFonts w:ascii="Verdana" w:eastAsia="Times New Roman" w:hAnsi="Verdana" w:cs="Times New Roman"/>
+          <w:sz w:val="18"/>
+          <w:szCs w:val="18"/>
+        </w:rPr>
+        <w:t>)</w:t>
+      </w:r>
     </w:p>
     <w:p>
       <w:pPr>
@@ -591,13 +954,15 @@
         <w:spacing w:after="0" w:line="240" w:lineRule="auto"/>
         <w:rPr>
           <w:rFonts w:ascii="Verdana" w:eastAsia="Times New Roman" w:hAnsi="Verdana" w:cs="Times New Roman"/>
-          <w:sz w:val="18"/>
-          <w:szCs w:val="18"/>
-        </w:rPr>
-      </w:pPr>
-      <w:r>
-        <w:rPr>
-          <w:rFonts w:ascii="Verdana" w:eastAsia="Times New Roman" w:hAnsi="Verdana" w:cs="Times New Roman"/>
+          <w:strike/>
+          <w:sz w:val="18"/>
+          <w:szCs w:val="18"/>
+        </w:rPr>
+      </w:pPr>
+      <w:r>
+        <w:rPr>
+          <w:rFonts w:ascii="Verdana" w:eastAsia="Times New Roman" w:hAnsi="Verdana" w:cs="Times New Roman"/>
+          <w:strike/>
           <w:sz w:val="18"/>
           <w:szCs w:val="18"/>
         </w:rPr>
@@ -607,6 +972,7 @@
         <w:rPr>
           <w:rFonts w:ascii="Verdana" w:eastAsia="Times New Roman" w:hAnsi="Verdana" w:cs="Times New Roman"/>
           <w:i/>
+          <w:strike/>
           <w:sz w:val="18"/>
           <w:szCs w:val="18"/>
         </w:rPr>
@@ -617,6 +983,7 @@
         <w:rPr>
           <w:rFonts w:ascii="Verdana" w:eastAsia="Times New Roman" w:hAnsi="Verdana" w:cs="Times New Roman"/>
           <w:i/>
+          <w:strike/>
           <w:sz w:val="18"/>
           <w:szCs w:val="18"/>
         </w:rPr>
@@ -626,6 +993,7 @@
       <w:r>
         <w:rPr>
           <w:rFonts w:ascii="Verdana" w:eastAsia="Times New Roman" w:hAnsi="Verdana" w:cs="Times New Roman"/>
+          <w:strike/>
           <w:sz w:val="18"/>
           <w:szCs w:val="18"/>
         </w:rPr>
@@ -635,6 +1003,7 @@
         <w:rPr>
           <w:rFonts w:ascii="Verdana" w:eastAsia="Times New Roman" w:hAnsi="Verdana" w:cs="Times New Roman"/>
           <w:i/>
+          <w:strike/>
           <w:sz w:val="18"/>
           <w:szCs w:val="18"/>
         </w:rPr>
@@ -645,6 +1014,7 @@
         <w:rPr>
           <w:rFonts w:ascii="Verdana" w:eastAsia="Times New Roman" w:hAnsi="Verdana" w:cs="Times New Roman"/>
           <w:i/>
+          <w:strike/>
           <w:sz w:val="18"/>
           <w:szCs w:val="18"/>
         </w:rPr>
@@ -654,6 +1024,7 @@
       <w:r>
         <w:rPr>
           <w:rFonts w:ascii="Verdana" w:eastAsia="Times New Roman" w:hAnsi="Verdana" w:cs="Times New Roman"/>
+          <w:strike/>
           <w:sz w:val="18"/>
           <w:szCs w:val="18"/>
         </w:rPr>
@@ -663,6 +1034,7 @@
       <w:r>
         <w:rPr>
           <w:rFonts w:ascii="Verdana" w:eastAsia="Times New Roman" w:hAnsi="Verdana" w:cs="Times New Roman"/>
+          <w:strike/>
           <w:sz w:val="18"/>
           <w:szCs w:val="18"/>
         </w:rPr>
@@ -672,6 +1044,7 @@
       <w:r>
         <w:rPr>
           <w:rFonts w:ascii="Verdana" w:eastAsia="Times New Roman" w:hAnsi="Verdana" w:cs="Times New Roman"/>
+          <w:strike/>
           <w:sz w:val="18"/>
           <w:szCs w:val="18"/>
         </w:rPr>
@@ -681,6 +1054,7 @@
       <w:r>
         <w:rPr>
           <w:rFonts w:ascii="Verdana" w:eastAsia="Times New Roman" w:hAnsi="Verdana" w:cs="Times New Roman"/>
+          <w:strike/>
           <w:sz w:val="18"/>
           <w:szCs w:val="18"/>
         </w:rPr>
@@ -690,6 +1064,7 @@
       <w:r>
         <w:rPr>
           <w:rFonts w:ascii="Verdana" w:eastAsia="Times New Roman" w:hAnsi="Verdana" w:cs="Times New Roman"/>
+          <w:strike/>
           <w:sz w:val="18"/>
           <w:szCs w:val="18"/>
         </w:rPr>
@@ -700,6 +1075,7 @@
         <w:rPr>
           <w:rFonts w:ascii="Verdana" w:eastAsia="Times New Roman" w:hAnsi="Verdana" w:cs="Times New Roman"/>
           <w:i/>
+          <w:strike/>
           <w:sz w:val="18"/>
           <w:szCs w:val="18"/>
         </w:rPr>
@@ -709,6 +1085,7 @@
       <w:r>
         <w:rPr>
           <w:rFonts w:ascii="Verdana" w:eastAsia="Times New Roman" w:hAnsi="Verdana" w:cs="Times New Roman"/>
+          <w:strike/>
           <w:sz w:val="18"/>
           <w:szCs w:val="18"/>
         </w:rPr>
@@ -717,6 +1094,7 @@
       <w:r>
         <w:rPr>
           <w:rFonts w:ascii="Verdana" w:eastAsia="Times New Roman" w:hAnsi="Verdana" w:cs="Times New Roman"/>
+          <w:strike/>
           <w:sz w:val="18"/>
           <w:szCs w:val="18"/>
         </w:rPr>
@@ -725,6 +1103,124 @@
       <w:r>
         <w:rPr>
           <w:rFonts w:ascii="Verdana" w:eastAsia="Times New Roman" w:hAnsi="Verdana" w:cs="Times New Roman"/>
+          <w:strike/>
+          <w:sz w:val="18"/>
+          <w:szCs w:val="18"/>
+        </w:rPr>
+        <w:t xml:space="preserve"> la aplicación</w:t>
+      </w:r>
+      <w:r>
+        <w:rPr>
+          <w:rFonts w:ascii="Verdana" w:eastAsia="Times New Roman" w:hAnsi="Verdana" w:cs="Times New Roman"/>
+          <w:strike/>
+          <w:sz w:val="18"/>
+          <w:szCs w:val="18"/>
+        </w:rPr>
+        <w:t xml:space="preserve">? ¿Qué </w:t>
+      </w:r>
+      <w:r>
+        <w:rPr>
+          <w:rFonts w:ascii="Verdana" w:eastAsia="Times New Roman" w:hAnsi="Verdana" w:cs="Times New Roman"/>
+          <w:strike/>
+          <w:sz w:val="18"/>
+          <w:szCs w:val="18"/>
+        </w:rPr>
+        <w:t>consecuencias</w:t>
+      </w:r>
+      <w:r>
+        <w:rPr>
+          <w:rFonts w:ascii="Verdana" w:eastAsia="Times New Roman" w:hAnsi="Verdana" w:cs="Times New Roman"/>
+          <w:strike/>
+          <w:sz w:val="18"/>
+          <w:szCs w:val="18"/>
+        </w:rPr>
+        <w:t xml:space="preserve"> genera la anotación </w:t>
+      </w:r>
+      <w:r>
+        <w:rPr>
+          <w:rFonts w:ascii="Verdana" w:eastAsia="Times New Roman" w:hAnsi="Verdana" w:cs="Times New Roman"/>
+          <w:i/>
+          <w:strike/>
+          <w:sz w:val="18"/>
+          <w:szCs w:val="18"/>
+        </w:rPr>
+        <w:t>@</w:t>
+      </w:r>
+      <w:proofErr w:type="spellStart"/>
+      <w:r>
+        <w:rPr>
+          <w:rFonts w:ascii="Verdana" w:eastAsia="Times New Roman" w:hAnsi="Verdana" w:cs="Times New Roman"/>
+          <w:i/>
+          <w:strike/>
+          <w:sz w:val="18"/>
+          <w:szCs w:val="18"/>
+        </w:rPr>
+        <w:t>Singleton</w:t>
+      </w:r>
+      <w:proofErr w:type="spellEnd"/>
+      <w:r>
+        <w:rPr>
+          <w:rFonts w:ascii="Verdana" w:eastAsia="Times New Roman" w:hAnsi="Verdana" w:cs="Times New Roman"/>
+          <w:strike/>
+          <w:sz w:val="18"/>
+          <w:szCs w:val="18"/>
+        </w:rPr>
+        <w:t>?</w:t>
+      </w:r>
+    </w:p>
+    <w:p>
+      <w:pPr>
+        <w:pStyle w:val="Prrafodelista"/>
+        <w:numPr>
+          <w:ilvl w:val="1"/>
+          <w:numId w:val="1"/>
+        </w:numPr>
+        <w:spacing w:after="0" w:line="240" w:lineRule="auto"/>
+        <w:rPr>
+          <w:rFonts w:ascii="Verdana" w:eastAsia="Times New Roman" w:hAnsi="Verdana" w:cs="Times New Roman"/>
+          <w:sz w:val="18"/>
+          <w:szCs w:val="18"/>
+        </w:rPr>
+      </w:pPr>
+      <w:r>
+        <w:rPr>
+          <w:rFonts w:ascii="Verdana" w:eastAsia="Times New Roman" w:hAnsi="Verdana" w:cs="Times New Roman"/>
+          <w:sz w:val="18"/>
+          <w:szCs w:val="18"/>
+        </w:rPr>
+        <w:t xml:space="preserve">NOTA: </w:t>
+      </w:r>
+      <w:r>
+        <w:rPr>
+          <w:rFonts w:ascii="Verdana" w:eastAsia="Times New Roman" w:hAnsi="Verdana" w:cs="Times New Roman"/>
+          <w:sz w:val="18"/>
+          <w:szCs w:val="18"/>
+        </w:rPr>
+        <w:t xml:space="preserve">¿Si usted cambia la anotación </w:t>
+      </w:r>
+      <w:r>
+        <w:rPr>
+          <w:rFonts w:ascii="Verdana" w:eastAsia="Times New Roman" w:hAnsi="Verdana" w:cs="Times New Roman"/>
+          <w:i/>
+          <w:sz w:val="18"/>
+          <w:szCs w:val="18"/>
+        </w:rPr>
+        <w:t>@</w:t>
+      </w:r>
+      <w:proofErr w:type="spellStart"/>
+      <w:r>
+        <w:rPr>
+          <w:rFonts w:ascii="Verdana" w:eastAsia="Times New Roman" w:hAnsi="Verdana" w:cs="Times New Roman"/>
+          <w:i/>
+          <w:sz w:val="18"/>
+          <w:szCs w:val="18"/>
+        </w:rPr>
+        <w:t>Stateless</w:t>
+      </w:r>
+      <w:proofErr w:type="spellEnd"/>
+      <w:r>
+        <w:rPr>
+          <w:rFonts w:ascii="Verdana" w:eastAsia="Times New Roman" w:hAnsi="Verdana" w:cs="Times New Roman"/>
           <w:sz w:val="18"/>
           <w:szCs w:val="18"/>
         </w:rPr>
@@ -736,6 +1232,105 @@
           <w:sz w:val="18"/>
           <w:szCs w:val="18"/>
         </w:rPr>
+        <w:t xml:space="preserve">a </w:t>
+      </w:r>
+      <w:r>
+        <w:rPr>
+          <w:rFonts w:ascii="Verdana" w:eastAsia="Times New Roman" w:hAnsi="Verdana" w:cs="Times New Roman"/>
+          <w:i/>
+          <w:sz w:val="18"/>
+          <w:szCs w:val="18"/>
+        </w:rPr>
+        <w:t>@</w:t>
+      </w:r>
+      <w:proofErr w:type="spellStart"/>
+      <w:r>
+        <w:rPr>
+          <w:rFonts w:ascii="Verdana" w:eastAsia="Times New Roman" w:hAnsi="Verdana" w:cs="Times New Roman"/>
+          <w:i/>
+          <w:sz w:val="18"/>
+          <w:szCs w:val="18"/>
+        </w:rPr>
+        <w:t>Stateful</w:t>
+      </w:r>
+      <w:proofErr w:type="spellEnd"/>
+      <w:r>
+        <w:rPr>
+          <w:rFonts w:ascii="Verdana" w:eastAsia="Times New Roman" w:hAnsi="Verdana" w:cs="Times New Roman"/>
+          <w:sz w:val="18"/>
+          <w:szCs w:val="18"/>
+        </w:rPr>
+        <w:t xml:space="preserve"> del </w:t>
+      </w:r>
+      <w:proofErr w:type="spellStart"/>
+      <w:r>
+        <w:rPr>
+          <w:rFonts w:ascii="Verdana" w:eastAsia="Times New Roman" w:hAnsi="Verdana" w:cs="Times New Roman"/>
+          <w:sz w:val="18"/>
+          <w:szCs w:val="18"/>
+        </w:rPr>
+        <w:t>session</w:t>
+      </w:r>
+      <w:proofErr w:type="spellEnd"/>
+      <w:r>
+        <w:rPr>
+          <w:rFonts w:ascii="Verdana" w:eastAsia="Times New Roman" w:hAnsi="Verdana" w:cs="Times New Roman"/>
+          <w:sz w:val="18"/>
+          <w:szCs w:val="18"/>
+        </w:rPr>
+        <w:t xml:space="preserve"> </w:t>
+      </w:r>
+      <w:proofErr w:type="spellStart"/>
+      <w:r>
+        <w:rPr>
+          <w:rFonts w:ascii="Verdana" w:eastAsia="Times New Roman" w:hAnsi="Verdana" w:cs="Times New Roman"/>
+          <w:sz w:val="18"/>
+          <w:szCs w:val="18"/>
+        </w:rPr>
+        <w:t>bean</w:t>
+      </w:r>
+      <w:proofErr w:type="spellEnd"/>
+      <w:r>
+        <w:rPr>
+          <w:rFonts w:ascii="Verdana" w:eastAsia="Times New Roman" w:hAnsi="Verdana" w:cs="Times New Roman"/>
+          <w:sz w:val="18"/>
+          <w:szCs w:val="18"/>
+        </w:rPr>
+        <w:t xml:space="preserve"> </w:t>
+      </w:r>
+      <w:proofErr w:type="spellStart"/>
+      <w:r>
+        <w:rPr>
+          <w:rFonts w:ascii="Verdana" w:eastAsia="Times New Roman" w:hAnsi="Verdana" w:cs="Times New Roman"/>
+          <w:i/>
+          <w:sz w:val="18"/>
+          <w:szCs w:val="18"/>
+        </w:rPr>
+        <w:t>ServicioVendedoresMock</w:t>
+      </w:r>
+      <w:proofErr w:type="spellEnd"/>
+      <w:r>
+        <w:rPr>
+          <w:rFonts w:ascii="Verdana" w:eastAsia="Times New Roman" w:hAnsi="Verdana" w:cs="Times New Roman"/>
+          <w:sz w:val="18"/>
+          <w:szCs w:val="18"/>
+        </w:rPr>
+        <w:t xml:space="preserve"> qué </w:t>
+      </w:r>
+      <w:r>
+        <w:rPr>
+          <w:rFonts w:ascii="Verdana" w:eastAsia="Times New Roman" w:hAnsi="Verdana" w:cs="Times New Roman"/>
+          <w:sz w:val="18"/>
+          <w:szCs w:val="18"/>
+        </w:rPr>
+        <w:t xml:space="preserve">consecuencias habrían </w:t>
+      </w:r>
+      <w:r>
+        <w:rPr>
+          <w:rFonts w:ascii="Verdana" w:eastAsia="Times New Roman" w:hAnsi="Verdana" w:cs="Times New Roman"/>
+          <w:sz w:val="18"/>
+          <w:szCs w:val="18"/>
+        </w:rPr>
         <w:t>la aplicación</w:t>
       </w:r>
       <w:r>
@@ -810,36 +1405,212 @@
           <w:szCs w:val="18"/>
         </w:rPr>
       </w:pPr>
-    </w:p>
-    <w:p>
-      <w:pPr>
-        <w:spacing w:after="0" w:line="240" w:lineRule="auto"/>
-        <w:rPr>
-          <w:rFonts w:ascii="Verdana" w:eastAsia="Times New Roman" w:hAnsi="Verdana" w:cs="Times New Roman"/>
-          <w:sz w:val="18"/>
-          <w:szCs w:val="18"/>
-        </w:rPr>
-      </w:pPr>
-    </w:p>
-    <w:p>
-      <w:pPr>
-        <w:spacing w:after="0" w:line="240" w:lineRule="auto"/>
-        <w:rPr>
-          <w:rFonts w:ascii="Verdana" w:eastAsia="Times New Roman" w:hAnsi="Verdana" w:cs="Times New Roman"/>
-          <w:sz w:val="18"/>
-          <w:szCs w:val="18"/>
-        </w:rPr>
-      </w:pPr>
-    </w:p>
-    <w:p>
-      <w:pPr>
-        <w:spacing w:after="0" w:line="240" w:lineRule="auto"/>
-        <w:rPr>
-          <w:rFonts w:ascii="Verdana" w:eastAsia="Times New Roman" w:hAnsi="Verdana" w:cs="Times New Roman"/>
-          <w:sz w:val="18"/>
-          <w:szCs w:val="18"/>
-        </w:rPr>
-      </w:pPr>
+      <w:r>
+        <w:rPr>
+          <w:rFonts w:ascii="Verdana" w:eastAsia="Times New Roman" w:hAnsi="Verdana" w:cs="Times New Roman"/>
+          <w:sz w:val="18"/>
+          <w:szCs w:val="18"/>
+        </w:rPr>
+        <w:t xml:space="preserve">Las consecuencias están relacionadas al ciclo de vida que tendrá la sesión, ya que al pasarla a </w:t>
+      </w:r>
+      <w:proofErr w:type="spellStart"/>
+      <w:r>
+        <w:rPr>
+          <w:rFonts w:ascii="Verdana" w:eastAsia="Times New Roman" w:hAnsi="Verdana" w:cs="Times New Roman"/>
+          <w:sz w:val="18"/>
+          <w:szCs w:val="18"/>
+        </w:rPr>
+        <w:t>Statefull</w:t>
+      </w:r>
+      <w:proofErr w:type="spellEnd"/>
+      <w:r>
+        <w:rPr>
+          <w:rFonts w:ascii="Verdana" w:eastAsia="Times New Roman" w:hAnsi="Verdana" w:cs="Times New Roman"/>
+          <w:sz w:val="18"/>
+          <w:szCs w:val="18"/>
+        </w:rPr>
+        <w:t xml:space="preserve">, </w:t>
+      </w:r>
+      <w:proofErr w:type="spellStart"/>
+      <w:r>
+        <w:rPr>
+          <w:rFonts w:ascii="Verdana" w:eastAsia="Times New Roman" w:hAnsi="Verdana" w:cs="Times New Roman"/>
+          <w:sz w:val="18"/>
+          <w:szCs w:val="18"/>
+        </w:rPr>
+        <w:t>tendre</w:t>
+      </w:r>
+      <w:proofErr w:type="spellEnd"/>
+      <w:r>
+        <w:rPr>
+          <w:rFonts w:ascii="Verdana" w:eastAsia="Times New Roman" w:hAnsi="Verdana" w:cs="Times New Roman"/>
+          <w:sz w:val="18"/>
+          <w:szCs w:val="18"/>
+        </w:rPr>
+        <w:t xml:space="preserve"> la oportunidad de implementar las dependencias @</w:t>
+      </w:r>
+      <w:proofErr w:type="spellStart"/>
+      <w:r>
+        <w:rPr>
+          <w:rFonts w:ascii="Verdana" w:eastAsia="Times New Roman" w:hAnsi="Verdana" w:cs="Times New Roman"/>
+          <w:sz w:val="18"/>
+          <w:szCs w:val="18"/>
+        </w:rPr>
+        <w:t>PrePassive</w:t>
+      </w:r>
+      <w:proofErr w:type="spellEnd"/>
+      <w:r>
+        <w:rPr>
+          <w:rFonts w:ascii="Verdana" w:eastAsia="Times New Roman" w:hAnsi="Verdana" w:cs="Times New Roman"/>
+          <w:sz w:val="18"/>
+          <w:szCs w:val="18"/>
+        </w:rPr>
+        <w:t>, @</w:t>
+      </w:r>
+      <w:proofErr w:type="spellStart"/>
+      <w:r>
+        <w:rPr>
+          <w:rFonts w:ascii="Verdana" w:eastAsia="Times New Roman" w:hAnsi="Verdana" w:cs="Times New Roman"/>
+          <w:sz w:val="18"/>
+          <w:szCs w:val="18"/>
+        </w:rPr>
+        <w:t>PostPass</w:t>
+      </w:r>
+      <w:r>
+        <w:rPr>
+          <w:rFonts w:ascii="Verdana" w:eastAsia="Times New Roman" w:hAnsi="Verdana" w:cs="Times New Roman"/>
+          <w:sz w:val="18"/>
+          <w:szCs w:val="18"/>
+        </w:rPr>
+        <w:t>ive</w:t>
+      </w:r>
+      <w:proofErr w:type="spellEnd"/>
+      <w:r>
+        <w:rPr>
+          <w:rFonts w:ascii="Verdana" w:eastAsia="Times New Roman" w:hAnsi="Verdana" w:cs="Times New Roman"/>
+          <w:sz w:val="18"/>
+          <w:szCs w:val="18"/>
+        </w:rPr>
+        <w:t xml:space="preserve"> del estado pasivo y @</w:t>
+      </w:r>
+      <w:proofErr w:type="spellStart"/>
+      <w:r>
+        <w:rPr>
+          <w:rFonts w:ascii="Verdana" w:eastAsia="Times New Roman" w:hAnsi="Verdana" w:cs="Times New Roman"/>
+          <w:sz w:val="18"/>
+          <w:szCs w:val="18"/>
+        </w:rPr>
+        <w:t>Remove</w:t>
+      </w:r>
+      <w:proofErr w:type="spellEnd"/>
+      <w:r>
+        <w:rPr>
+          <w:rFonts w:ascii="Verdana" w:eastAsia="Times New Roman" w:hAnsi="Verdana" w:cs="Times New Roman"/>
+          <w:sz w:val="18"/>
+          <w:szCs w:val="18"/>
+        </w:rPr>
+        <w:t xml:space="preserve"> </w:t>
+      </w:r>
+    </w:p>
+    <w:p>
+      <w:pPr>
+        <w:spacing w:after="0" w:line="240" w:lineRule="auto"/>
+        <w:rPr>
+          <w:rFonts w:ascii="Verdana" w:eastAsia="Times New Roman" w:hAnsi="Verdana" w:cs="Times New Roman"/>
+          <w:sz w:val="18"/>
+          <w:szCs w:val="18"/>
+        </w:rPr>
+      </w:pPr>
+      <w:r>
+        <w:rPr>
+          <w:rFonts w:ascii="Verdana" w:eastAsia="Times New Roman" w:hAnsi="Verdana" w:cs="Times New Roman"/>
+          <w:sz w:val="18"/>
+          <w:szCs w:val="18"/>
+        </w:rPr>
+        <w:t>En el @</w:t>
+      </w:r>
+      <w:proofErr w:type="spellStart"/>
+      <w:r>
+        <w:rPr>
+          <w:rFonts w:ascii="Verdana" w:eastAsia="Times New Roman" w:hAnsi="Verdana" w:cs="Times New Roman"/>
+          <w:sz w:val="18"/>
+          <w:szCs w:val="18"/>
+        </w:rPr>
+        <w:t>stateful</w:t>
+      </w:r>
+      <w:proofErr w:type="spellEnd"/>
+      <w:r>
+        <w:rPr>
+          <w:rFonts w:ascii="Verdana" w:eastAsia="Times New Roman" w:hAnsi="Verdana" w:cs="Times New Roman"/>
+          <w:sz w:val="18"/>
+          <w:szCs w:val="18"/>
+        </w:rPr>
+        <w:t xml:space="preserve"> puedo tener más de una instancia de la sesión, mientras que en el @</w:t>
+      </w:r>
+      <w:proofErr w:type="spellStart"/>
+      <w:r>
+        <w:rPr>
+          <w:rFonts w:ascii="Verdana" w:eastAsia="Times New Roman" w:hAnsi="Verdana" w:cs="Times New Roman"/>
+          <w:sz w:val="18"/>
+          <w:szCs w:val="18"/>
+        </w:rPr>
+        <w:t>singleton</w:t>
+      </w:r>
+      <w:proofErr w:type="spellEnd"/>
+      <w:r>
+        <w:rPr>
+          <w:rFonts w:ascii="Verdana" w:eastAsia="Times New Roman" w:hAnsi="Verdana" w:cs="Times New Roman"/>
+          <w:sz w:val="18"/>
+          <w:szCs w:val="18"/>
+        </w:rPr>
+        <w:t xml:space="preserve"> solo una.</w:t>
+      </w:r>
+    </w:p>
+    <w:p>
+      <w:pPr>
+        <w:spacing w:after="0" w:line="240" w:lineRule="auto"/>
+        <w:rPr>
+          <w:rFonts w:ascii="Verdana" w:eastAsia="Times New Roman" w:hAnsi="Verdana" w:cs="Times New Roman"/>
+          <w:sz w:val="18"/>
+          <w:szCs w:val="18"/>
+        </w:rPr>
+      </w:pPr>
+    </w:p>
+    <w:p>
+      <w:pPr>
+        <w:spacing w:after="0" w:line="240" w:lineRule="auto"/>
+        <w:rPr>
+          <w:rFonts w:ascii="Verdana" w:eastAsia="Times New Roman" w:hAnsi="Verdana" w:cs="Times New Roman"/>
+          <w:sz w:val="18"/>
+          <w:szCs w:val="18"/>
+        </w:rPr>
+      </w:pPr>
+      <w:r>
+        <w:rPr>
+          <w:rFonts w:ascii="Verdana" w:eastAsia="Times New Roman" w:hAnsi="Verdana" w:cs="Times New Roman"/>
+          <w:sz w:val="18"/>
+          <w:szCs w:val="18"/>
+        </w:rPr>
+        <w:t>Una de los puntos en cuanto a rendimientos se refiere es que el @</w:t>
+      </w:r>
+      <w:proofErr w:type="spellStart"/>
+      <w:r>
+        <w:rPr>
+          <w:rFonts w:ascii="Verdana" w:eastAsia="Times New Roman" w:hAnsi="Verdana" w:cs="Times New Roman"/>
+          <w:sz w:val="18"/>
+          <w:szCs w:val="18"/>
+        </w:rPr>
+        <w:t>stateful</w:t>
+      </w:r>
+      <w:proofErr w:type="spellEnd"/>
+      <w:r>
+        <w:rPr>
+          <w:rFonts w:ascii="Verdana" w:eastAsia="Times New Roman" w:hAnsi="Verdana" w:cs="Times New Roman"/>
+          <w:sz w:val="18"/>
+          <w:szCs w:val="18"/>
+        </w:rPr>
+        <w:t xml:space="preserve"> mantiene el estado de conversaciones en memoria, dando la posibilidad de almacenar la sesión.</w:t>
+      </w:r>
     </w:p>
     <w:p>
       <w:pPr>
@@ -889,17 +1660,7 @@
           <w:sz w:val="18"/>
           <w:szCs w:val="18"/>
         </w:rPr>
-        <w:t xml:space="preserve"> implementadas. En el proyecto Web, en el test del servicio de seguridad </w:t>
-      </w:r>
-      <w:bookmarkStart w:id="0" w:name="_GoBack"/>
-      <w:bookmarkEnd w:id="0"/>
-      <w:r>
-        <w:rPr>
-          <w:rFonts w:ascii="Verdana" w:eastAsia="Times New Roman" w:hAnsi="Verdana" w:cs="Times New Roman"/>
-          <w:sz w:val="18"/>
-          <w:szCs w:val="18"/>
-        </w:rPr>
-        <w:t>(</w:t>
+        <w:t xml:space="preserve"> implementadas. En el proyecto Web, en el test del servicio de seguridad (</w:t>
       </w:r>
       <w:proofErr w:type="spellStart"/>
       <w:r>
@@ -1062,20 +1823,14 @@
         <w:t>. ¿Qué puede concluir de dichas ejecuciones? Sea claro y concluyente.</w:t>
       </w:r>
     </w:p>
-    <w:p>
-      <w:pPr>
-        <w:spacing w:after="0" w:line="240" w:lineRule="auto"/>
-        <w:jc w:val="both"/>
-        <w:rPr>
-          <w:rFonts w:ascii="Verdana" w:eastAsia="Times New Roman" w:hAnsi="Verdana" w:cs="Times New Roman"/>
-          <w:sz w:val="18"/>
-          <w:szCs w:val="18"/>
-        </w:rPr>
-      </w:pPr>
-    </w:p>
     <w:p/>
+    <w:p>
+      <w:r>
+        <w:t>Para descubrir un servicio desde un JUNIT se requiere de realizar una búsqueda en el directorio de la interfaces.</w:t>
+      </w:r>
+    </w:p>
     <w:sectPr>
-      <w:headerReference w:type="default" r:id="rId8"/>
+      <w:headerReference w:type="default" r:id="rId7"/>
       <w:pgSz w:w="12240" w:h="15840"/>
       <w:pgMar w:top="1440" w:right="1080" w:bottom="1440" w:left="1080" w:header="708" w:footer="708" w:gutter="0"/>
       <w:cols w:space="708"/>
@@ -1086,7 +1841,7 @@
 </file>
 
 <file path=word/endnotes.xml><?xml version="1.0" encoding="utf-8"?>
-<w:endnotes xmlns:wpc="http://schemas.microsoft.com/office/word/2010/wordprocessingCanvas" xmlns:mc="http://schemas.openxmlformats.org/markup-compatibility/2006" xmlns:o="urn:schemas-microsoft-com:office:office" xmlns:r="http://schemas.openxmlformats.org/officeDocument/2006/relationships" xmlns:m="http://schemas.openxmlformats.org/officeDocument/2006/math" xmlns:v="urn:schemas-microsoft-com:vml" xmlns:wp14="http://schemas.microsoft.com/office/word/2010/wordprocessingDrawing" xmlns:wp="http://schemas.openxmlformats.org/drawingml/2006/wordprocessingDrawing" xmlns:w10="urn:schemas-microsoft-com:office:word" xmlns:w="http://schemas.openxmlformats.org/wordprocessingml/2006/main" xmlns:w14="http://schemas.microsoft.com/office/word/2010/wordml" xmlns:wpg="http://schemas.microsoft.com/office/word/2010/wordprocessingGroup" xmlns:wpi="http://schemas.microsoft.com/office/word/2010/wordprocessingInk" xmlns:wne="http://schemas.microsoft.com/office/word/2006/wordml" xmlns:wps="http://schemas.microsoft.com/office/word/2010/wordprocessingShape" mc:Ignorable="w14 wp14">
+<w:endnotes xmlns:wpc="http://schemas.microsoft.com/office/word/2010/wordprocessingCanvas" xmlns:mc="http://schemas.openxmlformats.org/markup-compatibility/2006" xmlns:o="urn:schemas-microsoft-com:office:office" xmlns:r="http://schemas.openxmlformats.org/officeDocument/2006/relationships" xmlns:m="http://schemas.openxmlformats.org/officeDocument/2006/math" xmlns:v="urn:schemas-microsoft-com:vml" xmlns:wp14="http://schemas.microsoft.com/office/word/2010/wordprocessingDrawing" xmlns:wp="http://schemas.openxmlformats.org/drawingml/2006/wordprocessingDrawing" xmlns:w10="urn:schemas-microsoft-com:office:word" xmlns:w="http://schemas.openxmlformats.org/wordprocessingml/2006/main" xmlns:w14="http://schemas.microsoft.com/office/word/2010/wordml" xmlns:w15="http://schemas.microsoft.com/office/word/2012/wordml" xmlns:wpg="http://schemas.microsoft.com/office/word/2010/wordprocessingGroup" xmlns:wpi="http://schemas.microsoft.com/office/word/2010/wordprocessingInk" xmlns:wne="http://schemas.microsoft.com/office/word/2006/wordml" xmlns:wps="http://schemas.microsoft.com/office/word/2010/wordprocessingShape" mc:Ignorable="w14 w15 wp14">
   <w:endnote w:type="separator" w:id="-1">
     <w:p>
       <w:pPr>
@@ -1111,7 +1866,7 @@
 </file>
 
 <file path=word/footnotes.xml><?xml version="1.0" encoding="utf-8"?>
-<w:footnotes xmlns:wpc="http://schemas.microsoft.com/office/word/2010/wordprocessingCanvas" xmlns:mc="http://schemas.openxmlformats.org/markup-compatibility/2006" xmlns:o="urn:schemas-microsoft-com:office:office" xmlns:r="http://schemas.openxmlformats.org/officeDocument/2006/relationships" xmlns:m="http://schemas.openxmlformats.org/officeDocument/2006/math" xmlns:v="urn:schemas-microsoft-com:vml" xmlns:wp14="http://schemas.microsoft.com/office/word/2010/wordprocessingDrawing" xmlns:wp="http://schemas.openxmlformats.org/drawingml/2006/wordprocessingDrawing" xmlns:w10="urn:schemas-microsoft-com:office:word" xmlns:w="http://schemas.openxmlformats.org/wordprocessingml/2006/main" xmlns:w14="http://schemas.microsoft.com/office/word/2010/wordml" xmlns:wpg="http://schemas.microsoft.com/office/word/2010/wordprocessingGroup" xmlns:wpi="http://schemas.microsoft.com/office/word/2010/wordprocessingInk" xmlns:wne="http://schemas.microsoft.com/office/word/2006/wordml" xmlns:wps="http://schemas.microsoft.com/office/word/2010/wordprocessingShape" mc:Ignorable="w14 wp14">
+<w:footnotes xmlns:wpc="http://schemas.microsoft.com/office/word/2010/wordprocessingCanvas" xmlns:mc="http://schemas.openxmlformats.org/markup-compatibility/2006" xmlns:o="urn:schemas-microsoft-com:office:office" xmlns:r="http://schemas.openxmlformats.org/officeDocument/2006/relationships" xmlns:m="http://schemas.openxmlformats.org/officeDocument/2006/math" xmlns:v="urn:schemas-microsoft-com:vml" xmlns:wp14="http://schemas.microsoft.com/office/word/2010/wordprocessingDrawing" xmlns:wp="http://schemas.openxmlformats.org/drawingml/2006/wordprocessingDrawing" xmlns:w10="urn:schemas-microsoft-com:office:word" xmlns:w="http://schemas.openxmlformats.org/wordprocessingml/2006/main" xmlns:w14="http://schemas.microsoft.com/office/word/2010/wordml" xmlns:w15="http://schemas.microsoft.com/office/word/2012/wordml" xmlns:wpg="http://schemas.microsoft.com/office/word/2010/wordprocessingGroup" xmlns:wpi="http://schemas.microsoft.com/office/word/2010/wordprocessingInk" xmlns:wne="http://schemas.microsoft.com/office/word/2006/wordml" xmlns:wps="http://schemas.microsoft.com/office/word/2010/wordprocessingShape" mc:Ignorable="w14 w15 wp14">
   <w:footnote w:type="separator" w:id="-1">
     <w:p>
       <w:pPr>
@@ -1136,7 +1891,7 @@
 </file>
 
 <file path=word/header1.xml><?xml version="1.0" encoding="utf-8"?>
-<w:hdr xmlns:wpc="http://schemas.microsoft.com/office/word/2010/wordprocessingCanvas" xmlns:mc="http://schemas.openxmlformats.org/markup-compatibility/2006" xmlns:o="urn:schemas-microsoft-com:office:office" xmlns:r="http://schemas.openxmlformats.org/officeDocument/2006/relationships" xmlns:m="http://schemas.openxmlformats.org/officeDocument/2006/math" xmlns:v="urn:schemas-microsoft-com:vml" xmlns:wp14="http://schemas.microsoft.com/office/word/2010/wordprocessingDrawing" xmlns:wp="http://schemas.openxmlformats.org/drawingml/2006/wordprocessingDrawing" xmlns:w10="urn:schemas-microsoft-com:office:word" xmlns:w="http://schemas.openxmlformats.org/wordprocessingml/2006/main" xmlns:w14="http://schemas.microsoft.com/office/word/2010/wordml" xmlns:wpg="http://schemas.microsoft.com/office/word/2010/wordprocessingGroup" xmlns:wpi="http://schemas.microsoft.com/office/word/2010/wordprocessingInk" xmlns:wne="http://schemas.microsoft.com/office/word/2006/wordml" xmlns:wps="http://schemas.microsoft.com/office/word/2010/wordprocessingShape" mc:Ignorable="w14 wp14">
+<w:hdr xmlns:wpc="http://schemas.microsoft.com/office/word/2010/wordprocessingCanvas" xmlns:mc="http://schemas.openxmlformats.org/markup-compatibility/2006" xmlns:o="urn:schemas-microsoft-com:office:office" xmlns:r="http://schemas.openxmlformats.org/officeDocument/2006/relationships" xmlns:m="http://schemas.openxmlformats.org/officeDocument/2006/math" xmlns:v="urn:schemas-microsoft-com:vml" xmlns:wp14="http://schemas.microsoft.com/office/word/2010/wordprocessingDrawing" xmlns:wp="http://schemas.openxmlformats.org/drawingml/2006/wordprocessingDrawing" xmlns:w10="urn:schemas-microsoft-com:office:word" xmlns:w="http://schemas.openxmlformats.org/wordprocessingml/2006/main" xmlns:w14="http://schemas.microsoft.com/office/word/2010/wordml" xmlns:w15="http://schemas.microsoft.com/office/word/2012/wordml" xmlns:wpg="http://schemas.microsoft.com/office/word/2010/wordprocessingGroup" xmlns:wpi="http://schemas.microsoft.com/office/word/2010/wordprocessingInk" xmlns:wne="http://schemas.microsoft.com/office/word/2006/wordml" xmlns:wps="http://schemas.microsoft.com/office/word/2010/wordprocessingShape" mc:Ignorable="w14 w15 wp14">
   <w:tbl>
     <w:tblPr>
       <w:tblW w:w="5000" w:type="pct"/>
@@ -1166,6 +1921,10 @@
             </w:rPr>
           </w:pPr>
           <w:r>
+            <w:rPr>
+              <w:noProof/>
+              <w:lang w:eastAsia="es-CO"/>
+            </w:rPr>
             <w:drawing>
               <wp:inline distT="0" distB="0" distL="0" distR="0" wp14:anchorId="59883679" wp14:editId="599EB2E5">
                 <wp:extent cx="1762125" cy="762000"/>
@@ -1322,8 +2081,8 @@
 </file>
 
 <file path=word/numbering.xml><?xml version="1.0" encoding="utf-8"?>
-<w:numbering xmlns:wpc="http://schemas.microsoft.com/office/word/2010/wordprocessingCanvas" xmlns:mc="http://schemas.openxmlformats.org/markup-compatibility/2006" xmlns:o="urn:schemas-microsoft-com:office:office" xmlns:r="http://schemas.openxmlformats.org/officeDocument/2006/relationships" xmlns:m="http://schemas.openxmlformats.org/officeDocument/2006/math" xmlns:v="urn:schemas-microsoft-com:vml" xmlns:wp14="http://schemas.microsoft.com/office/word/2010/wordprocessingDrawing" xmlns:wp="http://schemas.openxmlformats.org/drawingml/2006/wordprocessingDrawing" xmlns:w10="urn:schemas-microsoft-com:office:word" xmlns:w="http://schemas.openxmlformats.org/wordprocessingml/2006/main" xmlns:w14="http://schemas.microsoft.com/office/word/2010/wordml" xmlns:wpg="http://schemas.microsoft.com/office/word/2010/wordprocessingGroup" xmlns:wpi="http://schemas.microsoft.com/office/word/2010/wordprocessingInk" xmlns:wne="http://schemas.microsoft.com/office/word/2006/wordml" xmlns:wps="http://schemas.microsoft.com/office/word/2010/wordprocessingShape" mc:Ignorable="w14 wp14">
-  <w:abstractNum w:abstractNumId="0">
+<w:numbering xmlns:wpc="http://schemas.microsoft.com/office/word/2010/wordprocessingCanvas" xmlns:mc="http://schemas.openxmlformats.org/markup-compatibility/2006" xmlns:o="urn:schemas-microsoft-com:office:office" xmlns:r="http://schemas.openxmlformats.org/officeDocument/2006/relationships" xmlns:m="http://schemas.openxmlformats.org/officeDocument/2006/math" xmlns:v="urn:schemas-microsoft-com:vml" xmlns:wp14="http://schemas.microsoft.com/office/word/2010/wordprocessingDrawing" xmlns:wp="http://schemas.openxmlformats.org/drawingml/2006/wordprocessingDrawing" xmlns:w10="urn:schemas-microsoft-com:office:word" xmlns:w="http://schemas.openxmlformats.org/wordprocessingml/2006/main" xmlns:w14="http://schemas.microsoft.com/office/word/2010/wordml" xmlns:w15="http://schemas.microsoft.com/office/word/2012/wordml" xmlns:wpg="http://schemas.microsoft.com/office/word/2010/wordprocessingGroup" xmlns:wpi="http://schemas.microsoft.com/office/word/2010/wordprocessingInk" xmlns:wne="http://schemas.microsoft.com/office/word/2006/wordml" xmlns:wps="http://schemas.microsoft.com/office/word/2010/wordprocessingShape" mc:Ignorable="w14 w15 wp14">
+  <w:abstractNum w:abstractNumId="0" w15:restartNumberingAfterBreak="0">
     <w:nsid w:val="6E0B68C3"/>
     <w:multiLevelType w:val="hybridMultilevel"/>
     <w:tmpl w:val="96E2C0B2"/>
@@ -1336,7 +2095,7 @@
         <w:ind w:left="720" w:hanging="360"/>
       </w:pPr>
     </w:lvl>
-    <w:lvl w:ilvl="1" w:tplc="240A0019" w:tentative="1">
+    <w:lvl w:ilvl="1" w:tplc="240A0019">
       <w:start w:val="1"/>
       <w:numFmt w:val="lowerLetter"/>
       <w:lvlText w:val="%2."/>
@@ -1416,7 +2175,7 @@
 </file>
 
 <file path=word/styles.xml><?xml version="1.0" encoding="utf-8"?>
-<w:styles xmlns:mc="http://schemas.openxmlformats.org/markup-compatibility/2006" xmlns:r="http://schemas.openxmlformats.org/officeDocument/2006/relationships" xmlns:w="http://schemas.openxmlformats.org/wordprocessingml/2006/main" xmlns:w14="http://schemas.microsoft.com/office/word/2010/wordml" mc:Ignorable="w14">
+<w:styles xmlns:mc="http://schemas.openxmlformats.org/markup-compatibility/2006" xmlns:r="http://schemas.openxmlformats.org/officeDocument/2006/relationships" xmlns:w="http://schemas.openxmlformats.org/wordprocessingml/2006/main" xmlns:w14="http://schemas.microsoft.com/office/word/2010/wordml" xmlns:w15="http://schemas.microsoft.com/office/word/2012/wordml" mc:Ignorable="w14 w15">
   <w:docDefaults>
     <w:rPrDefault>
       <w:rPr>
@@ -1432,144 +2191,378 @@
       </w:pPr>
     </w:pPrDefault>
   </w:docDefaults>
-  <w:latentStyles w:defLockedState="0" w:defUIPriority="99" w:defSemiHidden="1" w:defUnhideWhenUsed="1" w:defQFormat="0" w:count="267">
-    <w:lsdException w:name="Normal" w:semiHidden="0" w:uiPriority="0" w:unhideWhenUsed="0" w:qFormat="1"/>
-    <w:lsdException w:name="heading 1" w:semiHidden="0" w:uiPriority="9" w:unhideWhenUsed="0" w:qFormat="1"/>
-    <w:lsdException w:name="heading 2" w:uiPriority="9" w:qFormat="1"/>
-    <w:lsdException w:name="heading 3" w:uiPriority="9" w:qFormat="1"/>
-    <w:lsdException w:name="heading 4" w:uiPriority="9" w:qFormat="1"/>
-    <w:lsdException w:name="heading 5" w:uiPriority="9" w:qFormat="1"/>
-    <w:lsdException w:name="heading 6" w:uiPriority="9" w:qFormat="1"/>
-    <w:lsdException w:name="heading 7" w:uiPriority="9" w:qFormat="1"/>
-    <w:lsdException w:name="heading 8" w:uiPriority="9" w:qFormat="1"/>
-    <w:lsdException w:name="heading 9" w:uiPriority="9" w:qFormat="1"/>
-    <w:lsdException w:name="toc 1" w:uiPriority="39"/>
-    <w:lsdException w:name="toc 2" w:uiPriority="39"/>
-    <w:lsdException w:name="toc 3" w:uiPriority="39"/>
-    <w:lsdException w:name="toc 4" w:uiPriority="39"/>
-    <w:lsdException w:name="toc 5" w:uiPriority="39"/>
-    <w:lsdException w:name="toc 6" w:uiPriority="39"/>
-    <w:lsdException w:name="toc 7" w:uiPriority="39"/>
-    <w:lsdException w:name="toc 8" w:uiPriority="39"/>
-    <w:lsdException w:name="toc 9" w:uiPriority="39"/>
-    <w:lsdException w:name="caption" w:uiPriority="35" w:qFormat="1"/>
-    <w:lsdException w:name="Title" w:semiHidden="0" w:uiPriority="10" w:unhideWhenUsed="0" w:qFormat="1"/>
-    <w:lsdException w:name="Default Paragraph Font" w:uiPriority="1"/>
-    <w:lsdException w:name="Subtitle" w:semiHidden="0" w:uiPriority="11" w:unhideWhenUsed="0" w:qFormat="1"/>
-    <w:lsdException w:name="Strong" w:semiHidden="0" w:uiPriority="22" w:unhideWhenUsed="0" w:qFormat="1"/>
-    <w:lsdException w:name="Emphasis" w:semiHidden="0" w:uiPriority="20" w:unhideWhenUsed="0" w:qFormat="1"/>
-    <w:lsdException w:name="Table Grid" w:semiHidden="0" w:uiPriority="59" w:unhideWhenUsed="0"/>
-    <w:lsdException w:name="Placeholder Text" w:unhideWhenUsed="0"/>
-    <w:lsdException w:name="No Spacing" w:semiHidden="0" w:uiPriority="1" w:unhideWhenUsed="0" w:qFormat="1"/>
-    <w:lsdException w:name="Light Shading" w:semiHidden="0" w:uiPriority="60" w:unhideWhenUsed="0"/>
-    <w:lsdException w:name="Light List" w:semiHidden="0" w:uiPriority="61" w:unhideWhenUsed="0"/>
-    <w:lsdException w:name="Light Grid" w:semiHidden="0" w:uiPriority="62" w:unhideWhenUsed="0"/>
-    <w:lsdException w:name="Medium Shading 1" w:semiHidden="0" w:uiPriority="63" w:unhideWhenUsed="0"/>
-    <w:lsdException w:name="Medium Shading 2" w:semiHidden="0" w:uiPriority="64" w:unhideWhenUsed="0"/>
-    <w:lsdException w:name="Medium List 1" w:semiHidden="0" w:uiPriority="65" w:unhideWhenUsed="0"/>
-    <w:lsdException w:name="Medium List 2" w:semiHidden="0" w:uiPriority="66" w:unhideWhenUsed="0"/>
-    <w:lsdException w:name="Medium Grid 1" w:semiHidden="0" w:uiPriority="67" w:unhideWhenUsed="0"/>
-    <w:lsdException w:name="Medium Grid 2" w:semiHidden="0" w:uiPriority="68" w:unhideWhenUsed="0"/>
-    <w:lsdException w:name="Medium Grid 3" w:semiHidden="0" w:uiPriority="69" w:unhideWhenUsed="0"/>
-    <w:lsdException w:name="Dark List" w:semiHidden="0" w:uiPriority="70" w:unhideWhenUsed="0"/>
-    <w:lsdException w:name="Colorful Shading" w:semiHidden="0" w:uiPriority="71" w:unhideWhenUsed="0"/>
-    <w:lsdException w:name="Colorful List" w:semiHidden="0" w:uiPriority="72" w:unhideWhenUsed="0"/>
-    <w:lsdException w:name="Colorful Grid" w:semiHidden="0" w:uiPriority="73" w:unhideWhenUsed="0"/>
-    <w:lsdException w:name="Light Shading Accent 1" w:semiHidden="0" w:uiPriority="60" w:unhideWhenUsed="0"/>
-    <w:lsdException w:name="Light List Accent 1" w:semiHidden="0" w:uiPriority="61" w:unhideWhenUsed="0"/>
-    <w:lsdException w:name="Light Grid Accent 1" w:semiHidden="0" w:uiPriority="62" w:unhideWhenUsed="0"/>
-    <w:lsdException w:name="Medium Shading 1 Accent 1" w:semiHidden="0" w:uiPriority="63" w:unhideWhenUsed="0"/>
-    <w:lsdException w:name="Medium Shading 2 Accent 1" w:semiHidden="0" w:uiPriority="64" w:unhideWhenUsed="0"/>
-    <w:lsdException w:name="Medium List 1 Accent 1" w:semiHidden="0" w:uiPriority="65" w:unhideWhenUsed="0"/>
-    <w:lsdException w:name="Revision" w:unhideWhenUsed="0"/>
-    <w:lsdException w:name="List Paragraph" w:semiHidden="0" w:uiPriority="34" w:unhideWhenUsed="0" w:qFormat="1"/>
-    <w:lsdException w:name="Quote" w:semiHidden="0" w:uiPriority="29" w:unhideWhenUsed="0" w:qFormat="1"/>
-    <w:lsdException w:name="Intense Quote" w:semiHidden="0" w:uiPriority="30" w:unhideWhenUsed="0" w:qFormat="1"/>
-    <w:lsdException w:name="Medium List 2 Accent 1" w:semiHidden="0" w:uiPriority="66" w:unhideWhenUsed="0"/>
-    <w:lsdException w:name="Medium Grid 1 Accent 1" w:semiHidden="0" w:uiPriority="67" w:unhideWhenUsed="0"/>
-    <w:lsdException w:name="Medium Grid 2 Accent 1" w:semiHidden="0" w:uiPriority="68" w:unhideWhenUsed="0"/>
-    <w:lsdException w:name="Medium Grid 3 Accent 1" w:semiHidden="0" w:uiPriority="69" w:unhideWhenUsed="0"/>
-    <w:lsdException w:name="Dark List Accent 1" w:semiHidden="0" w:uiPriority="70" w:unhideWhenUsed="0"/>
-    <w:lsdException w:name="Colorful Shading Accent 1" w:semiHidden="0" w:uiPriority="71" w:unhideWhenUsed="0"/>
-    <w:lsdException w:name="Colorful List Accent 1" w:semiHidden="0" w:uiPriority="72" w:unhideWhenUsed="0"/>
-    <w:lsdException w:name="Colorful Grid Accent 1" w:semiHidden="0" w:uiPriority="73" w:unhideWhenUsed="0"/>
-    <w:lsdException w:name="Light Shading Accent 2" w:semiHidden="0" w:uiPriority="60" w:unhideWhenUsed="0"/>
-    <w:lsdException w:name="Light List Accent 2" w:semiHidden="0" w:uiPriority="61" w:unhideWhenUsed="0"/>
-    <w:lsdException w:name="Light Grid Accent 2" w:semiHidden="0" w:uiPriority="62" w:unhideWhenUsed="0"/>
-    <w:lsdException w:name="Medium Shading 1 Accent 2" w:semiHidden="0" w:uiPriority="63" w:unhideWhenUsed="0"/>
-    <w:lsdException w:name="Medium Shading 2 Accent 2" w:semiHidden="0" w:uiPriority="64" w:unhideWhenUsed="0"/>
-    <w:lsdException w:name="Medium List 1 Accent 2" w:semiHidden="0" w:uiPriority="65" w:unhideWhenUsed="0"/>
-    <w:lsdException w:name="Medium List 2 Accent 2" w:semiHidden="0" w:uiPriority="66" w:unhideWhenUsed="0"/>
-    <w:lsdException w:name="Medium Grid 1 Accent 2" w:semiHidden="0" w:uiPriority="67" w:unhideWhenUsed="0"/>
-    <w:lsdException w:name="Medium Grid 2 Accent 2" w:semiHidden="0" w:uiPriority="68" w:unhideWhenUsed="0"/>
-    <w:lsdException w:name="Medium Grid 3 Accent 2" w:semiHidden="0" w:uiPriority="69" w:unhideWhenUsed="0"/>
-    <w:lsdException w:name="Dark List Accent 2" w:semiHidden="0" w:uiPriority="70" w:unhideWhenUsed="0"/>
-    <w:lsdException w:name="Colorful Shading Accent 2" w:semiHidden="0" w:uiPriority="71" w:unhideWhenUsed="0"/>
-    <w:lsdException w:name="Colorful List Accent 2" w:semiHidden="0" w:uiPriority="72" w:unhideWhenUsed="0"/>
-    <w:lsdException w:name="Colorful Grid Accent 2" w:semiHidden="0" w:uiPriority="73" w:unhideWhenUsed="0"/>
-    <w:lsdException w:name="Light Shading Accent 3" w:semiHidden="0" w:uiPriority="60" w:unhideWhenUsed="0"/>
-    <w:lsdException w:name="Light List Accent 3" w:semiHidden="0" w:uiPriority="61" w:unhideWhenUsed="0"/>
-    <w:lsdException w:name="Light Grid Accent 3" w:semiHidden="0" w:uiPriority="62" w:unhideWhenUsed="0"/>
-    <w:lsdException w:name="Medium Shading 1 Accent 3" w:semiHidden="0" w:uiPriority="63" w:unhideWhenUsed="0"/>
-    <w:lsdException w:name="Medium Shading 2 Accent 3" w:semiHidden="0" w:uiPriority="64" w:unhideWhenUsed="0"/>
-    <w:lsdException w:name="Medium List 1 Accent 3" w:semiHidden="0" w:uiPriority="65" w:unhideWhenUsed="0"/>
-    <w:lsdException w:name="Medium List 2 Accent 3" w:semiHidden="0" w:uiPriority="66" w:unhideWhenUsed="0"/>
-    <w:lsdException w:name="Medium Grid 1 Accent 3" w:semiHidden="0" w:uiPriority="67" w:unhideWhenUsed="0"/>
-    <w:lsdException w:name="Medium Grid 2 Accent 3" w:semiHidden="0" w:uiPriority="68" w:unhideWhenUsed="0"/>
-    <w:lsdException w:name="Medium Grid 3 Accent 3" w:semiHidden="0" w:uiPriority="69" w:unhideWhenUsed="0"/>
-    <w:lsdException w:name="Dark List Accent 3" w:semiHidden="0" w:uiPriority="70" w:unhideWhenUsed="0"/>
-    <w:lsdException w:name="Colorful Shading Accent 3" w:semiHidden="0" w:uiPriority="71" w:unhideWhenUsed="0"/>
-    <w:lsdException w:name="Colorful List Accent 3" w:semiHidden="0" w:uiPriority="72" w:unhideWhenUsed="0"/>
-    <w:lsdException w:name="Colorful Grid Accent 3" w:semiHidden="0" w:uiPriority="73" w:unhideWhenUsed="0"/>
-    <w:lsdException w:name="Light Shading Accent 4" w:semiHidden="0" w:uiPriority="60" w:unhideWhenUsed="0"/>
-    <w:lsdException w:name="Light List Accent 4" w:semiHidden="0" w:uiPriority="61" w:unhideWhenUsed="0"/>
-    <w:lsdException w:name="Light Grid Accent 4" w:semiHidden="0" w:uiPriority="62" w:unhideWhenUsed="0"/>
-    <w:lsdException w:name="Medium Shading 1 Accent 4" w:semiHidden="0" w:uiPriority="63" w:unhideWhenUsed="0"/>
-    <w:lsdException w:name="Medium Shading 2 Accent 4" w:semiHidden="0" w:uiPriority="64" w:unhideWhenUsed="0"/>
-    <w:lsdException w:name="Medium List 1 Accent 4" w:semiHidden="0" w:uiPriority="65" w:unhideWhenUsed="0"/>
-    <w:lsdException w:name="Medium List 2 Accent 4" w:semiHidden="0" w:uiPriority="66" w:unhideWhenUsed="0"/>
-    <w:lsdException w:name="Medium Grid 1 Accent 4" w:semiHidden="0" w:uiPriority="67" w:unhideWhenUsed="0"/>
-    <w:lsdException w:name="Medium Grid 2 Accent 4" w:semiHidden="0" w:uiPriority="68" w:unhideWhenUsed="0"/>
-    <w:lsdException w:name="Medium Grid 3 Accent 4" w:semiHidden="0" w:uiPriority="69" w:unhideWhenUsed="0"/>
-    <w:lsdException w:name="Dark List Accent 4" w:semiHidden="0" w:uiPriority="70" w:unhideWhenUsed="0"/>
-    <w:lsdException w:name="Colorful Shading Accent 4" w:semiHidden="0" w:uiPriority="71" w:unhideWhenUsed="0"/>
-    <w:lsdException w:name="Colorful List Accent 4" w:semiHidden="0" w:uiPriority="72" w:unhideWhenUsed="0"/>
-    <w:lsdException w:name="Colorful Grid Accent 4" w:semiHidden="0" w:uiPriority="73" w:unhideWhenUsed="0"/>
-    <w:lsdException w:name="Light Shading Accent 5" w:semiHidden="0" w:uiPriority="60" w:unhideWhenUsed="0"/>
-    <w:lsdException w:name="Light List Accent 5" w:semiHidden="0" w:uiPriority="61" w:unhideWhenUsed="0"/>
-    <w:lsdException w:name="Light Grid Accent 5" w:semiHidden="0" w:uiPriority="62" w:unhideWhenUsed="0"/>
-    <w:lsdException w:name="Medium Shading 1 Accent 5" w:semiHidden="0" w:uiPriority="63" w:unhideWhenUsed="0"/>
-    <w:lsdException w:name="Medium Shading 2 Accent 5" w:semiHidden="0" w:uiPriority="64" w:unhideWhenUsed="0"/>
-    <w:lsdException w:name="Medium List 1 Accent 5" w:semiHidden="0" w:uiPriority="65" w:unhideWhenUsed="0"/>
-    <w:lsdException w:name="Medium List 2 Accent 5" w:semiHidden="0" w:uiPriority="66" w:unhideWhenUsed="0"/>
-    <w:lsdException w:name="Medium Grid 1 Accent 5" w:semiHidden="0" w:uiPriority="67" w:unhideWhenUsed="0"/>
-    <w:lsdException w:name="Medium Grid 2 Accent 5" w:semiHidden="0" w:uiPriority="68" w:unhideWhenUsed="0"/>
-    <w:lsdException w:name="Medium Grid 3 Accent 5" w:semiHidden="0" w:uiPriority="69" w:unhideWhenUsed="0"/>
-    <w:lsdException w:name="Dark List Accent 5" w:semiHidden="0" w:uiPriority="70" w:unhideWhenUsed="0"/>
-    <w:lsdException w:name="Colorful Shading Accent 5" w:semiHidden="0" w:uiPriority="71" w:unhideWhenUsed="0"/>
-    <w:lsdException w:name="Colorful List Accent 5" w:semiHidden="0" w:uiPriority="72" w:unhideWhenUsed="0"/>
-    <w:lsdException w:name="Colorful Grid Accent 5" w:semiHidden="0" w:uiPriority="73" w:unhideWhenUsed="0"/>
-    <w:lsdException w:name="Light Shading Accent 6" w:semiHidden="0" w:uiPriority="60" w:unhideWhenUsed="0"/>
-    <w:lsdException w:name="Light List Accent 6" w:semiHidden="0" w:uiPriority="61" w:unhideWhenUsed="0"/>
-    <w:lsdException w:name="Light Grid Accent 6" w:semiHidden="0" w:uiPriority="62" w:unhideWhenUsed="0"/>
-    <w:lsdException w:name="Medium Shading 1 Accent 6" w:semiHidden="0" w:uiPriority="63" w:unhideWhenUsed="0"/>
-    <w:lsdException w:name="Medium Shading 2 Accent 6" w:semiHidden="0" w:uiPriority="64" w:unhideWhenUsed="0"/>
-    <w:lsdException w:name="Medium List 1 Accent 6" w:semiHidden="0" w:uiPriority="65" w:unhideWhenUsed="0"/>
-    <w:lsdException w:name="Medium List 2 Accent 6" w:semiHidden="0" w:uiPriority="66" w:unhideWhenUsed="0"/>
-    <w:lsdException w:name="Medium Grid 1 Accent 6" w:semiHidden="0" w:uiPriority="67" w:unhideWhenUsed="0"/>
-    <w:lsdException w:name="Medium Grid 2 Accent 6" w:semiHidden="0" w:uiPriority="68" w:unhideWhenUsed="0"/>
-    <w:lsdException w:name="Medium Grid 3 Accent 6" w:semiHidden="0" w:uiPriority="69" w:unhideWhenUsed="0"/>
-    <w:lsdException w:name="Dark List Accent 6" w:semiHidden="0" w:uiPriority="70" w:unhideWhenUsed="0"/>
-    <w:lsdException w:name="Colorful Shading Accent 6" w:semiHidden="0" w:uiPriority="71" w:unhideWhenUsed="0"/>
-    <w:lsdException w:name="Colorful List Accent 6" w:semiHidden="0" w:uiPriority="72" w:unhideWhenUsed="0"/>
-    <w:lsdException w:name="Colorful Grid Accent 6" w:semiHidden="0" w:uiPriority="73" w:unhideWhenUsed="0"/>
-    <w:lsdException w:name="Subtle Emphasis" w:semiHidden="0" w:uiPriority="19" w:unhideWhenUsed="0" w:qFormat="1"/>
-    <w:lsdException w:name="Intense Emphasis" w:semiHidden="0" w:uiPriority="21" w:unhideWhenUsed="0" w:qFormat="1"/>
-    <w:lsdException w:name="Subtle Reference" w:semiHidden="0" w:uiPriority="31" w:unhideWhenUsed="0" w:qFormat="1"/>
-    <w:lsdException w:name="Intense Reference" w:semiHidden="0" w:uiPriority="32" w:unhideWhenUsed="0" w:qFormat="1"/>
-    <w:lsdException w:name="Book Title" w:semiHidden="0" w:uiPriority="33" w:unhideWhenUsed="0" w:qFormat="1"/>
-    <w:lsdException w:name="Bibliography" w:uiPriority="37"/>
-    <w:lsdException w:name="TOC Heading" w:uiPriority="39" w:qFormat="1"/>
+  <w:latentStyles w:defLockedState="0" w:defUIPriority="99" w:defSemiHidden="0" w:defUnhideWhenUsed="0" w:defQFormat="0" w:count="371">
+    <w:lsdException w:name="Normal" w:uiPriority="0" w:qFormat="1"/>
+    <w:lsdException w:name="heading 1" w:uiPriority="9" w:qFormat="1"/>
+    <w:lsdException w:name="heading 2" w:semiHidden="1" w:uiPriority="9" w:unhideWhenUsed="1" w:qFormat="1"/>
+    <w:lsdException w:name="heading 3" w:semiHidden="1" w:uiPriority="9" w:unhideWhenUsed="1" w:qFormat="1"/>
+    <w:lsdException w:name="heading 4" w:semiHidden="1" w:uiPriority="9" w:unhideWhenUsed="1" w:qFormat="1"/>
+    <w:lsdException w:name="heading 5" w:semiHidden="1" w:uiPriority="9" w:unhideWhenUsed="1" w:qFormat="1"/>
+    <w:lsdException w:name="heading 6" w:semiHidden="1" w:uiPriority="9" w:unhideWhenUsed="1" w:qFormat="1"/>
+    <w:lsdException w:name="heading 7" w:semiHidden="1" w:uiPriority="9" w:unhideWhenUsed="1" w:qFormat="1"/>
+    <w:lsdException w:name="heading 8" w:semiHidden="1" w:uiPriority="9" w:unhideWhenUsed="1" w:qFormat="1"/>
+    <w:lsdException w:name="heading 9" w:semiHidden="1" w:uiPriority="9" w:unhideWhenUsed="1" w:qFormat="1"/>
+    <w:lsdException w:name="index 1" w:semiHidden="1" w:unhideWhenUsed="1"/>
+    <w:lsdException w:name="index 2" w:semiHidden="1" w:unhideWhenUsed="1"/>
+    <w:lsdException w:name="index 3" w:semiHidden="1" w:unhideWhenUsed="1"/>
+    <w:lsdException w:name="index 4" w:semiHidden="1" w:unhideWhenUsed="1"/>
+    <w:lsdException w:name="index 5" w:semiHidden="1" w:unhideWhenUsed="1"/>
+    <w:lsdException w:name="index 6" w:semiHidden="1" w:unhideWhenUsed="1"/>
+    <w:lsdException w:name="index 7" w:semiHidden="1" w:unhideWhenUsed="1"/>
+    <w:lsdException w:name="index 8" w:semiHidden="1" w:unhideWhenUsed="1"/>
+    <w:lsdException w:name="index 9" w:semiHidden="1" w:unhideWhenUsed="1"/>
+    <w:lsdException w:name="toc 1" w:semiHidden="1" w:uiPriority="39" w:unhideWhenUsed="1"/>
+    <w:lsdException w:name="toc 2" w:semiHidden="1" w:uiPriority="39" w:unhideWhenUsed="1"/>
+    <w:lsdException w:name="toc 3" w:semiHidden="1" w:uiPriority="39" w:unhideWhenUsed="1"/>
+    <w:lsdException w:name="toc 4" w:semiHidden="1" w:uiPriority="39" w:unhideWhenUsed="1"/>
+    <w:lsdException w:name="toc 5" w:semiHidden="1" w:uiPriority="39" w:unhideWhenUsed="1"/>
+    <w:lsdException w:name="toc 6" w:semiHidden="1" w:uiPriority="39" w:unhideWhenUsed="1"/>
+    <w:lsdException w:name="toc 7" w:semiHidden="1" w:uiPriority="39" w:unhideWhenUsed="1"/>
+    <w:lsdException w:name="toc 8" w:semiHidden="1" w:uiPriority="39" w:unhideWhenUsed="1"/>
+    <w:lsdException w:name="toc 9" w:semiHidden="1" w:uiPriority="39" w:unhideWhenUsed="1"/>
+    <w:lsdException w:name="Normal Indent" w:semiHidden="1" w:unhideWhenUsed="1"/>
+    <w:lsdException w:name="footnote text" w:semiHidden="1" w:unhideWhenUsed="1"/>
+    <w:lsdException w:name="annotation text" w:semiHidden="1" w:unhideWhenUsed="1"/>
+    <w:lsdException w:name="header" w:semiHidden="1" w:unhideWhenUsed="1"/>
+    <w:lsdException w:name="footer" w:semiHidden="1" w:unhideWhenUsed="1"/>
+    <w:lsdException w:name="index heading" w:semiHidden="1" w:unhideWhenUsed="1"/>
+    <w:lsdException w:name="caption" w:semiHidden="1" w:uiPriority="35" w:unhideWhenUsed="1" w:qFormat="1"/>
+    <w:lsdException w:name="table of figures" w:semiHidden="1" w:unhideWhenUsed="1"/>
+    <w:lsdException w:name="envelope address" w:semiHidden="1" w:unhideWhenUsed="1"/>
+    <w:lsdException w:name="envelope return" w:semiHidden="1" w:unhideWhenUsed="1"/>
+    <w:lsdException w:name="footnote reference" w:semiHidden="1" w:unhideWhenUsed="1"/>
+    <w:lsdException w:name="annotation reference" w:semiHidden="1" w:unhideWhenUsed="1"/>
+    <w:lsdException w:name="line number" w:semiHidden="1" w:unhideWhenUsed="1"/>
+    <w:lsdException w:name="page number" w:semiHidden="1" w:unhideWhenUsed="1"/>
+    <w:lsdException w:name="endnote reference" w:semiHidden="1" w:unhideWhenUsed="1"/>
+    <w:lsdException w:name="endnote text" w:semiHidden="1" w:unhideWhenUsed="1"/>
+    <w:lsdException w:name="table of authorities" w:semiHidden="1" w:unhideWhenUsed="1"/>
+    <w:lsdException w:name="macro" w:semiHidden="1" w:unhideWhenUsed="1"/>
+    <w:lsdException w:name="toa heading" w:semiHidden="1" w:unhideWhenUsed="1"/>
+    <w:lsdException w:name="List" w:semiHidden="1" w:unhideWhenUsed="1"/>
+    <w:lsdException w:name="List Bullet" w:semiHidden="1" w:unhideWhenUsed="1"/>
+    <w:lsdException w:name="List Number" w:semiHidden="1" w:unhideWhenUsed="1"/>
+    <w:lsdException w:name="List 2" w:semiHidden="1" w:unhideWhenUsed="1"/>
+    <w:lsdException w:name="List 3" w:semiHidden="1" w:unhideWhenUsed="1"/>
+    <w:lsdException w:name="List 4" w:semiHidden="1" w:unhideWhenUsed="1"/>
+    <w:lsdException w:name="List 5" w:semiHidden="1" w:unhideWhenUsed="1"/>
+    <w:lsdException w:name="List Bullet 2" w:semiHidden="1" w:unhideWhenUsed="1"/>
+    <w:lsdException w:name="List Bullet 3" w:semiHidden="1" w:unhideWhenUsed="1"/>
+    <w:lsdException w:name="List Bullet 4" w:semiHidden="1" w:unhideWhenUsed="1"/>
+    <w:lsdException w:name="List Bullet 5" w:semiHidden="1" w:unhideWhenUsed="1"/>
+    <w:lsdException w:name="List Number 2" w:semiHidden="1" w:unhideWhenUsed="1"/>
+    <w:lsdException w:name="List Number 3" w:semiHidden="1" w:unhideWhenUsed="1"/>
+    <w:lsdException w:name="List Number 4" w:semiHidden="1" w:unhideWhenUsed="1"/>
+    <w:lsdException w:name="List Number 5" w:semiHidden="1" w:unhideWhenUsed="1"/>
+    <w:lsdException w:name="Title" w:uiPriority="10" w:qFormat="1"/>
+    <w:lsdException w:name="Closing" w:semiHidden="1" w:unhideWhenUsed="1"/>
+    <w:lsdException w:name="Signature" w:semiHidden="1" w:unhideWhenUsed="1"/>
+    <w:lsdException w:name="Default Paragraph Font" w:semiHidden="1" w:uiPriority="1" w:unhideWhenUsed="1"/>
+    <w:lsdException w:name="Body Text" w:semiHidden="1" w:unhideWhenUsed="1"/>
+    <w:lsdException w:name="Body Text Indent" w:semiHidden="1" w:unhideWhenUsed="1"/>
+    <w:lsdException w:name="List Continue" w:semiHidden="1" w:unhideWhenUsed="1"/>
+    <w:lsdException w:name="List Continue 2" w:semiHidden="1" w:unhideWhenUsed="1"/>
+    <w:lsdException w:name="List Continue 3" w:semiHidden="1" w:unhideWhenUsed="1"/>
+    <w:lsdException w:name="List Continue 4" w:semiHidden="1" w:unhideWhenUsed="1"/>
+    <w:lsdException w:name="List Continue 5" w:semiHidden="1" w:unhideWhenUsed="1"/>
+    <w:lsdException w:name="Message Header" w:semiHidden="1" w:unhideWhenUsed="1"/>
+    <w:lsdException w:name="Subtitle" w:uiPriority="11" w:qFormat="1"/>
+    <w:lsdException w:name="Salutation" w:semiHidden="1" w:unhideWhenUsed="1"/>
+    <w:lsdException w:name="Date" w:semiHidden="1" w:unhideWhenUsed="1"/>
+    <w:lsdException w:name="Body Text First Indent" w:semiHidden="1" w:unhideWhenUsed="1"/>
+    <w:lsdException w:name="Body Text First Indent 2" w:semiHidden="1" w:unhideWhenUsed="1"/>
+    <w:lsdException w:name="Note Heading" w:semiHidden="1" w:unhideWhenUsed="1"/>
+    <w:lsdException w:name="Body Text 2" w:semiHidden="1" w:unhideWhenUsed="1"/>
+    <w:lsdException w:name="Body Text 3" w:semiHidden="1" w:unhideWhenUsed="1"/>
+    <w:lsdException w:name="Body Text Indent 2" w:semiHidden="1" w:unhideWhenUsed="1"/>
+    <w:lsdException w:name="Body Text Indent 3" w:semiHidden="1" w:unhideWhenUsed="1"/>
+    <w:lsdException w:name="Block Text" w:semiHidden="1" w:unhideWhenUsed="1"/>
+    <w:lsdException w:name="Hyperlink" w:semiHidden="1" w:unhideWhenUsed="1"/>
+    <w:lsdException w:name="FollowedHyperlink" w:semiHidden="1" w:unhideWhenUsed="1"/>
+    <w:lsdException w:name="Strong" w:uiPriority="22" w:qFormat="1"/>
+    <w:lsdException w:name="Emphasis" w:uiPriority="20" w:qFormat="1"/>
+    <w:lsdException w:name="Document Map" w:semiHidden="1" w:unhideWhenUsed="1"/>
+    <w:lsdException w:name="Plain Text" w:semiHidden="1" w:unhideWhenUsed="1"/>
+    <w:lsdException w:name="E-mail Signature" w:semiHidden="1" w:unhideWhenUsed="1"/>
+    <w:lsdException w:name="HTML Top of Form" w:semiHidden="1" w:unhideWhenUsed="1"/>
+    <w:lsdException w:name="HTML Bottom of Form" w:semiHidden="1" w:unhideWhenUsed="1"/>
+    <w:lsdException w:name="Normal (Web)" w:semiHidden="1" w:unhideWhenUsed="1"/>
+    <w:lsdException w:name="HTML Acronym" w:semiHidden="1" w:unhideWhenUsed="1"/>
+    <w:lsdException w:name="HTML Address" w:semiHidden="1" w:unhideWhenUsed="1"/>
+    <w:lsdException w:name="HTML Cite" w:semiHidden="1" w:unhideWhenUsed="1"/>
+    <w:lsdException w:name="HTML Code" w:semiHidden="1" w:unhideWhenUsed="1"/>
+    <w:lsdException w:name="HTML Definition" w:semiHidden="1" w:unhideWhenUsed="1"/>
+    <w:lsdException w:name="HTML Keyboard" w:semiHidden="1" w:unhideWhenUsed="1"/>
+    <w:lsdException w:name="HTML Preformatted" w:semiHidden="1" w:unhideWhenUsed="1"/>
+    <w:lsdException w:name="HTML Sample" w:semiHidden="1" w:unhideWhenUsed="1"/>
+    <w:lsdException w:name="HTML Typewriter" w:semiHidden="1" w:unhideWhenUsed="1"/>
+    <w:lsdException w:name="HTML Variable" w:semiHidden="1" w:unhideWhenUsed="1"/>
+    <w:lsdException w:name="Normal Table" w:semiHidden="1" w:unhideWhenUsed="1"/>
+    <w:lsdException w:name="annotation subject" w:semiHidden="1" w:unhideWhenUsed="1"/>
+    <w:lsdException w:name="No List" w:semiHidden="1" w:unhideWhenUsed="1"/>
+    <w:lsdException w:name="Outline List 1" w:semiHidden="1" w:unhideWhenUsed="1"/>
+    <w:lsdException w:name="Outline List 2" w:semiHidden="1" w:unhideWhenUsed="1"/>
+    <w:lsdException w:name="Outline List 3" w:semiHidden="1" w:unhideWhenUsed="1"/>
+    <w:lsdException w:name="Table Simple 1" w:semiHidden="1" w:unhideWhenUsed="1"/>
+    <w:lsdException w:name="Table Simple 2" w:semiHidden="1" w:unhideWhenUsed="1"/>
+    <w:lsdException w:name="Table Simple 3" w:semiHidden="1" w:unhideWhenUsed="1"/>
+    <w:lsdException w:name="Table Classic 1" w:semiHidden="1" w:unhideWhenUsed="1"/>
+    <w:lsdException w:name="Table Classic 2" w:semiHidden="1" w:unhideWhenUsed="1"/>
+    <w:lsdException w:name="Table Classic 3" w:semiHidden="1" w:unhideWhenUsed="1"/>
+    <w:lsdException w:name="Table Classic 4" w:semiHidden="1" w:unhideWhenUsed="1"/>
+    <w:lsdException w:name="Table Colorful 1" w:semiHidden="1" w:unhideWhenUsed="1"/>
+    <w:lsdException w:name="Table Colorful 2" w:semiHidden="1" w:unhideWhenUsed="1"/>
+    <w:lsdException w:name="Table Colorful 3" w:semiHidden="1" w:unhideWhenUsed="1"/>
+    <w:lsdException w:name="Table Columns 1" w:semiHidden="1" w:unhideWhenUsed="1"/>
+    <w:lsdException w:name="Table Columns 2" w:semiHidden="1" w:unhideWhenUsed="1"/>
+    <w:lsdException w:name="Table Columns 3" w:semiHidden="1" w:unhideWhenUsed="1"/>
+    <w:lsdException w:name="Table Columns 4" w:semiHidden="1" w:unhideWhenUsed="1"/>
+    <w:lsdException w:name="Table Columns 5" w:semiHidden="1" w:unhideWhenUsed="1"/>
+    <w:lsdException w:name="Table Grid 1" w:semiHidden="1" w:unhideWhenUsed="1"/>
+    <w:lsdException w:name="Table Grid 2" w:semiHidden="1" w:unhideWhenUsed="1"/>
+    <w:lsdException w:name="Table Grid 3" w:semiHidden="1" w:unhideWhenUsed="1"/>
+    <w:lsdException w:name="Table Grid 4" w:semiHidden="1" w:unhideWhenUsed="1"/>
+    <w:lsdException w:name="Table Grid 5" w:semiHidden="1" w:unhideWhenUsed="1"/>
+    <w:lsdException w:name="Table Grid 6" w:semiHidden="1" w:unhideWhenUsed="1"/>
+    <w:lsdException w:name="Table Grid 7" w:semiHidden="1" w:unhideWhenUsed="1"/>
+    <w:lsdException w:name="Table Grid 8" w:semiHidden="1" w:unhideWhenUsed="1"/>
+    <w:lsdException w:name="Table List 1" w:semiHidden="1" w:unhideWhenUsed="1"/>
+    <w:lsdException w:name="Table List 2" w:semiHidden="1" w:unhideWhenUsed="1"/>
+    <w:lsdException w:name="Table List 3" w:semiHidden="1" w:unhideWhenUsed="1"/>
+    <w:lsdException w:name="Table List 4" w:semiHidden="1" w:unhideWhenUsed="1"/>
+    <w:lsdException w:name="Table List 5" w:semiHidden="1" w:unhideWhenUsed="1"/>
+    <w:lsdException w:name="Table List 6" w:semiHidden="1" w:unhideWhenUsed="1"/>
+    <w:lsdException w:name="Table List 7" w:semiHidden="1" w:unhideWhenUsed="1"/>
+    <w:lsdException w:name="Table List 8" w:semiHidden="1" w:unhideWhenUsed="1"/>
+    <w:lsdException w:name="Table 3D effects 1" w:semiHidden="1" w:unhideWhenUsed="1"/>
+    <w:lsdException w:name="Table 3D effects 2" w:semiHidden="1" w:unhideWhenUsed="1"/>
+    <w:lsdException w:name="Table 3D effects 3" w:semiHidden="1" w:unhideWhenUsed="1"/>
+    <w:lsdException w:name="Table Contemporary" w:semiHidden="1" w:unhideWhenUsed="1"/>
+    <w:lsdException w:name="Table Elegant" w:semiHidden="1" w:unhideWhenUsed="1"/>
+    <w:lsdException w:name="Table Professional" w:semiHidden="1" w:unhideWhenUsed="1"/>
+    <w:lsdException w:name="Table Subtle 1" w:semiHidden="1" w:unhideWhenUsed="1"/>
+    <w:lsdException w:name="Table Subtle 2" w:semiHidden="1" w:unhideWhenUsed="1"/>
+    <w:lsdException w:name="Table Web 1" w:semiHidden="1" w:unhideWhenUsed="1"/>
+    <w:lsdException w:name="Table Web 2" w:semiHidden="1" w:unhideWhenUsed="1"/>
+    <w:lsdException w:name="Table Web 3" w:semiHidden="1" w:unhideWhenUsed="1"/>
+    <w:lsdException w:name="Balloon Text" w:semiHidden="1" w:unhideWhenUsed="1"/>
+    <w:lsdException w:name="Table Grid" w:uiPriority="59"/>
+    <w:lsdException w:name="Table Theme" w:semiHidden="1" w:unhideWhenUsed="1"/>
+    <w:lsdException w:name="Placeholder Text" w:semiHidden="1"/>
+    <w:lsdException w:name="No Spacing" w:uiPriority="1" w:qFormat="1"/>
+    <w:lsdException w:name="Light Shading" w:uiPriority="60"/>
+    <w:lsdException w:name="Light List" w:uiPriority="61"/>
+    <w:lsdException w:name="Light Grid" w:uiPriority="62"/>
+    <w:lsdException w:name="Medium Shading 1" w:uiPriority="63"/>
+    <w:lsdException w:name="Medium Shading 2" w:uiPriority="64"/>
+    <w:lsdException w:name="Medium List 1" w:uiPriority="65"/>
+    <w:lsdException w:name="Medium List 2" w:uiPriority="66"/>
+    <w:lsdException w:name="Medium Grid 1" w:uiPriority="67"/>
+    <w:lsdException w:name="Medium Grid 2" w:uiPriority="68"/>
+    <w:lsdException w:name="Medium Grid 3" w:uiPriority="69"/>
+    <w:lsdException w:name="Dark List" w:uiPriority="70"/>
+    <w:lsdException w:name="Colorful Shading" w:uiPriority="71"/>
+    <w:lsdException w:name="Colorful List" w:uiPriority="72"/>
+    <w:lsdException w:name="Colorful Grid" w:uiPriority="73"/>
+    <w:lsdException w:name="Light Shading Accent 1" w:uiPriority="60"/>
+    <w:lsdException w:name="Light List Accent 1" w:uiPriority="61"/>
+    <w:lsdException w:name="Light Grid Accent 1" w:uiPriority="62"/>
+    <w:lsdException w:name="Medium Shading 1 Accent 1" w:uiPriority="63"/>
+    <w:lsdException w:name="Medium Shading 2 Accent 1" w:uiPriority="64"/>
+    <w:lsdException w:name="Medium List 1 Accent 1" w:uiPriority="65"/>
+    <w:lsdException w:name="Revision" w:semiHidden="1"/>
+    <w:lsdException w:name="List Paragraph" w:uiPriority="34" w:qFormat="1"/>
+    <w:lsdException w:name="Quote" w:uiPriority="29" w:qFormat="1"/>
+    <w:lsdException w:name="Intense Quote" w:uiPriority="30" w:qFormat="1"/>
+    <w:lsdException w:name="Medium List 2 Accent 1" w:uiPriority="66"/>
+    <w:lsdException w:name="Medium Grid 1 Accent 1" w:uiPriority="67"/>
+    <w:lsdException w:name="Medium Grid 2 Accent 1" w:uiPriority="68"/>
+    <w:lsdException w:name="Medium Grid 3 Accent 1" w:uiPriority="69"/>
+    <w:lsdException w:name="Dark List Accent 1" w:uiPriority="70"/>
+    <w:lsdException w:name="Colorful Shading Accent 1" w:uiPriority="71"/>
+    <w:lsdException w:name="Colorful List Accent 1" w:uiPriority="72"/>
+    <w:lsdException w:name="Colorful Grid Accent 1" w:uiPriority="73"/>
+    <w:lsdException w:name="Light Shading Accent 2" w:uiPriority="60"/>
+    <w:lsdException w:name="Light List Accent 2" w:uiPriority="61"/>
+    <w:lsdException w:name="Light Grid Accent 2" w:uiPriority="62"/>
+    <w:lsdException w:name="Medium Shading 1 Accent 2" w:uiPriority="63"/>
+    <w:lsdException w:name="Medium Shading 2 Accent 2" w:uiPriority="64"/>
+    <w:lsdException w:name="Medium List 1 Accent 2" w:uiPriority="65"/>
+    <w:lsdException w:name="Medium List 2 Accent 2" w:uiPriority="66"/>
+    <w:lsdException w:name="Medium Grid 1 Accent 2" w:uiPriority="67"/>
+    <w:lsdException w:name="Medium Grid 2 Accent 2" w:uiPriority="68"/>
+    <w:lsdException w:name="Medium Grid 3 Accent 2" w:uiPriority="69"/>
+    <w:lsdException w:name="Dark List Accent 2" w:uiPriority="70"/>
+    <w:lsdException w:name="Colorful Shading Accent 2" w:uiPriority="71"/>
+    <w:lsdException w:name="Colorful List Accent 2" w:uiPriority="72"/>
+    <w:lsdException w:name="Colorful Grid Accent 2" w:uiPriority="73"/>
+    <w:lsdException w:name="Light Shading Accent 3" w:uiPriority="60"/>
+    <w:lsdException w:name="Light List Accent 3" w:uiPriority="61"/>
+    <w:lsdException w:name="Light Grid Accent 3" w:uiPriority="62"/>
+    <w:lsdException w:name="Medium Shading 1 Accent 3" w:uiPriority="63"/>
+    <w:lsdException w:name="Medium Shading 2 Accent 3" w:uiPriority="64"/>
+    <w:lsdException w:name="Medium List 1 Accent 3" w:uiPriority="65"/>
+    <w:lsdException w:name="Medium List 2 Accent 3" w:uiPriority="66"/>
+    <w:lsdException w:name="Medium Grid 1 Accent 3" w:uiPriority="67"/>
+    <w:lsdException w:name="Medium Grid 2 Accent 3" w:uiPriority="68"/>
+    <w:lsdException w:name="Medium Grid 3 Accent 3" w:uiPriority="69"/>
+    <w:lsdException w:name="Dark List Accent 3" w:uiPriority="70"/>
+    <w:lsdException w:name="Colorful Shading Accent 3" w:uiPriority="71"/>
+    <w:lsdException w:name="Colorful List Accent 3" w:uiPriority="72"/>
+    <w:lsdException w:name="Colorful Grid Accent 3" w:uiPriority="73"/>
+    <w:lsdException w:name="Light Shading Accent 4" w:uiPriority="60"/>
+    <w:lsdException w:name="Light List Accent 4" w:uiPriority="61"/>
+    <w:lsdException w:name="Light Grid Accent 4" w:uiPriority="62"/>
+    <w:lsdException w:name="Medium Shading 1 Accent 4" w:uiPriority="63"/>
+    <w:lsdException w:name="Medium Shading 2 Accent 4" w:uiPriority="64"/>
+    <w:lsdException w:name="Medium List 1 Accent 4" w:uiPriority="65"/>
+    <w:lsdException w:name="Medium List 2 Accent 4" w:uiPriority="66"/>
+    <w:lsdException w:name="Medium Grid 1 Accent 4" w:uiPriority="67"/>
+    <w:lsdException w:name="Medium Grid 2 Accent 4" w:uiPriority="68"/>
+    <w:lsdException w:name="Medium Grid 3 Accent 4" w:uiPriority="69"/>
+    <w:lsdException w:name="Dark List Accent 4" w:uiPriority="70"/>
+    <w:lsdException w:name="Colorful Shading Accent 4" w:uiPriority="71"/>
+    <w:lsdException w:name="Colorful List Accent 4" w:uiPriority="72"/>
+    <w:lsdException w:name="Colorful Grid Accent 4" w:uiPriority="73"/>
+    <w:lsdException w:name="Light Shading Accent 5" w:uiPriority="60"/>
+    <w:lsdException w:name="Light List Accent 5" w:uiPriority="61"/>
+    <w:lsdException w:name="Light Grid Accent 5" w:uiPriority="62"/>
+    <w:lsdException w:name="Medium Shading 1 Accent 5" w:uiPriority="63"/>
+    <w:lsdException w:name="Medium Shading 2 Accent 5" w:uiPriority="64"/>
+    <w:lsdException w:name="Medium List 1 Accent 5" w:uiPriority="65"/>
+    <w:lsdException w:name="Medium List 2 Accent 5" w:uiPriority="66"/>
+    <w:lsdException w:name="Medium Grid 1 Accent 5" w:uiPriority="67"/>
+    <w:lsdException w:name="Medium Grid 2 Accent 5" w:uiPriority="68"/>
+    <w:lsdException w:name="Medium Grid 3 Accent 5" w:uiPriority="69"/>
+    <w:lsdException w:name="Dark List Accent 5" w:uiPriority="70"/>
+    <w:lsdException w:name="Colorful Shading Accent 5" w:uiPriority="71"/>
+    <w:lsdException w:name="Colorful List Accent 5" w:uiPriority="72"/>
+    <w:lsdException w:name="Colorful Grid Accent 5" w:uiPriority="73"/>
+    <w:lsdException w:name="Light Shading Accent 6" w:uiPriority="60"/>
+    <w:lsdException w:name="Light List Accent 6" w:uiPriority="61"/>
+    <w:lsdException w:name="Light Grid Accent 6" w:uiPriority="62"/>
+    <w:lsdException w:name="Medium Shading 1 Accent 6" w:uiPriority="63"/>
+    <w:lsdException w:name="Medium Shading 2 Accent 6" w:uiPriority="64"/>
+    <w:lsdException w:name="Medium List 1 Accent 6" w:uiPriority="65"/>
+    <w:lsdException w:name="Medium List 2 Accent 6" w:uiPriority="66"/>
+    <w:lsdException w:name="Medium Grid 1 Accent 6" w:uiPriority="67"/>
+    <w:lsdException w:name="Medium Grid 2 Accent 6" w:uiPriority="68"/>
+    <w:lsdException w:name="Medium Grid 3 Accent 6" w:uiPriority="69"/>
+    <w:lsdException w:name="Dark List Accent 6" w:uiPriority="70"/>
+    <w:lsdException w:name="Colorful Shading Accent 6" w:uiPriority="71"/>
+    <w:lsdException w:name="Colorful List Accent 6" w:uiPriority="72"/>
+    <w:lsdException w:name="Colorful Grid Accent 6" w:uiPriority="73"/>
+    <w:lsdException w:name="Subtle Emphasis" w:uiPriority="19" w:qFormat="1"/>
+    <w:lsdException w:name="Intense Emphasis" w:uiPriority="21" w:qFormat="1"/>
+    <w:lsdException w:name="Subtle Reference" w:uiPriority="31" w:qFormat="1"/>
+    <w:lsdException w:name="Intense Reference" w:uiPriority="32" w:qFormat="1"/>
+    <w:lsdException w:name="Book Title" w:uiPriority="33" w:qFormat="1"/>
+    <w:lsdException w:name="Bibliography" w:semiHidden="1" w:uiPriority="37" w:unhideWhenUsed="1"/>
+    <w:lsdException w:name="TOC Heading" w:semiHidden="1" w:uiPriority="39" w:unhideWhenUsed="1" w:qFormat="1"/>
+    <w:lsdException w:name="Plain Table 1" w:uiPriority="41"/>
+    <w:lsdException w:name="Plain Table 2" w:uiPriority="42"/>
+    <w:lsdException w:name="Plain Table 3" w:uiPriority="43"/>
+    <w:lsdException w:name="Plain Table 4" w:uiPriority="44"/>
+    <w:lsdException w:name="Plain Table 5" w:uiPriority="45"/>
+    <w:lsdException w:name="Grid Table Light" w:uiPriority="40"/>
+    <w:lsdException w:name="Grid Table 1 Light" w:uiPriority="46"/>
+    <w:lsdException w:name="Grid Table 2" w:uiPriority="47"/>
+    <w:lsdException w:name="Grid Table 3" w:uiPriority="48"/>
+    <w:lsdException w:name="Grid Table 4" w:uiPriority="49"/>
+    <w:lsdException w:name="Grid Table 5 Dark" w:uiPriority="50"/>
+    <w:lsdException w:name="Grid Table 6 Colorful" w:uiPriority="51"/>
+    <w:lsdException w:name="Grid Table 7 Colorful" w:uiPriority="52"/>
+    <w:lsdException w:name="Grid Table 1 Light Accent 1" w:uiPriority="46"/>
+    <w:lsdException w:name="Grid Table 2 Accent 1" w:uiPriority="47"/>
+    <w:lsdException w:name="Grid Table 3 Accent 1" w:uiPriority="48"/>
+    <w:lsdException w:name="Grid Table 4 Accent 1" w:uiPriority="49"/>
+    <w:lsdException w:name="Grid Table 5 Dark Accent 1" w:uiPriority="50"/>
+    <w:lsdException w:name="Grid Table 6 Colorful Accent 1" w:uiPriority="51"/>
+    <w:lsdException w:name="Grid Table 7 Colorful Accent 1" w:uiPriority="52"/>
+    <w:lsdException w:name="Grid Table 1 Light Accent 2" w:uiPriority="46"/>
+    <w:lsdException w:name="Grid Table 2 Accent 2" w:uiPriority="47"/>
+    <w:lsdException w:name="Grid Table 3 Accent 2" w:uiPriority="48"/>
+    <w:lsdException w:name="Grid Table 4 Accent 2" w:uiPriority="49"/>
+    <w:lsdException w:name="Grid Table 5 Dark Accent 2" w:uiPriority="50"/>
+    <w:lsdException w:name="Grid Table 6 Colorful Accent 2" w:uiPriority="51"/>
+    <w:lsdException w:name="Grid Table 7 Colorful Accent 2" w:uiPriority="52"/>
+    <w:lsdException w:name="Grid Table 1 Light Accent 3" w:uiPriority="46"/>
+    <w:lsdException w:name="Grid Table 2 Accent 3" w:uiPriority="47"/>
+    <w:lsdException w:name="Grid Table 3 Accent 3" w:uiPriority="48"/>
+    <w:lsdException w:name="Grid Table 4 Accent 3" w:uiPriority="49"/>
+    <w:lsdException w:name="Grid Table 5 Dark Accent 3" w:uiPriority="50"/>
+    <w:lsdException w:name="Grid Table 6 Colorful Accent 3" w:uiPriority="51"/>
+    <w:lsdException w:name="Grid Table 7 Colorful Accent 3" w:uiPriority="52"/>
+    <w:lsdException w:name="Grid Table 1 Light Accent 4" w:uiPriority="46"/>
+    <w:lsdException w:name="Grid Table 2 Accent 4" w:uiPriority="47"/>
+    <w:lsdException w:name="Grid Table 3 Accent 4" w:uiPriority="48"/>
+    <w:lsdException w:name="Grid Table 4 Accent 4" w:uiPriority="49"/>
+    <w:lsdException w:name="Grid Table 5 Dark Accent 4" w:uiPriority="50"/>
+    <w:lsdException w:name="Grid Table 6 Colorful Accent 4" w:uiPriority="51"/>
+    <w:lsdException w:name="Grid Table 7 Colorful Accent 4" w:uiPriority="52"/>
+    <w:lsdException w:name="Grid Table 1 Light Accent 5" w:uiPriority="46"/>
+    <w:lsdException w:name="Grid Table 2 Accent 5" w:uiPriority="47"/>
+    <w:lsdException w:name="Grid Table 3 Accent 5" w:uiPriority="48"/>
+    <w:lsdException w:name="Grid Table 4 Accent 5" w:uiPriority="49"/>
+    <w:lsdException w:name="Grid Table 5 Dark Accent 5" w:uiPriority="50"/>
+    <w:lsdException w:name="Grid Table 6 Colorful Accent 5" w:uiPriority="51"/>
+    <w:lsdException w:name="Grid Table 7 Colorful Accent 5" w:uiPriority="52"/>
+    <w:lsdException w:name="Grid Table 1 Light Accent 6" w:uiPriority="46"/>
+    <w:lsdException w:name="Grid Table 2 Accent 6" w:uiPriority="47"/>
+    <w:lsdException w:name="Grid Table 3 Accent 6" w:uiPriority="48"/>
+    <w:lsdException w:name="Grid Table 4 Accent 6" w:uiPriority="49"/>
+    <w:lsdException w:name="Grid Table 5 Dark Accent 6" w:uiPriority="50"/>
+    <w:lsdException w:name="Grid Table 6 Colorful Accent 6" w:uiPriority="51"/>
+    <w:lsdException w:name="Grid Table 7 Colorful Accent 6" w:uiPriority="52"/>
+    <w:lsdException w:name="List Table 1 Light" w:uiPriority="46"/>
+    <w:lsdException w:name="List Table 2" w:uiPriority="47"/>
+    <w:lsdException w:name="List Table 3" w:uiPriority="48"/>
+    <w:lsdException w:name="List Table 4" w:uiPriority="49"/>
+    <w:lsdException w:name="List Table 5 Dark" w:uiPriority="50"/>
+    <w:lsdException w:name="List Table 6 Colorful" w:uiPriority="51"/>
+    <w:lsdException w:name="List Table 7 Colorful" w:uiPriority="52"/>
+    <w:lsdException w:name="List Table 1 Light Accent 1" w:uiPriority="46"/>
+    <w:lsdException w:name="List Table 2 Accent 1" w:uiPriority="47"/>
+    <w:lsdException w:name="List Table 3 Accent 1" w:uiPriority="48"/>
+    <w:lsdException w:name="List Table 4 Accent 1" w:uiPriority="49"/>
+    <w:lsdException w:name="List Table 5 Dark Accent 1" w:uiPriority="50"/>
+    <w:lsdException w:name="List Table 6 Colorful Accent 1" w:uiPriority="51"/>
+    <w:lsdException w:name="List Table 7 Colorful Accent 1" w:uiPriority="52"/>
+    <w:lsdException w:name="List Table 1 Light Accent 2" w:uiPriority="46"/>
+    <w:lsdException w:name="List Table 2 Accent 2" w:uiPriority="47"/>
+    <w:lsdException w:name="List Table 3 Accent 2" w:uiPriority="48"/>
+    <w:lsdException w:name="List Table 4 Accent 2" w:uiPriority="49"/>
+    <w:lsdException w:name="List Table 5 Dark Accent 2" w:uiPriority="50"/>
+    <w:lsdException w:name="List Table 6 Colorful Accent 2" w:uiPriority="51"/>
+    <w:lsdException w:name="List Table 7 Colorful Accent 2" w:uiPriority="52"/>
+    <w:lsdException w:name="List Table 1 Light Accent 3" w:uiPriority="46"/>
+    <w:lsdException w:name="List Table 2 Accent 3" w:uiPriority="47"/>
+    <w:lsdException w:name="List Table 3 Accent 3" w:uiPriority="48"/>
+    <w:lsdException w:name="List Table 4 Accent 3" w:uiPriority="49"/>
+    <w:lsdException w:name="List Table 5 Dark Accent 3" w:uiPriority="50"/>
+    <w:lsdException w:name="List Table 6 Colorful Accent 3" w:uiPriority="51"/>
+    <w:lsdException w:name="List Table 7 Colorful Accent 3" w:uiPriority="52"/>
+    <w:lsdException w:name="List Table 1 Light Accent 4" w:uiPriority="46"/>
+    <w:lsdException w:name="List Table 2 Accent 4" w:uiPriority="47"/>
+    <w:lsdException w:name="List Table 3 Accent 4" w:uiPriority="48"/>
+    <w:lsdException w:name="List Table 4 Accent 4" w:uiPriority="49"/>
+    <w:lsdException w:name="List Table 5 Dark Accent 4" w:uiPriority="50"/>
+    <w:lsdException w:name="List Table 6 Colorful Accent 4" w:uiPriority="51"/>
+    <w:lsdException w:name="List Table 7 Colorful Accent 4" w:uiPriority="52"/>
+    <w:lsdException w:name="List Table 1 Light Accent 5" w:uiPriority="46"/>
+    <w:lsdException w:name="List Table 2 Accent 5" w:uiPriority="47"/>
+    <w:lsdException w:name="List Table 3 Accent 5" w:uiPriority="48"/>
+    <w:lsdException w:name="List Table 4 Accent 5" w:uiPriority="49"/>
+    <w:lsdException w:name="List Table 5 Dark Accent 5" w:uiPriority="50"/>
+    <w:lsdException w:name="List Table 6 Colorful Accent 5" w:uiPriority="51"/>
+    <w:lsdException w:name="List Table 7 Colorful Accent 5" w:uiPriority="52"/>
+    <w:lsdException w:name="List Table 1 Light Accent 6" w:uiPriority="46"/>
+    <w:lsdException w:name="List Table 2 Accent 6" w:uiPriority="47"/>
+    <w:lsdException w:name="List Table 3 Accent 6" w:uiPriority="48"/>
+    <w:lsdException w:name="List Table 4 Accent 6" w:uiPriority="49"/>
+    <w:lsdException w:name="List Table 5 Dark Accent 6" w:uiPriority="50"/>
+    <w:lsdException w:name="List Table 6 Colorful Accent 6" w:uiPriority="51"/>
+    <w:lsdException w:name="List Table 7 Colorful Accent 6" w:uiPriority="52"/>
   </w:latentStyles>
   <w:style w:type="paragraph" w:default="1" w:styleId="Normal">
     <w:name w:val="Normal"/>
@@ -1578,6 +2571,7 @@
   <w:style w:type="character" w:default="1" w:styleId="Fuentedeprrafopredeter">
     <w:name w:val="Default Paragraph Font"/>
     <w:uiPriority w:val="1"/>
+    <w:semiHidden/>
     <w:unhideWhenUsed/>
   </w:style>
   <w:style w:type="table" w:default="1" w:styleId="Tablanormal">
@@ -1690,7 +2684,6 @@
       <w:lang w:val="es-ES" w:eastAsia="es-ES"/>
     </w:rPr>
     <w:tblPr>
-      <w:tblInd w:w="0" w:type="dxa"/>
       <w:tblBorders>
         <w:top w:val="single" w:sz="4" w:space="0" w:color="000000"/>
         <w:left w:val="single" w:sz="4" w:space="0" w:color="000000"/>
@@ -1699,12 +2692,6 @@
         <w:insideH w:val="single" w:sz="4" w:space="0" w:color="000000"/>
         <w:insideV w:val="single" w:sz="4" w:space="0" w:color="000000"/>
       </w:tblBorders>
-      <w:tblCellMar>
-        <w:top w:w="0" w:type="dxa"/>
-        <w:left w:w="108" w:type="dxa"/>
-        <w:bottom w:w="0" w:type="dxa"/>
-        <w:right w:w="108" w:type="dxa"/>
-      </w:tblCellMar>
     </w:tblPr>
   </w:style>
   <w:style w:type="table" w:styleId="Tablaconcuadrcula">
@@ -1716,7 +2703,6 @@
       <w:spacing w:after="0" w:line="240" w:lineRule="auto"/>
     </w:pPr>
     <w:tblPr>
-      <w:tblInd w:w="0" w:type="dxa"/>
       <w:tblBorders>
         <w:top w:val="single" w:sz="4" w:space="0" w:color="auto"/>
         <w:left w:val="single" w:sz="4" w:space="0" w:color="auto"/>
@@ -1725,344 +2711,6 @@
         <w:insideH w:val="single" w:sz="4" w:space="0" w:color="auto"/>
         <w:insideV w:val="single" w:sz="4" w:space="0" w:color="auto"/>
       </w:tblBorders>
-      <w:tblCellMar>
-        <w:top w:w="0" w:type="dxa"/>
-        <w:left w:w="108" w:type="dxa"/>
-        <w:bottom w:w="0" w:type="dxa"/>
-        <w:right w:w="108" w:type="dxa"/>
-      </w:tblCellMar>
-    </w:tblPr>
-  </w:style>
-  <w:style w:type="paragraph" w:styleId="Prrafodelista">
-    <w:name w:val="List Paragraph"/>
-    <w:basedOn w:val="Normal"/>
-    <w:uiPriority w:val="34"/>
-    <w:qFormat/>
-    <w:rsid w:val="00EF0A93"/>
-    <w:pPr>
-      <w:ind w:left="720"/>
-      <w:contextualSpacing/>
-    </w:pPr>
-  </w:style>
-</w:styles>
-</file>
-
-<file path=word/stylesWithEffects.xml><?xml version="1.0" encoding="utf-8"?>
-<w:styles xmlns:wpc="http://schemas.microsoft.com/office/word/2010/wordprocessingCanvas" xmlns:mc="http://schemas.openxmlformats.org/markup-compatibility/2006" xmlns:o="urn:schemas-microsoft-com:office:office" xmlns:r="http://schemas.openxmlformats.org/officeDocument/2006/relationships" xmlns:m="http://schemas.openxmlformats.org/officeDocument/2006/math" xmlns:v="urn:schemas-microsoft-com:vml" xmlns:wp14="http://schemas.microsoft.com/office/word/2010/wordprocessingDrawing" xmlns:wp="http://schemas.openxmlformats.org/drawingml/2006/wordprocessingDrawing" xmlns:w10="urn:schemas-microsoft-com:office:word" xmlns:w="http://schemas.openxmlformats.org/wordprocessingml/2006/main" xmlns:w14="http://schemas.microsoft.com/office/word/2010/wordml" xmlns:wpg="http://schemas.microsoft.com/office/word/2010/wordprocessingGroup" xmlns:wpi="http://schemas.microsoft.com/office/word/2010/wordprocessingInk" xmlns:wne="http://schemas.microsoft.com/office/word/2006/wordml" xmlns:wps="http://schemas.microsoft.com/office/word/2010/wordprocessingShape" mc:Ignorable="w14 wp14">
-  <w:docDefaults>
-    <w:rPrDefault>
-      <w:rPr>
-        <w:rFonts w:asciiTheme="minorHAnsi" w:eastAsiaTheme="minorHAnsi" w:hAnsiTheme="minorHAnsi" w:cstheme="minorBidi"/>
-        <w:sz w:val="22"/>
-        <w:szCs w:val="22"/>
-        <w:lang w:val="es-CO" w:eastAsia="en-US" w:bidi="ar-SA"/>
-      </w:rPr>
-    </w:rPrDefault>
-    <w:pPrDefault>
-      <w:pPr>
-        <w:spacing w:after="200" w:line="276" w:lineRule="auto"/>
-      </w:pPr>
-    </w:pPrDefault>
-  </w:docDefaults>
-  <w:latentStyles w:defLockedState="0" w:defUIPriority="99" w:defSemiHidden="1" w:defUnhideWhenUsed="1" w:defQFormat="0" w:count="267">
-    <w:lsdException w:name="Normal" w:semiHidden="0" w:uiPriority="0" w:unhideWhenUsed="0" w:qFormat="1"/>
-    <w:lsdException w:name="heading 1" w:semiHidden="0" w:uiPriority="9" w:unhideWhenUsed="0" w:qFormat="1"/>
-    <w:lsdException w:name="heading 2" w:uiPriority="9" w:qFormat="1"/>
-    <w:lsdException w:name="heading 3" w:uiPriority="9" w:qFormat="1"/>
-    <w:lsdException w:name="heading 4" w:uiPriority="9" w:qFormat="1"/>
-    <w:lsdException w:name="heading 5" w:uiPriority="9" w:qFormat="1"/>
-    <w:lsdException w:name="heading 6" w:uiPriority="9" w:qFormat="1"/>
-    <w:lsdException w:name="heading 7" w:uiPriority="9" w:qFormat="1"/>
-    <w:lsdException w:name="heading 8" w:uiPriority="9" w:qFormat="1"/>
-    <w:lsdException w:name="heading 9" w:uiPriority="9" w:qFormat="1"/>
-    <w:lsdException w:name="toc 1" w:uiPriority="39"/>
-    <w:lsdException w:name="toc 2" w:uiPriority="39"/>
-    <w:lsdException w:name="toc 3" w:uiPriority="39"/>
-    <w:lsdException w:name="toc 4" w:uiPriority="39"/>
-    <w:lsdException w:name="toc 5" w:uiPriority="39"/>
-    <w:lsdException w:name="toc 6" w:uiPriority="39"/>
-    <w:lsdException w:name="toc 7" w:uiPriority="39"/>
-    <w:lsdException w:name="toc 8" w:uiPriority="39"/>
-    <w:lsdException w:name="toc 9" w:uiPriority="39"/>
-    <w:lsdException w:name="caption" w:uiPriority="35" w:qFormat="1"/>
-    <w:lsdException w:name="Title" w:semiHidden="0" w:uiPriority="10" w:unhideWhenUsed="0" w:qFormat="1"/>
-    <w:lsdException w:name="Default Paragraph Font" w:uiPriority="1"/>
-    <w:lsdException w:name="Subtitle" w:semiHidden="0" w:uiPriority="11" w:unhideWhenUsed="0" w:qFormat="1"/>
-    <w:lsdException w:name="Strong" w:semiHidden="0" w:uiPriority="22" w:unhideWhenUsed="0" w:qFormat="1"/>
-    <w:lsdException w:name="Emphasis" w:semiHidden="0" w:uiPriority="20" w:unhideWhenUsed="0" w:qFormat="1"/>
-    <w:lsdException w:name="Table Grid" w:semiHidden="0" w:uiPriority="59" w:unhideWhenUsed="0"/>
-    <w:lsdException w:name="Placeholder Text" w:unhideWhenUsed="0"/>
-    <w:lsdException w:name="No Spacing" w:semiHidden="0" w:uiPriority="1" w:unhideWhenUsed="0" w:qFormat="1"/>
-    <w:lsdException w:name="Light Shading" w:semiHidden="0" w:uiPriority="60" w:unhideWhenUsed="0"/>
-    <w:lsdException w:name="Light List" w:semiHidden="0" w:uiPriority="61" w:unhideWhenUsed="0"/>
-    <w:lsdException w:name="Light Grid" w:semiHidden="0" w:uiPriority="62" w:unhideWhenUsed="0"/>
-    <w:lsdException w:name="Medium Shading 1" w:semiHidden="0" w:uiPriority="63" w:unhideWhenUsed="0"/>
-    <w:lsdException w:name="Medium Shading 2" w:semiHidden="0" w:uiPriority="64" w:unhideWhenUsed="0"/>
-    <w:lsdException w:name="Medium List 1" w:semiHidden="0" w:uiPriority="65" w:unhideWhenUsed="0"/>
-    <w:lsdException w:name="Medium List 2" w:semiHidden="0" w:uiPriority="66" w:unhideWhenUsed="0"/>
-    <w:lsdException w:name="Medium Grid 1" w:semiHidden="0" w:uiPriority="67" w:unhideWhenUsed="0"/>
-    <w:lsdException w:name="Medium Grid 2" w:semiHidden="0" w:uiPriority="68" w:unhideWhenUsed="0"/>
-    <w:lsdException w:name="Medium Grid 3" w:semiHidden="0" w:uiPriority="69" w:unhideWhenUsed="0"/>
-    <w:lsdException w:name="Dark List" w:semiHidden="0" w:uiPriority="70" w:unhideWhenUsed="0"/>
-    <w:lsdException w:name="Colorful Shading" w:semiHidden="0" w:uiPriority="71" w:unhideWhenUsed="0"/>
-    <w:lsdException w:name="Colorful List" w:semiHidden="0" w:uiPriority="72" w:unhideWhenUsed="0"/>
-    <w:lsdException w:name="Colorful Grid" w:semiHidden="0" w:uiPriority="73" w:unhideWhenUsed="0"/>
-    <w:lsdException w:name="Light Shading Accent 1" w:semiHidden="0" w:uiPriority="60" w:unhideWhenUsed="0"/>
-    <w:lsdException w:name="Light List Accent 1" w:semiHidden="0" w:uiPriority="61" w:unhideWhenUsed="0"/>
-    <w:lsdException w:name="Light Grid Accent 1" w:semiHidden="0" w:uiPriority="62" w:unhideWhenUsed="0"/>
-    <w:lsdException w:name="Medium Shading 1 Accent 1" w:semiHidden="0" w:uiPriority="63" w:unhideWhenUsed="0"/>
-    <w:lsdException w:name="Medium Shading 2 Accent 1" w:semiHidden="0" w:uiPriority="64" w:unhideWhenUsed="0"/>
-    <w:lsdException w:name="Medium List 1 Accent 1" w:semiHidden="0" w:uiPriority="65" w:unhideWhenUsed="0"/>
-    <w:lsdException w:name="Revision" w:unhideWhenUsed="0"/>
-    <w:lsdException w:name="List Paragraph" w:semiHidden="0" w:uiPriority="34" w:unhideWhenUsed="0" w:qFormat="1"/>
-    <w:lsdException w:name="Quote" w:semiHidden="0" w:uiPriority="29" w:unhideWhenUsed="0" w:qFormat="1"/>
-    <w:lsdException w:name="Intense Quote" w:semiHidden="0" w:uiPriority="30" w:unhideWhenUsed="0" w:qFormat="1"/>
-    <w:lsdException w:name="Medium List 2 Accent 1" w:semiHidden="0" w:uiPriority="66" w:unhideWhenUsed="0"/>
-    <w:lsdException w:name="Medium Grid 1 Accent 1" w:semiHidden="0" w:uiPriority="67" w:unhideWhenUsed="0"/>
-    <w:lsdException w:name="Medium Grid 2 Accent 1" w:semiHidden="0" w:uiPriority="68" w:unhideWhenUsed="0"/>
-    <w:lsdException w:name="Medium Grid 3 Accent 1" w:semiHidden="0" w:uiPriority="69" w:unhideWhenUsed="0"/>
-    <w:lsdException w:name="Dark List Accent 1" w:semiHidden="0" w:uiPriority="70" w:unhideWhenUsed="0"/>
-    <w:lsdException w:name="Colorful Shading Accent 1" w:semiHidden="0" w:uiPriority="71" w:unhideWhenUsed="0"/>
-    <w:lsdException w:name="Colorful List Accent 1" w:semiHidden="0" w:uiPriority="72" w:unhideWhenUsed="0"/>
-    <w:lsdException w:name="Colorful Grid Accent 1" w:semiHidden="0" w:uiPriority="73" w:unhideWhenUsed="0"/>
-    <w:lsdException w:name="Light Shading Accent 2" w:semiHidden="0" w:uiPriority="60" w:unhideWhenUsed="0"/>
-    <w:lsdException w:name="Light List Accent 2" w:semiHidden="0" w:uiPriority="61" w:unhideWhenUsed="0"/>
-    <w:lsdException w:name="Light Grid Accent 2" w:semiHidden="0" w:uiPriority="62" w:unhideWhenUsed="0"/>
-    <w:lsdException w:name="Medium Shading 1 Accent 2" w:semiHidden="0" w:uiPriority="63" w:unhideWhenUsed="0"/>
-    <w:lsdException w:name="Medium Shading 2 Accent 2" w:semiHidden="0" w:uiPriority="64" w:unhideWhenUsed="0"/>
-    <w:lsdException w:name="Medium List 1 Accent 2" w:semiHidden="0" w:uiPriority="65" w:unhideWhenUsed="0"/>
-    <w:lsdException w:name="Medium List 2 Accent 2" w:semiHidden="0" w:uiPriority="66" w:unhideWhenUsed="0"/>
-    <w:lsdException w:name="Medium Grid 1 Accent 2" w:semiHidden="0" w:uiPriority="67" w:unhideWhenUsed="0"/>
-    <w:lsdException w:name="Medium Grid 2 Accent 2" w:semiHidden="0" w:uiPriority="68" w:unhideWhenUsed="0"/>
-    <w:lsdException w:name="Medium Grid 3 Accent 2" w:semiHidden="0" w:uiPriority="69" w:unhideWhenUsed="0"/>
-    <w:lsdException w:name="Dark List Accent 2" w:semiHidden="0" w:uiPriority="70" w:unhideWhenUsed="0"/>
-    <w:lsdException w:name="Colorful Shading Accent 2" w:semiHidden="0" w:uiPriority="71" w:unhideWhenUsed="0"/>
-    <w:lsdException w:name="Colorful List Accent 2" w:semiHidden="0" w:uiPriority="72" w:unhideWhenUsed="0"/>
-    <w:lsdException w:name="Colorful Grid Accent 2" w:semiHidden="0" w:uiPriority="73" w:unhideWhenUsed="0"/>
-    <w:lsdException w:name="Light Shading Accent 3" w:semiHidden="0" w:uiPriority="60" w:unhideWhenUsed="0"/>
-    <w:lsdException w:name="Light List Accent 3" w:semiHidden="0" w:uiPriority="61" w:unhideWhenUsed="0"/>
-    <w:lsdException w:name="Light Grid Accent 3" w:semiHidden="0" w:uiPriority="62" w:unhideWhenUsed="0"/>
-    <w:lsdException w:name="Medium Shading 1 Accent 3" w:semiHidden="0" w:uiPriority="63" w:unhideWhenUsed="0"/>
-    <w:lsdException w:name="Medium Shading 2 Accent 3" w:semiHidden="0" w:uiPriority="64" w:unhideWhenUsed="0"/>
-    <w:lsdException w:name="Medium List 1 Accent 3" w:semiHidden="0" w:uiPriority="65" w:unhideWhenUsed="0"/>
-    <w:lsdException w:name="Medium List 2 Accent 3" w:semiHidden="0" w:uiPriority="66" w:unhideWhenUsed="0"/>
-    <w:lsdException w:name="Medium Grid 1 Accent 3" w:semiHidden="0" w:uiPriority="67" w:unhideWhenUsed="0"/>
-    <w:lsdException w:name="Medium Grid 2 Accent 3" w:semiHidden="0" w:uiPriority="68" w:unhideWhenUsed="0"/>
-    <w:lsdException w:name="Medium Grid 3 Accent 3" w:semiHidden="0" w:uiPriority="69" w:unhideWhenUsed="0"/>
-    <w:lsdException w:name="Dark List Accent 3" w:semiHidden="0" w:uiPriority="70" w:unhideWhenUsed="0"/>
-    <w:lsdException w:name="Colorful Shading Accent 3" w:semiHidden="0" w:uiPriority="71" w:unhideWhenUsed="0"/>
-    <w:lsdException w:name="Colorful List Accent 3" w:semiHidden="0" w:uiPriority="72" w:unhideWhenUsed="0"/>
-    <w:lsdException w:name="Colorful Grid Accent 3" w:semiHidden="0" w:uiPriority="73" w:unhideWhenUsed="0"/>
-    <w:lsdException w:name="Light Shading Accent 4" w:semiHidden="0" w:uiPriority="60" w:unhideWhenUsed="0"/>
-    <w:lsdException w:name="Light List Accent 4" w:semiHidden="0" w:uiPriority="61" w:unhideWhenUsed="0"/>
-    <w:lsdException w:name="Light Grid Accent 4" w:semiHidden="0" w:uiPriority="62" w:unhideWhenUsed="0"/>
-    <w:lsdException w:name="Medium Shading 1 Accent 4" w:semiHidden="0" w:uiPriority="63" w:unhideWhenUsed="0"/>
-    <w:lsdException w:name="Medium Shading 2 Accent 4" w:semiHidden="0" w:uiPriority="64" w:unhideWhenUsed="0"/>
-    <w:lsdException w:name="Medium List 1 Accent 4" w:semiHidden="0" w:uiPriority="65" w:unhideWhenUsed="0"/>
-    <w:lsdException w:name="Medium List 2 Accent 4" w:semiHidden="0" w:uiPriority="66" w:unhideWhenUsed="0"/>
-    <w:lsdException w:name="Medium Grid 1 Accent 4" w:semiHidden="0" w:uiPriority="67" w:unhideWhenUsed="0"/>
-    <w:lsdException w:name="Medium Grid 2 Accent 4" w:semiHidden="0" w:uiPriority="68" w:unhideWhenUsed="0"/>
-    <w:lsdException w:name="Medium Grid 3 Accent 4" w:semiHidden="0" w:uiPriority="69" w:unhideWhenUsed="0"/>
-    <w:lsdException w:name="Dark List Accent 4" w:semiHidden="0" w:uiPriority="70" w:unhideWhenUsed="0"/>
-    <w:lsdException w:name="Colorful Shading Accent 4" w:semiHidden="0" w:uiPriority="71" w:unhideWhenUsed="0"/>
-    <w:lsdException w:name="Colorful List Accent 4" w:semiHidden="0" w:uiPriority="72" w:unhideWhenUsed="0"/>
-    <w:lsdException w:name="Colorful Grid Accent 4" w:semiHidden="0" w:uiPriority="73" w:unhideWhenUsed="0"/>
-    <w:lsdException w:name="Light Shading Accent 5" w:semiHidden="0" w:uiPriority="60" w:unhideWhenUsed="0"/>
-    <w:lsdException w:name="Light List Accent 5" w:semiHidden="0" w:uiPriority="61" w:unhideWhenUsed="0"/>
-    <w:lsdException w:name="Light Grid Accent 5" w:semiHidden="0" w:uiPriority="62" w:unhideWhenUsed="0"/>
-    <w:lsdException w:name="Medium Shading 1 Accent 5" w:semiHidden="0" w:uiPriority="63" w:unhideWhenUsed="0"/>
-    <w:lsdException w:name="Medium Shading 2 Accent 5" w:semiHidden="0" w:uiPriority="64" w:unhideWhenUsed="0"/>
-    <w:lsdException w:name="Medium List 1 Accent 5" w:semiHidden="0" w:uiPriority="65" w:unhideWhenUsed="0"/>
-    <w:lsdException w:name="Medium List 2 Accent 5" w:semiHidden="0" w:uiPriority="66" w:unhideWhenUsed="0"/>
-    <w:lsdException w:name="Medium Grid 1 Accent 5" w:semiHidden="0" w:uiPriority="67" w:unhideWhenUsed="0"/>
-    <w:lsdException w:name="Medium Grid 2 Accent 5" w:semiHidden="0" w:uiPriority="68" w:unhideWhenUsed="0"/>
-    <w:lsdException w:name="Medium Grid 3 Accent 5" w:semiHidden="0" w:uiPriority="69" w:unhideWhenUsed="0"/>
-    <w:lsdException w:name="Dark List Accent 5" w:semiHidden="0" w:uiPriority="70" w:unhideWhenUsed="0"/>
-    <w:lsdException w:name="Colorful Shading Accent 5" w:semiHidden="0" w:uiPriority="71" w:unhideWhenUsed="0"/>
-    <w:lsdException w:name="Colorful List Accent 5" w:semiHidden="0" w:uiPriority="72" w:unhideWhenUsed="0"/>
-    <w:lsdException w:name="Colorful Grid Accent 5" w:semiHidden="0" w:uiPriority="73" w:unhideWhenUsed="0"/>
-    <w:lsdException w:name="Light Shading Accent 6" w:semiHidden="0" w:uiPriority="60" w:unhideWhenUsed="0"/>
-    <w:lsdException w:name="Light List Accent 6" w:semiHidden="0" w:uiPriority="61" w:unhideWhenUsed="0"/>
-    <w:lsdException w:name="Light Grid Accent 6" w:semiHidden="0" w:uiPriority="62" w:unhideWhenUsed="0"/>
-    <w:lsdException w:name="Medium Shading 1 Accent 6" w:semiHidden="0" w:uiPriority="63" w:unhideWhenUsed="0"/>
-    <w:lsdException w:name="Medium Shading 2 Accent 6" w:semiHidden="0" w:uiPriority="64" w:unhideWhenUsed="0"/>
-    <w:lsdException w:name="Medium List 1 Accent 6" w:semiHidden="0" w:uiPriority="65" w:unhideWhenUsed="0"/>
-    <w:lsdException w:name="Medium List 2 Accent 6" w:semiHidden="0" w:uiPriority="66" w:unhideWhenUsed="0"/>
-    <w:lsdException w:name="Medium Grid 1 Accent 6" w:semiHidden="0" w:uiPriority="67" w:unhideWhenUsed="0"/>
-    <w:lsdException w:name="Medium Grid 2 Accent 6" w:semiHidden="0" w:uiPriority="68" w:unhideWhenUsed="0"/>
-    <w:lsdException w:name="Medium Grid 3 Accent 6" w:semiHidden="0" w:uiPriority="69" w:unhideWhenUsed="0"/>
-    <w:lsdException w:name="Dark List Accent 6" w:semiHidden="0" w:uiPriority="70" w:unhideWhenUsed="0"/>
-    <w:lsdException w:name="Colorful Shading Accent 6" w:semiHidden="0" w:uiPriority="71" w:unhideWhenUsed="0"/>
-    <w:lsdException w:name="Colorful List Accent 6" w:semiHidden="0" w:uiPriority="72" w:unhideWhenUsed="0"/>
-    <w:lsdException w:name="Colorful Grid Accent 6" w:semiHidden="0" w:uiPriority="73" w:unhideWhenUsed="0"/>
-    <w:lsdException w:name="Subtle Emphasis" w:semiHidden="0" w:uiPriority="19" w:unhideWhenUsed="0" w:qFormat="1"/>
-    <w:lsdException w:name="Intense Emphasis" w:semiHidden="0" w:uiPriority="21" w:unhideWhenUsed="0" w:qFormat="1"/>
-    <w:lsdException w:name="Subtle Reference" w:semiHidden="0" w:uiPriority="31" w:unhideWhenUsed="0" w:qFormat="1"/>
-    <w:lsdException w:name="Intense Reference" w:semiHidden="0" w:uiPriority="32" w:unhideWhenUsed="0" w:qFormat="1"/>
-    <w:lsdException w:name="Book Title" w:semiHidden="0" w:uiPriority="33" w:unhideWhenUsed="0" w:qFormat="1"/>
-    <w:lsdException w:name="Bibliography" w:uiPriority="37"/>
-    <w:lsdException w:name="TOC Heading" w:uiPriority="39" w:qFormat="1"/>
-  </w:latentStyles>
-  <w:style w:type="paragraph" w:default="1" w:styleId="Normal">
-    <w:name w:val="Normal"/>
-    <w:qFormat/>
-  </w:style>
-  <w:style w:type="character" w:default="1" w:styleId="Fuentedeprrafopredeter">
-    <w:name w:val="Default Paragraph Font"/>
-    <w:uiPriority w:val="1"/>
-    <w:unhideWhenUsed/>
-  </w:style>
-  <w:style w:type="table" w:default="1" w:styleId="Tablanormal">
-    <w:name w:val="Normal Table"/>
-    <w:uiPriority w:val="99"/>
-    <w:semiHidden/>
-    <w:unhideWhenUsed/>
-    <w:tblPr>
-      <w:tblInd w:w="0" w:type="dxa"/>
-      <w:tblCellMar>
-        <w:top w:w="0" w:type="dxa"/>
-        <w:left w:w="108" w:type="dxa"/>
-        <w:bottom w:w="0" w:type="dxa"/>
-        <w:right w:w="108" w:type="dxa"/>
-      </w:tblCellMar>
-    </w:tblPr>
-  </w:style>
-  <w:style w:type="numbering" w:default="1" w:styleId="Sinlista">
-    <w:name w:val="No List"/>
-    <w:uiPriority w:val="99"/>
-    <w:semiHidden/>
-    <w:unhideWhenUsed/>
-  </w:style>
-  <w:style w:type="paragraph" w:styleId="Encabezado">
-    <w:name w:val="header"/>
-    <w:basedOn w:val="Normal"/>
-    <w:link w:val="EncabezadoCar"/>
-    <w:uiPriority w:val="99"/>
-    <w:unhideWhenUsed/>
-    <w:rsid w:val="00EF0A93"/>
-    <w:pPr>
-      <w:tabs>
-        <w:tab w:val="center" w:pos="4419"/>
-        <w:tab w:val="right" w:pos="8838"/>
-      </w:tabs>
-      <w:spacing w:after="0" w:line="240" w:lineRule="auto"/>
-    </w:pPr>
-  </w:style>
-  <w:style w:type="character" w:customStyle="1" w:styleId="EncabezadoCar">
-    <w:name w:val="Encabezado Car"/>
-    <w:basedOn w:val="Fuentedeprrafopredeter"/>
-    <w:link w:val="Encabezado"/>
-    <w:uiPriority w:val="99"/>
-    <w:rsid w:val="00EF0A93"/>
-  </w:style>
-  <w:style w:type="paragraph" w:styleId="Piedepgina">
-    <w:name w:val="footer"/>
-    <w:basedOn w:val="Normal"/>
-    <w:link w:val="PiedepginaCar"/>
-    <w:uiPriority w:val="99"/>
-    <w:unhideWhenUsed/>
-    <w:rsid w:val="00EF0A93"/>
-    <w:pPr>
-      <w:tabs>
-        <w:tab w:val="center" w:pos="4419"/>
-        <w:tab w:val="right" w:pos="8838"/>
-      </w:tabs>
-      <w:spacing w:after="0" w:line="240" w:lineRule="auto"/>
-    </w:pPr>
-  </w:style>
-  <w:style w:type="character" w:customStyle="1" w:styleId="PiedepginaCar">
-    <w:name w:val="Pie de página Car"/>
-    <w:basedOn w:val="Fuentedeprrafopredeter"/>
-    <w:link w:val="Piedepgina"/>
-    <w:uiPriority w:val="99"/>
-    <w:rsid w:val="00EF0A93"/>
-  </w:style>
-  <w:style w:type="paragraph" w:styleId="Textodeglobo">
-    <w:name w:val="Balloon Text"/>
-    <w:basedOn w:val="Normal"/>
-    <w:link w:val="TextodegloboCar"/>
-    <w:uiPriority w:val="99"/>
-    <w:semiHidden/>
-    <w:unhideWhenUsed/>
-    <w:rsid w:val="00EF0A93"/>
-    <w:pPr>
-      <w:spacing w:after="0" w:line="240" w:lineRule="auto"/>
-    </w:pPr>
-    <w:rPr>
-      <w:rFonts w:ascii="Tahoma" w:hAnsi="Tahoma" w:cs="Tahoma"/>
-      <w:sz w:val="16"/>
-      <w:szCs w:val="16"/>
-    </w:rPr>
-  </w:style>
-  <w:style w:type="character" w:customStyle="1" w:styleId="TextodegloboCar">
-    <w:name w:val="Texto de globo Car"/>
-    <w:basedOn w:val="Fuentedeprrafopredeter"/>
-    <w:link w:val="Textodeglobo"/>
-    <w:uiPriority w:val="99"/>
-    <w:semiHidden/>
-    <w:rsid w:val="00EF0A93"/>
-    <w:rPr>
-      <w:rFonts w:ascii="Tahoma" w:hAnsi="Tahoma" w:cs="Tahoma"/>
-      <w:sz w:val="16"/>
-      <w:szCs w:val="16"/>
-    </w:rPr>
-  </w:style>
-  <w:style w:type="table" w:customStyle="1" w:styleId="Tablaconcuadrcula1">
-    <w:name w:val="Tabla con cuadrícula1"/>
-    <w:basedOn w:val="Tablanormal"/>
-    <w:next w:val="Tablaconcuadrcula"/>
-    <w:rsid w:val="00EF0A93"/>
-    <w:pPr>
-      <w:spacing w:after="0" w:line="240" w:lineRule="auto"/>
-    </w:pPr>
-    <w:rPr>
-      <w:rFonts w:ascii="Times New Roman" w:eastAsia="Times New Roman" w:hAnsi="Times New Roman" w:cs="Times New Roman"/>
-      <w:sz w:val="20"/>
-      <w:szCs w:val="20"/>
-      <w:lang w:val="es-ES" w:eastAsia="es-ES"/>
-    </w:rPr>
-    <w:tblPr>
-      <w:tblInd w:w="0" w:type="dxa"/>
-      <w:tblBorders>
-        <w:top w:val="single" w:sz="4" w:space="0" w:color="000000"/>
-        <w:left w:val="single" w:sz="4" w:space="0" w:color="000000"/>
-        <w:bottom w:val="single" w:sz="4" w:space="0" w:color="000000"/>
-        <w:right w:val="single" w:sz="4" w:space="0" w:color="000000"/>
-        <w:insideH w:val="single" w:sz="4" w:space="0" w:color="000000"/>
-        <w:insideV w:val="single" w:sz="4" w:space="0" w:color="000000"/>
-      </w:tblBorders>
-      <w:tblCellMar>
-        <w:top w:w="0" w:type="dxa"/>
-        <w:left w:w="108" w:type="dxa"/>
-        <w:bottom w:w="0" w:type="dxa"/>
-        <w:right w:w="108" w:type="dxa"/>
-      </w:tblCellMar>
-    </w:tblPr>
-  </w:style>
-  <w:style w:type="table" w:styleId="Tablaconcuadrcula">
-    <w:name w:val="Table Grid"/>
-    <w:basedOn w:val="Tablanormal"/>
-    <w:uiPriority w:val="59"/>
-    <w:rsid w:val="00EF0A93"/>
-    <w:pPr>
-      <w:spacing w:after="0" w:line="240" w:lineRule="auto"/>
-    </w:pPr>
-    <w:tblPr>
-      <w:tblInd w:w="0" w:type="dxa"/>
-      <w:tblBorders>
-        <w:top w:val="single" w:sz="4" w:space="0" w:color="auto"/>
-        <w:left w:val="single" w:sz="4" w:space="0" w:color="auto"/>
-        <w:bottom w:val="single" w:sz="4" w:space="0" w:color="auto"/>
-        <w:right w:val="single" w:sz="4" w:space="0" w:color="auto"/>
-        <w:insideH w:val="single" w:sz="4" w:space="0" w:color="auto"/>
-        <w:insideV w:val="single" w:sz="4" w:space="0" w:color="auto"/>
-      </w:tblBorders>
-      <w:tblCellMar>
-        <w:top w:w="0" w:type="dxa"/>
-        <w:left w:w="108" w:type="dxa"/>
-        <w:bottom w:w="0" w:type="dxa"/>
-        <w:right w:w="108" w:type="dxa"/>
-      </w:tblCellMar>
     </w:tblPr>
   </w:style>
   <w:style w:type="paragraph" w:styleId="Prrafodelista">

</xml_diff>

<commit_message>
[punto5] Junit test complete
</commit_message>
<xml_diff>
--- a/Lab3-MueblesDeLosAlpes/preguntas_tutorial.docx
+++ b/Lab3-MueblesDeLosAlpes/preguntas_tutorial.docx
@@ -1,6 +1,6 @@
 
 <file path=word/document.xml><?xml version="1.0" encoding="utf-8"?>
-<w:document xmlns:wpc="http://schemas.microsoft.com/office/word/2010/wordprocessingCanvas" xmlns:mc="http://schemas.openxmlformats.org/markup-compatibility/2006" xmlns:o="urn:schemas-microsoft-com:office:office" xmlns:r="http://schemas.openxmlformats.org/officeDocument/2006/relationships" xmlns:m="http://schemas.openxmlformats.org/officeDocument/2006/math" xmlns:v="urn:schemas-microsoft-com:vml" xmlns:wp14="http://schemas.microsoft.com/office/word/2010/wordprocessingDrawing" xmlns:wp="http://schemas.openxmlformats.org/drawingml/2006/wordprocessingDrawing" xmlns:w10="urn:schemas-microsoft-com:office:word" xmlns:w="http://schemas.openxmlformats.org/wordprocessingml/2006/main" xmlns:w14="http://schemas.microsoft.com/office/word/2010/wordml" xmlns:w15="http://schemas.microsoft.com/office/word/2012/wordml" xmlns:wpg="http://schemas.microsoft.com/office/word/2010/wordprocessingGroup" xmlns:wpi="http://schemas.microsoft.com/office/word/2010/wordprocessingInk" xmlns:wne="http://schemas.microsoft.com/office/word/2006/wordml" xmlns:wps="http://schemas.microsoft.com/office/word/2010/wordprocessingShape" mc:Ignorable="w14 w15 wp14">
+<w:document xmlns:wpc="http://schemas.microsoft.com/office/word/2010/wordprocessingCanvas" xmlns:cx="http://schemas.microsoft.com/office/drawing/2014/chartex" xmlns:cx1="http://schemas.microsoft.com/office/drawing/2015/9/8/chartex" xmlns:cx2="http://schemas.microsoft.com/office/drawing/2015/10/21/chartex" xmlns:mc="http://schemas.openxmlformats.org/markup-compatibility/2006" xmlns:o="urn:schemas-microsoft-com:office:office" xmlns:r="http://schemas.openxmlformats.org/officeDocument/2006/relationships" xmlns:m="http://schemas.openxmlformats.org/officeDocument/2006/math" xmlns:v="urn:schemas-microsoft-com:vml" xmlns:wp14="http://schemas.microsoft.com/office/word/2010/wordprocessingDrawing" xmlns:wp="http://schemas.openxmlformats.org/drawingml/2006/wordprocessingDrawing" xmlns:w10="urn:schemas-microsoft-com:office:word" xmlns:w="http://schemas.openxmlformats.org/wordprocessingml/2006/main" xmlns:w14="http://schemas.microsoft.com/office/word/2010/wordml" xmlns:w15="http://schemas.microsoft.com/office/word/2012/wordml" xmlns:w16se="http://schemas.microsoft.com/office/word/2015/wordml/symex" xmlns:wpg="http://schemas.microsoft.com/office/word/2010/wordprocessingGroup" xmlns:wpi="http://schemas.microsoft.com/office/word/2010/wordprocessingInk" xmlns:wne="http://schemas.microsoft.com/office/word/2006/wordml" xmlns:wps="http://schemas.microsoft.com/office/word/2010/wordprocessingShape" mc:Ignorable="w14 w15 w16se wp14">
   <w:body>
     <w:tbl>
       <w:tblPr>
@@ -286,7 +286,7 @@
     </w:p>
     <w:p>
       <w:pPr>
-        <w:pStyle w:val="Prrafodelista"/>
+        <w:pStyle w:val="ListParagraph"/>
         <w:numPr>
           <w:ilvl w:val="0"/>
           <w:numId w:val="1"/>
@@ -349,16 +349,17 @@
           <w:sz w:val="18"/>
           <w:szCs w:val="18"/>
         </w:rPr>
-        <w:t xml:space="preserve"> </w:t>
+        <w:t xml:space="preserve"> bean </w:t>
       </w:r>
       <w:proofErr w:type="spellStart"/>
       <w:r>
         <w:rPr>
           <w:rFonts w:ascii="Verdana" w:eastAsia="Times New Roman" w:hAnsi="Verdana" w:cs="Times New Roman"/>
-          <w:sz w:val="18"/>
-          <w:szCs w:val="18"/>
-        </w:rPr>
-        <w:t>bean</w:t>
+          <w:i/>
+          <w:sz w:val="18"/>
+          <w:szCs w:val="18"/>
+        </w:rPr>
+        <w:t>VendedorBean</w:t>
       </w:r>
       <w:proofErr w:type="spellEnd"/>
       <w:r>
@@ -367,17 +368,45 @@
           <w:sz w:val="18"/>
           <w:szCs w:val="18"/>
         </w:rPr>
-        <w:t xml:space="preserve"> </w:t>
+        <w:t>, ubique la acción para agregar un vendedor ¿Cómo se realiza esta invocación?</w:t>
+      </w:r>
+    </w:p>
+    <w:p>
+      <w:pPr>
+        <w:spacing w:after="0" w:line="240" w:lineRule="auto"/>
+        <w:rPr>
+          <w:rFonts w:ascii="Verdana" w:eastAsia="Times New Roman" w:hAnsi="Verdana" w:cs="Times New Roman"/>
+          <w:sz w:val="18"/>
+          <w:szCs w:val="18"/>
+        </w:rPr>
+      </w:pPr>
+    </w:p>
+    <w:p>
+      <w:pPr>
+        <w:spacing w:after="0" w:line="240" w:lineRule="auto"/>
+        <w:jc w:val="both"/>
+        <w:rPr>
+          <w:rFonts w:ascii="Verdana" w:eastAsia="Times New Roman" w:hAnsi="Verdana" w:cs="Times New Roman"/>
+          <w:sz w:val="18"/>
+          <w:szCs w:val="18"/>
+        </w:rPr>
+      </w:pPr>
+      <w:r>
+        <w:rPr>
+          <w:rFonts w:ascii="Verdana" w:eastAsia="Times New Roman" w:hAnsi="Verdana" w:cs="Times New Roman"/>
+          <w:sz w:val="18"/>
+          <w:szCs w:val="18"/>
+        </w:rPr>
+        <w:t>La funcionalidad de agregar un vendedor la implementa el servicio responsable de Vendedores, mediante el método “</w:t>
       </w:r>
       <w:proofErr w:type="spellStart"/>
       <w:r>
         <w:rPr>
           <w:rFonts w:ascii="Verdana" w:eastAsia="Times New Roman" w:hAnsi="Verdana" w:cs="Times New Roman"/>
-          <w:i/>
-          <w:sz w:val="18"/>
-          <w:szCs w:val="18"/>
-        </w:rPr>
-        <w:t>VendedorBean</w:t>
+          <w:sz w:val="18"/>
+          <w:szCs w:val="18"/>
+        </w:rPr>
+        <w:t>agregarVendedor</w:t>
       </w:r>
       <w:proofErr w:type="spellEnd"/>
       <w:r>
@@ -386,35 +415,47 @@
           <w:sz w:val="18"/>
           <w:szCs w:val="18"/>
         </w:rPr>
-        <w:t>, ubique la acción para agregar un vendedor ¿Cómo se realiza esta invocación?</w:t>
-      </w:r>
-    </w:p>
-    <w:p>
-      <w:pPr>
-        <w:spacing w:after="0" w:line="240" w:lineRule="auto"/>
-        <w:rPr>
-          <w:rFonts w:ascii="Verdana" w:eastAsia="Times New Roman" w:hAnsi="Verdana" w:cs="Times New Roman"/>
-          <w:sz w:val="18"/>
-          <w:szCs w:val="18"/>
-        </w:rPr>
-      </w:pPr>
-    </w:p>
-    <w:p>
-      <w:pPr>
-        <w:spacing w:after="0" w:line="240" w:lineRule="auto"/>
-        <w:rPr>
-          <w:rFonts w:ascii="Verdana" w:eastAsia="Times New Roman" w:hAnsi="Verdana" w:cs="Times New Roman"/>
-          <w:sz w:val="18"/>
-          <w:szCs w:val="18"/>
-        </w:rPr>
-      </w:pPr>
-      <w:r>
-        <w:rPr>
-          <w:rFonts w:ascii="Verdana" w:eastAsia="Times New Roman" w:hAnsi="Verdana" w:cs="Times New Roman"/>
-          <w:sz w:val="18"/>
-          <w:szCs w:val="18"/>
-        </w:rPr>
-        <w:t xml:space="preserve">Esta invocación se realiza a través del EJB de </w:t>
+        <w:t xml:space="preserve">(vendedor)”. El servicio se </w:t>
+      </w:r>
+      <w:r>
+        <w:rPr>
+          <w:rFonts w:ascii="Verdana" w:eastAsia="Times New Roman" w:hAnsi="Verdana" w:cs="Times New Roman"/>
+          <w:sz w:val="18"/>
+          <w:szCs w:val="18"/>
+        </w:rPr>
+        <w:t xml:space="preserve">puede </w:t>
+      </w:r>
+      <w:r>
+        <w:rPr>
+          <w:rFonts w:ascii="Verdana" w:eastAsia="Times New Roman" w:hAnsi="Verdana" w:cs="Times New Roman"/>
+          <w:sz w:val="18"/>
+          <w:szCs w:val="18"/>
+        </w:rPr>
+        <w:t>invoca</w:t>
+      </w:r>
+      <w:r>
+        <w:rPr>
+          <w:rFonts w:ascii="Verdana" w:eastAsia="Times New Roman" w:hAnsi="Verdana" w:cs="Times New Roman"/>
+          <w:sz w:val="18"/>
+          <w:szCs w:val="18"/>
+        </w:rPr>
+        <w:t>r</w:t>
+      </w:r>
+      <w:r>
+        <w:rPr>
+          <w:rFonts w:ascii="Verdana" w:eastAsia="Times New Roman" w:hAnsi="Verdana" w:cs="Times New Roman"/>
+          <w:sz w:val="18"/>
+          <w:szCs w:val="18"/>
+        </w:rPr>
+        <w:t xml:space="preserve"> gracias a la instanciación que hace el contenedor de componentes d</w:t>
+      </w:r>
+      <w:r>
+        <w:rPr>
+          <w:rFonts w:ascii="Verdana" w:eastAsia="Times New Roman" w:hAnsi="Verdana" w:cs="Times New Roman"/>
+          <w:sz w:val="18"/>
+          <w:szCs w:val="18"/>
+        </w:rPr>
+        <w:t xml:space="preserve">el servicio local </w:t>
       </w:r>
       <w:proofErr w:type="spellStart"/>
       <w:r>
@@ -423,7 +464,7 @@
           <w:sz w:val="18"/>
           <w:szCs w:val="18"/>
         </w:rPr>
-        <w:t>VendedorBean</w:t>
+        <w:t>IServicioVendedoresMockLocal</w:t>
       </w:r>
       <w:proofErr w:type="spellEnd"/>
       <w:r>
@@ -432,7 +473,15 @@
           <w:sz w:val="18"/>
           <w:szCs w:val="18"/>
         </w:rPr>
-        <w:t xml:space="preserve">, instanciando el servicio local </w:t>
+        <w:t xml:space="preserve"> a través de la anotación @</w:t>
+      </w:r>
+      <w:r>
+        <w:rPr>
+          <w:rFonts w:ascii="Verdana" w:eastAsia="Times New Roman" w:hAnsi="Verdana" w:cs="Times New Roman"/>
+          <w:sz w:val="18"/>
+          <w:szCs w:val="18"/>
+        </w:rPr>
+        <w:t xml:space="preserve">EJB presente en el </w:t>
       </w:r>
       <w:proofErr w:type="spellStart"/>
       <w:r>
@@ -441,7 +490,7 @@
           <w:sz w:val="18"/>
           <w:szCs w:val="18"/>
         </w:rPr>
-        <w:t>IServicioVendedoresMockLocal</w:t>
+        <w:t>managed</w:t>
       </w:r>
       <w:proofErr w:type="spellEnd"/>
       <w:r>
@@ -450,22 +499,22 @@
           <w:sz w:val="18"/>
           <w:szCs w:val="18"/>
         </w:rPr>
-        <w:t>.</w:t>
-      </w:r>
-    </w:p>
-    <w:p>
-      <w:pPr>
-        <w:spacing w:after="0" w:line="240" w:lineRule="auto"/>
-        <w:rPr>
-          <w:rFonts w:ascii="Verdana" w:eastAsia="Times New Roman" w:hAnsi="Verdana" w:cs="Times New Roman"/>
-          <w:sz w:val="18"/>
-          <w:szCs w:val="18"/>
-        </w:rPr>
-      </w:pPr>
-    </w:p>
-    <w:p>
-      <w:pPr>
-        <w:pStyle w:val="Prrafodelista"/>
+        <w:t xml:space="preserve"> bean.</w:t>
+      </w:r>
+    </w:p>
+    <w:p>
+      <w:pPr>
+        <w:spacing w:after="0" w:line="240" w:lineRule="auto"/>
+        <w:rPr>
+          <w:rFonts w:ascii="Verdana" w:eastAsia="Times New Roman" w:hAnsi="Verdana" w:cs="Times New Roman"/>
+          <w:sz w:val="18"/>
+          <w:szCs w:val="18"/>
+        </w:rPr>
+      </w:pPr>
+    </w:p>
+    <w:p>
+      <w:pPr>
+        <w:pStyle w:val="ListParagraph"/>
         <w:numPr>
           <w:ilvl w:val="0"/>
           <w:numId w:val="1"/>
@@ -502,6 +551,7 @@
         <w:t xml:space="preserve">orrar un vendedor en la plantilla </w:t>
       </w:r>
       <w:proofErr w:type="spellStart"/>
+      <w:proofErr w:type="gramStart"/>
       <w:r>
         <w:rPr>
           <w:rFonts w:ascii="Verdana" w:eastAsia="Times New Roman" w:hAnsi="Verdana" w:cs="Times New Roman"/>
@@ -510,97 +560,6 @@
           <w:szCs w:val="18"/>
         </w:rPr>
         <w:t>vendedores.xhtml</w:t>
-      </w:r>
-      <w:proofErr w:type="spellEnd"/>
-      <w:r>
-        <w:rPr>
-          <w:rFonts w:ascii="Verdana" w:eastAsia="Times New Roman" w:hAnsi="Verdana" w:cs="Times New Roman"/>
-          <w:sz w:val="18"/>
-          <w:szCs w:val="18"/>
-        </w:rPr>
-        <w:t>, ¿Cómo se pasa el parámetro para identificar el vendedor que debe ser eliminado?</w:t>
-      </w:r>
-    </w:p>
-    <w:p>
-      <w:pPr>
-        <w:spacing w:after="0" w:line="240" w:lineRule="auto"/>
-        <w:rPr>
-          <w:rFonts w:ascii="Verdana" w:eastAsia="Times New Roman" w:hAnsi="Verdana" w:cs="Times New Roman"/>
-          <w:sz w:val="18"/>
-          <w:szCs w:val="18"/>
-        </w:rPr>
-      </w:pPr>
-    </w:p>
-    <w:p>
-      <w:pPr>
-        <w:spacing w:after="0" w:line="240" w:lineRule="auto"/>
-        <w:rPr>
-          <w:rFonts w:ascii="Verdana" w:eastAsia="Times New Roman" w:hAnsi="Verdana" w:cs="Times New Roman"/>
-          <w:sz w:val="18"/>
-          <w:szCs w:val="18"/>
-        </w:rPr>
-      </w:pPr>
-      <w:r>
-        <w:rPr>
-          <w:rFonts w:ascii="Verdana" w:eastAsia="Times New Roman" w:hAnsi="Verdana" w:cs="Times New Roman"/>
-          <w:sz w:val="18"/>
-          <w:szCs w:val="18"/>
-        </w:rPr>
-        <w:t xml:space="preserve">La grilla de datos obtiene los registros de los vendedores en el cual el botón eliminar, contiene el ID del </w:t>
-      </w:r>
-      <w:proofErr w:type="spellStart"/>
-      <w:r>
-        <w:rPr>
-          <w:rFonts w:ascii="Verdana" w:eastAsia="Times New Roman" w:hAnsi="Verdana" w:cs="Times New Roman"/>
-          <w:sz w:val="18"/>
-          <w:szCs w:val="18"/>
-        </w:rPr>
-        <w:t>vendeodr</w:t>
-      </w:r>
-      <w:proofErr w:type="spellEnd"/>
-      <w:r>
-        <w:rPr>
-          <w:rFonts w:ascii="Verdana" w:eastAsia="Times New Roman" w:hAnsi="Verdana" w:cs="Times New Roman"/>
-          <w:sz w:val="18"/>
-          <w:szCs w:val="18"/>
-        </w:rPr>
-        <w:t xml:space="preserve"> que se desea eliminar el cual viaja como parámetro a través de la petición, la cual puede ser obtenida en un objeto tipo </w:t>
-      </w:r>
-      <w:proofErr w:type="spellStart"/>
-      <w:r>
-        <w:rPr>
-          <w:rFonts w:ascii="Verdana" w:eastAsia="Times New Roman" w:hAnsi="Verdana" w:cs="Times New Roman"/>
-          <w:sz w:val="18"/>
-          <w:szCs w:val="18"/>
-        </w:rPr>
-        <w:t>Map</w:t>
-      </w:r>
-      <w:proofErr w:type="spellEnd"/>
-      <w:r>
-        <w:rPr>
-          <w:rFonts w:ascii="Verdana" w:eastAsia="Times New Roman" w:hAnsi="Verdana" w:cs="Times New Roman"/>
-          <w:sz w:val="18"/>
-          <w:szCs w:val="18"/>
-        </w:rPr>
-        <w:t xml:space="preserve"> (De tipo </w:t>
-      </w:r>
-      <w:proofErr w:type="spellStart"/>
-      <w:r>
-        <w:rPr>
-          <w:rFonts w:ascii="Verdana" w:eastAsia="Times New Roman" w:hAnsi="Verdana" w:cs="Times New Roman"/>
-          <w:sz w:val="18"/>
-          <w:szCs w:val="18"/>
-        </w:rPr>
-        <w:t>Key</w:t>
-      </w:r>
-      <w:proofErr w:type="gramStart"/>
-      <w:r>
-        <w:rPr>
-          <w:rFonts w:ascii="Verdana" w:eastAsia="Times New Roman" w:hAnsi="Verdana" w:cs="Times New Roman"/>
-          <w:sz w:val="18"/>
-          <w:szCs w:val="18"/>
-        </w:rPr>
-        <w:t>:Value</w:t>
       </w:r>
       <w:proofErr w:type="spellEnd"/>
       <w:proofErr w:type="gramEnd"/>
@@ -610,7 +569,172 @@
           <w:sz w:val="18"/>
           <w:szCs w:val="18"/>
         </w:rPr>
-        <w:t>), donde se extrae el valor del parámetro “</w:t>
+        <w:t>, ¿Cómo se pasa el parámetro para identificar el vendedor que debe ser eliminado?</w:t>
+      </w:r>
+    </w:p>
+    <w:p>
+      <w:pPr>
+        <w:spacing w:after="0" w:line="240" w:lineRule="auto"/>
+        <w:rPr>
+          <w:rFonts w:ascii="Verdana" w:eastAsia="Times New Roman" w:hAnsi="Verdana" w:cs="Times New Roman"/>
+          <w:sz w:val="18"/>
+          <w:szCs w:val="18"/>
+        </w:rPr>
+      </w:pPr>
+    </w:p>
+    <w:p>
+      <w:pPr>
+        <w:spacing w:after="0" w:line="240" w:lineRule="auto"/>
+        <w:jc w:val="both"/>
+        <w:rPr>
+          <w:rFonts w:ascii="Verdana" w:eastAsia="Times New Roman" w:hAnsi="Verdana" w:cs="Times New Roman"/>
+          <w:sz w:val="18"/>
+          <w:szCs w:val="18"/>
+        </w:rPr>
+      </w:pPr>
+      <w:r>
+        <w:rPr>
+          <w:rFonts w:ascii="Verdana" w:eastAsia="Times New Roman" w:hAnsi="Verdana" w:cs="Times New Roman"/>
+          <w:sz w:val="18"/>
+          <w:szCs w:val="18"/>
+        </w:rPr>
+        <w:t>En la Vista de la aplicación, tenemos una tabla que nos muestra los datos registrados de los</w:t>
+      </w:r>
+      <w:r>
+        <w:rPr>
+          <w:rFonts w:ascii="Verdana" w:eastAsia="Times New Roman" w:hAnsi="Verdana" w:cs="Times New Roman"/>
+          <w:sz w:val="18"/>
+          <w:szCs w:val="18"/>
+        </w:rPr>
+        <w:t xml:space="preserve"> vendedores</w:t>
+      </w:r>
+      <w:r>
+        <w:rPr>
+          <w:rFonts w:ascii="Verdana" w:eastAsia="Times New Roman" w:hAnsi="Verdana" w:cs="Times New Roman"/>
+          <w:sz w:val="18"/>
+          <w:szCs w:val="18"/>
+        </w:rPr>
+        <w:t>. Para cada registro de vendedor se tiene un</w:t>
+      </w:r>
+      <w:r>
+        <w:rPr>
+          <w:rFonts w:ascii="Verdana" w:eastAsia="Times New Roman" w:hAnsi="Verdana" w:cs="Times New Roman"/>
+          <w:sz w:val="18"/>
+          <w:szCs w:val="18"/>
+        </w:rPr>
+        <w:t xml:space="preserve"> botón </w:t>
+      </w:r>
+      <w:r>
+        <w:rPr>
+          <w:rFonts w:ascii="Verdana" w:eastAsia="Times New Roman" w:hAnsi="Verdana" w:cs="Times New Roman"/>
+          <w:sz w:val="18"/>
+          <w:szCs w:val="18"/>
+        </w:rPr>
+        <w:t>“</w:t>
+      </w:r>
+      <w:r>
+        <w:rPr>
+          <w:rFonts w:ascii="Verdana" w:eastAsia="Times New Roman" w:hAnsi="Verdana" w:cs="Times New Roman"/>
+          <w:sz w:val="18"/>
+          <w:szCs w:val="18"/>
+        </w:rPr>
+        <w:t>eliminar</w:t>
+      </w:r>
+      <w:r>
+        <w:rPr>
+          <w:rFonts w:ascii="Verdana" w:eastAsia="Times New Roman" w:hAnsi="Verdana" w:cs="Times New Roman"/>
+          <w:sz w:val="18"/>
+          <w:szCs w:val="18"/>
+        </w:rPr>
+        <w:t>”</w:t>
+      </w:r>
+      <w:r>
+        <w:rPr>
+          <w:rFonts w:ascii="Verdana" w:eastAsia="Times New Roman" w:hAnsi="Verdana" w:cs="Times New Roman"/>
+          <w:sz w:val="18"/>
+          <w:szCs w:val="18"/>
+        </w:rPr>
+        <w:t xml:space="preserve">, </w:t>
+      </w:r>
+      <w:r>
+        <w:rPr>
+          <w:rFonts w:ascii="Verdana" w:eastAsia="Times New Roman" w:hAnsi="Verdana" w:cs="Times New Roman"/>
+          <w:sz w:val="18"/>
+          <w:szCs w:val="18"/>
+        </w:rPr>
+        <w:t xml:space="preserve">cuya acción </w:t>
+      </w:r>
+      <w:r>
+        <w:rPr>
+          <w:rFonts w:ascii="Verdana" w:eastAsia="Times New Roman" w:hAnsi="Verdana" w:cs="Times New Roman"/>
+          <w:sz w:val="18"/>
+          <w:szCs w:val="18"/>
+        </w:rPr>
+        <w:t xml:space="preserve">contiene el </w:t>
+      </w:r>
+      <w:r>
+        <w:rPr>
+          <w:rFonts w:ascii="Verdana" w:eastAsia="Times New Roman" w:hAnsi="Verdana" w:cs="Times New Roman"/>
+          <w:sz w:val="18"/>
+          <w:szCs w:val="18"/>
+        </w:rPr>
+        <w:t xml:space="preserve">valor del </w:t>
+      </w:r>
+      <w:r>
+        <w:rPr>
+          <w:rFonts w:ascii="Verdana" w:eastAsia="Times New Roman" w:hAnsi="Verdana" w:cs="Times New Roman"/>
+          <w:sz w:val="18"/>
+          <w:szCs w:val="18"/>
+        </w:rPr>
+        <w:t xml:space="preserve">ID del </w:t>
+      </w:r>
+      <w:r>
+        <w:rPr>
+          <w:rFonts w:ascii="Verdana" w:eastAsia="Times New Roman" w:hAnsi="Verdana" w:cs="Times New Roman"/>
+          <w:sz w:val="18"/>
+          <w:szCs w:val="18"/>
+        </w:rPr>
+        <w:t>vendedor</w:t>
+      </w:r>
+      <w:r>
+        <w:rPr>
+          <w:rFonts w:ascii="Verdana" w:eastAsia="Times New Roman" w:hAnsi="Verdana" w:cs="Times New Roman"/>
+          <w:sz w:val="18"/>
+          <w:szCs w:val="18"/>
+        </w:rPr>
+        <w:t xml:space="preserve"> que se desea eliminar</w:t>
+      </w:r>
+      <w:r>
+        <w:rPr>
+          <w:rFonts w:ascii="Verdana" w:eastAsia="Times New Roman" w:hAnsi="Verdana" w:cs="Times New Roman"/>
+          <w:sz w:val="18"/>
+          <w:szCs w:val="18"/>
+        </w:rPr>
+        <w:t xml:space="preserve">. Al ejecutar esta acción para un cierto vendedor, el ID del vendedor </w:t>
+      </w:r>
+      <w:r>
+        <w:rPr>
+          <w:rFonts w:ascii="Verdana" w:eastAsia="Times New Roman" w:hAnsi="Verdana" w:cs="Times New Roman"/>
+          <w:sz w:val="18"/>
+          <w:szCs w:val="18"/>
+        </w:rPr>
+        <w:t>viaja como pa</w:t>
+      </w:r>
+      <w:r>
+        <w:rPr>
+          <w:rFonts w:ascii="Verdana" w:eastAsia="Times New Roman" w:hAnsi="Verdana" w:cs="Times New Roman"/>
+          <w:sz w:val="18"/>
+          <w:szCs w:val="18"/>
+        </w:rPr>
+        <w:t xml:space="preserve">rámetro a través de la petición. Este parámetro llega por un mapa u </w:t>
+      </w:r>
+      <w:r>
+        <w:rPr>
+          <w:rFonts w:ascii="Verdana" w:eastAsia="Times New Roman" w:hAnsi="Verdana" w:cs="Times New Roman"/>
+          <w:sz w:val="18"/>
+          <w:szCs w:val="18"/>
+        </w:rPr>
+        <w:t xml:space="preserve">objeto tipo </w:t>
       </w:r>
       <w:proofErr w:type="spellStart"/>
       <w:r>
@@ -619,7 +743,15 @@
           <w:sz w:val="18"/>
           <w:szCs w:val="18"/>
         </w:rPr>
-        <w:t>VemddorId</w:t>
+        <w:t>Ma</w:t>
+      </w:r>
+      <w:r>
+        <w:rPr>
+          <w:rFonts w:ascii="Verdana" w:eastAsia="Times New Roman" w:hAnsi="Verdana" w:cs="Times New Roman"/>
+          <w:sz w:val="18"/>
+          <w:szCs w:val="18"/>
+        </w:rPr>
+        <w:t>p</w:t>
       </w:r>
       <w:proofErr w:type="spellEnd"/>
       <w:r>
@@ -628,34 +760,134 @@
           <w:sz w:val="18"/>
           <w:szCs w:val="18"/>
         </w:rPr>
-        <w:t>” para luego ser enviado al servicio en el método para la eliminación del vendedor.</w:t>
-      </w:r>
-    </w:p>
-    <w:p>
-      <w:pPr>
-        <w:spacing w:after="0" w:line="240" w:lineRule="auto"/>
-        <w:rPr>
-          <w:rFonts w:ascii="Verdana" w:eastAsia="Times New Roman" w:hAnsi="Verdana" w:cs="Times New Roman"/>
-          <w:sz w:val="18"/>
-          <w:szCs w:val="18"/>
-        </w:rPr>
-      </w:pPr>
-      <w:bookmarkStart w:id="0" w:name="_GoBack"/>
-      <w:bookmarkEnd w:id="0"/>
-    </w:p>
-    <w:p>
-      <w:pPr>
-        <w:spacing w:after="0" w:line="240" w:lineRule="auto"/>
-        <w:rPr>
-          <w:rFonts w:ascii="Verdana" w:eastAsia="Times New Roman" w:hAnsi="Verdana" w:cs="Times New Roman"/>
-          <w:sz w:val="18"/>
-          <w:szCs w:val="18"/>
-        </w:rPr>
-      </w:pPr>
-    </w:p>
-    <w:p>
-      <w:pPr>
-        <w:pStyle w:val="Prrafodelista"/>
+        <w:t xml:space="preserve"> (</w:t>
+      </w:r>
+      <w:proofErr w:type="spellStart"/>
+      <w:proofErr w:type="gramStart"/>
+      <w:r>
+        <w:rPr>
+          <w:rFonts w:ascii="Verdana" w:eastAsia="Times New Roman" w:hAnsi="Verdana" w:cs="Times New Roman"/>
+          <w:sz w:val="18"/>
+          <w:szCs w:val="18"/>
+        </w:rPr>
+        <w:t>Key:Value</w:t>
+      </w:r>
+      <w:proofErr w:type="spellEnd"/>
+      <w:proofErr w:type="gramEnd"/>
+      <w:r>
+        <w:rPr>
+          <w:rFonts w:ascii="Verdana" w:eastAsia="Times New Roman" w:hAnsi="Verdana" w:cs="Times New Roman"/>
+          <w:sz w:val="18"/>
+          <w:szCs w:val="18"/>
+        </w:rPr>
+        <w:t xml:space="preserve">), </w:t>
+      </w:r>
+      <w:r>
+        <w:rPr>
+          <w:rFonts w:ascii="Verdana" w:eastAsia="Times New Roman" w:hAnsi="Verdana" w:cs="Times New Roman"/>
+          <w:sz w:val="18"/>
+          <w:szCs w:val="18"/>
+        </w:rPr>
+        <w:t xml:space="preserve">de </w:t>
+      </w:r>
+      <w:r>
+        <w:rPr>
+          <w:rFonts w:ascii="Verdana" w:eastAsia="Times New Roman" w:hAnsi="Verdana" w:cs="Times New Roman"/>
+          <w:sz w:val="18"/>
+          <w:szCs w:val="18"/>
+        </w:rPr>
+        <w:t>donde se ex</w:t>
+      </w:r>
+      <w:r>
+        <w:rPr>
+          <w:rFonts w:ascii="Verdana" w:eastAsia="Times New Roman" w:hAnsi="Verdana" w:cs="Times New Roman"/>
+          <w:sz w:val="18"/>
+          <w:szCs w:val="18"/>
+        </w:rPr>
+        <w:t>trae el valor del parámetro asociado a la llave “</w:t>
+      </w:r>
+      <w:proofErr w:type="spellStart"/>
+      <w:r>
+        <w:rPr>
+          <w:rFonts w:ascii="Verdana" w:eastAsia="Times New Roman" w:hAnsi="Verdana" w:cs="Times New Roman"/>
+          <w:sz w:val="18"/>
+          <w:szCs w:val="18"/>
+        </w:rPr>
+        <w:t>vended</w:t>
+      </w:r>
+      <w:r>
+        <w:rPr>
+          <w:rFonts w:ascii="Verdana" w:eastAsia="Times New Roman" w:hAnsi="Verdana" w:cs="Times New Roman"/>
+          <w:sz w:val="18"/>
+          <w:szCs w:val="18"/>
+        </w:rPr>
+        <w:t>orId</w:t>
+      </w:r>
+      <w:proofErr w:type="spellEnd"/>
+      <w:r>
+        <w:rPr>
+          <w:rFonts w:ascii="Verdana" w:eastAsia="Times New Roman" w:hAnsi="Verdana" w:cs="Times New Roman"/>
+          <w:sz w:val="18"/>
+          <w:szCs w:val="18"/>
+        </w:rPr>
+        <w:t>”</w:t>
+      </w:r>
+      <w:r>
+        <w:rPr>
+          <w:rFonts w:ascii="Verdana" w:eastAsia="Times New Roman" w:hAnsi="Verdana" w:cs="Times New Roman"/>
+          <w:sz w:val="18"/>
+          <w:szCs w:val="18"/>
+        </w:rPr>
+        <w:t>. Finalmente, este parámetro es</w:t>
+      </w:r>
+      <w:r>
+        <w:rPr>
+          <w:rFonts w:ascii="Verdana" w:eastAsia="Times New Roman" w:hAnsi="Verdana" w:cs="Times New Roman"/>
+          <w:sz w:val="18"/>
+          <w:szCs w:val="18"/>
+        </w:rPr>
+        <w:t xml:space="preserve"> enviado al servicio </w:t>
+      </w:r>
+      <w:r>
+        <w:rPr>
+          <w:rFonts w:ascii="Verdana" w:eastAsia="Times New Roman" w:hAnsi="Verdana" w:cs="Times New Roman"/>
+          <w:sz w:val="18"/>
+          <w:szCs w:val="18"/>
+        </w:rPr>
+        <w:t>que se encarga de la</w:t>
+      </w:r>
+      <w:r>
+        <w:rPr>
+          <w:rFonts w:ascii="Verdana" w:eastAsia="Times New Roman" w:hAnsi="Verdana" w:cs="Times New Roman"/>
+          <w:sz w:val="18"/>
+          <w:szCs w:val="18"/>
+        </w:rPr>
+        <w:t xml:space="preserve"> eliminación del vendedor.</w:t>
+      </w:r>
+    </w:p>
+    <w:p>
+      <w:pPr>
+        <w:spacing w:after="0" w:line="240" w:lineRule="auto"/>
+        <w:rPr>
+          <w:rFonts w:ascii="Verdana" w:eastAsia="Times New Roman" w:hAnsi="Verdana" w:cs="Times New Roman"/>
+          <w:sz w:val="18"/>
+          <w:szCs w:val="18"/>
+        </w:rPr>
+      </w:pPr>
+    </w:p>
+    <w:p>
+      <w:pPr>
+        <w:spacing w:after="0" w:line="240" w:lineRule="auto"/>
+        <w:rPr>
+          <w:rFonts w:ascii="Verdana" w:eastAsia="Times New Roman" w:hAnsi="Verdana" w:cs="Times New Roman"/>
+          <w:sz w:val="18"/>
+          <w:szCs w:val="18"/>
+        </w:rPr>
+      </w:pPr>
+    </w:p>
+    <w:p>
+      <w:pPr>
+        <w:pStyle w:val="ListParagraph"/>
         <w:numPr>
           <w:ilvl w:val="0"/>
           <w:numId w:val="1"/>
@@ -726,6 +958,11 @@
     </w:p>
     <w:p>
       <w:pPr>
+        <w:pStyle w:val="ListParagraph"/>
+        <w:numPr>
+          <w:ilvl w:val="0"/>
+          <w:numId w:val="2"/>
+        </w:numPr>
         <w:spacing w:after="0" w:line="240" w:lineRule="auto"/>
         <w:rPr>
           <w:rFonts w:ascii="Verdana" w:eastAsia="Times New Roman" w:hAnsi="Verdana" w:cs="Times New Roman"/>
@@ -777,37 +1014,144 @@
         </w:rPr>
         <w:t xml:space="preserve"> </w:t>
       </w:r>
+      <w:r>
+        <w:rPr>
+          <w:rFonts w:ascii="Verdana" w:eastAsia="Times New Roman" w:hAnsi="Verdana" w:cs="Times New Roman"/>
+          <w:sz w:val="18"/>
+          <w:szCs w:val="18"/>
+        </w:rPr>
+        <w:t>interfaz</w:t>
+      </w:r>
+      <w:r>
+        <w:rPr>
+          <w:rFonts w:ascii="Verdana" w:eastAsia="Times New Roman" w:hAnsi="Verdana" w:cs="Times New Roman"/>
+          <w:sz w:val="18"/>
+          <w:szCs w:val="18"/>
+        </w:rPr>
+        <w:t xml:space="preserve"> de negocio local (</w:t>
+      </w:r>
       <w:proofErr w:type="spellStart"/>
-      <w:r>
-        <w:rPr>
-          <w:rFonts w:ascii="Verdana" w:eastAsia="Times New Roman" w:hAnsi="Verdana" w:cs="Times New Roman"/>
-          <w:sz w:val="18"/>
-          <w:szCs w:val="18"/>
-        </w:rPr>
-        <w:t>interfas</w:t>
+      <w:proofErr w:type="gramStart"/>
+      <w:r>
+        <w:rPr>
+          <w:rFonts w:ascii="Verdana" w:eastAsia="Times New Roman" w:hAnsi="Verdana" w:cs="Times New Roman"/>
+          <w:sz w:val="18"/>
+          <w:szCs w:val="18"/>
+        </w:rPr>
+        <w:t>ejb.Local</w:t>
       </w:r>
       <w:proofErr w:type="spellEnd"/>
-      <w:r>
-        <w:rPr>
-          <w:rFonts w:ascii="Verdana" w:eastAsia="Times New Roman" w:hAnsi="Verdana" w:cs="Times New Roman"/>
-          <w:sz w:val="18"/>
-          <w:szCs w:val="18"/>
-        </w:rPr>
-        <w:t xml:space="preserve"> de negocio local (</w:t>
+      <w:proofErr w:type="gramEnd"/>
+      <w:r>
+        <w:rPr>
+          <w:rFonts w:ascii="Verdana" w:eastAsia="Times New Roman" w:hAnsi="Verdana" w:cs="Times New Roman"/>
+          <w:sz w:val="18"/>
+          <w:szCs w:val="18"/>
+        </w:rPr>
+        <w:t>)</w:t>
+      </w:r>
+    </w:p>
+    <w:p>
+      <w:pPr>
+        <w:spacing w:after="0" w:line="240" w:lineRule="auto"/>
+        <w:rPr>
+          <w:rFonts w:ascii="Verdana" w:eastAsia="Times New Roman" w:hAnsi="Verdana" w:cs="Times New Roman"/>
+          <w:i/>
+          <w:sz w:val="18"/>
+          <w:szCs w:val="18"/>
+        </w:rPr>
+      </w:pPr>
+    </w:p>
+    <w:p>
+      <w:pPr>
+        <w:pStyle w:val="ListParagraph"/>
+        <w:numPr>
+          <w:ilvl w:val="0"/>
+          <w:numId w:val="2"/>
+        </w:numPr>
+        <w:spacing w:after="0" w:line="240" w:lineRule="auto"/>
+        <w:rPr>
+          <w:rFonts w:ascii="Verdana" w:eastAsia="Times New Roman" w:hAnsi="Verdana" w:cs="Times New Roman"/>
+          <w:sz w:val="18"/>
+          <w:szCs w:val="18"/>
+        </w:rPr>
+      </w:pPr>
+      <w:r>
+        <w:rPr>
+          <w:rFonts w:ascii="Verdana" w:eastAsia="Times New Roman" w:hAnsi="Verdana" w:cs="Times New Roman"/>
+          <w:sz w:val="18"/>
+          <w:szCs w:val="18"/>
+        </w:rPr>
+        <w:t>La interfaz</w:t>
+      </w:r>
+      <w:r>
+        <w:rPr>
+          <w:rFonts w:ascii="Verdana" w:eastAsia="Times New Roman" w:hAnsi="Verdana" w:cs="Times New Roman"/>
+          <w:i/>
+          <w:sz w:val="18"/>
+          <w:szCs w:val="18"/>
+        </w:rPr>
+        <w:t xml:space="preserve"> </w:t>
       </w:r>
       <w:proofErr w:type="spellStart"/>
       <w:r>
         <w:rPr>
           <w:rFonts w:ascii="Verdana" w:eastAsia="Times New Roman" w:hAnsi="Verdana" w:cs="Times New Roman"/>
-          <w:sz w:val="18"/>
-          <w:szCs w:val="18"/>
-        </w:rPr>
-        <w:t>ejb.Local</w:t>
+          <w:i/>
+          <w:sz w:val="18"/>
+          <w:szCs w:val="18"/>
+        </w:rPr>
+        <w:t>IServicioVendedoresMockRemote</w:t>
       </w:r>
       <w:proofErr w:type="spellEnd"/>
       <w:r>
         <w:rPr>
           <w:rFonts w:ascii="Verdana" w:eastAsia="Times New Roman" w:hAnsi="Verdana" w:cs="Times New Roman"/>
+          <w:i/>
+          <w:sz w:val="18"/>
+          <w:szCs w:val="18"/>
+        </w:rPr>
+        <w:t xml:space="preserve"> </w:t>
+      </w:r>
+      <w:r>
+        <w:rPr>
+          <w:rFonts w:ascii="Verdana" w:eastAsia="Times New Roman" w:hAnsi="Verdana" w:cs="Times New Roman"/>
+          <w:sz w:val="18"/>
+          <w:szCs w:val="18"/>
+        </w:rPr>
+        <w:t xml:space="preserve">es de tipo </w:t>
+      </w:r>
+      <w:r>
+        <w:rPr>
+          <w:rFonts w:ascii="Verdana" w:eastAsia="Times New Roman" w:hAnsi="Verdana" w:cs="Times New Roman"/>
+          <w:sz w:val="18"/>
+          <w:szCs w:val="18"/>
+        </w:rPr>
+        <w:t>interfaz</w:t>
+      </w:r>
+      <w:r>
+        <w:rPr>
+          <w:rFonts w:ascii="Verdana" w:eastAsia="Times New Roman" w:hAnsi="Verdana" w:cs="Times New Roman"/>
+          <w:sz w:val="18"/>
+          <w:szCs w:val="18"/>
+        </w:rPr>
+        <w:t xml:space="preserve"> de negocio remoto (</w:t>
+      </w:r>
+      <w:proofErr w:type="spellStart"/>
+      <w:proofErr w:type="gramStart"/>
+      <w:r>
+        <w:rPr>
+          <w:rFonts w:ascii="Verdana" w:eastAsia="Times New Roman" w:hAnsi="Verdana" w:cs="Times New Roman"/>
+          <w:sz w:val="18"/>
+          <w:szCs w:val="18"/>
+        </w:rPr>
+        <w:t>ejb.Remote</w:t>
+      </w:r>
+      <w:proofErr w:type="spellEnd"/>
+      <w:proofErr w:type="gramEnd"/>
+      <w:r>
+        <w:rPr>
+          <w:rFonts w:ascii="Verdana" w:eastAsia="Times New Roman" w:hAnsi="Verdana" w:cs="Times New Roman"/>
           <w:sz w:val="18"/>
           <w:szCs w:val="18"/>
         </w:rPr>
@@ -819,134 +1163,24 @@
         <w:spacing w:after="0" w:line="240" w:lineRule="auto"/>
         <w:rPr>
           <w:rFonts w:ascii="Verdana" w:eastAsia="Times New Roman" w:hAnsi="Verdana" w:cs="Times New Roman"/>
-          <w:i/>
-          <w:sz w:val="18"/>
-          <w:szCs w:val="18"/>
-        </w:rPr>
-      </w:pPr>
-    </w:p>
-    <w:p>
-      <w:pPr>
-        <w:spacing w:after="0" w:line="240" w:lineRule="auto"/>
-        <w:rPr>
-          <w:rFonts w:ascii="Verdana" w:eastAsia="Times New Roman" w:hAnsi="Verdana" w:cs="Times New Roman"/>
-          <w:sz w:val="18"/>
-          <w:szCs w:val="18"/>
-        </w:rPr>
-      </w:pPr>
-      <w:r>
-        <w:rPr>
-          <w:rFonts w:ascii="Verdana" w:eastAsia="Times New Roman" w:hAnsi="Verdana" w:cs="Times New Roman"/>
-          <w:sz w:val="18"/>
-          <w:szCs w:val="18"/>
-        </w:rPr>
-        <w:t>La interfaz</w:t>
-      </w:r>
-      <w:r>
-        <w:rPr>
-          <w:rFonts w:ascii="Verdana" w:eastAsia="Times New Roman" w:hAnsi="Verdana" w:cs="Times New Roman"/>
-          <w:i/>
-          <w:sz w:val="18"/>
-          <w:szCs w:val="18"/>
-        </w:rPr>
-        <w:t xml:space="preserve"> </w:t>
-      </w:r>
-      <w:proofErr w:type="spellStart"/>
-      <w:r>
-        <w:rPr>
-          <w:rFonts w:ascii="Verdana" w:eastAsia="Times New Roman" w:hAnsi="Verdana" w:cs="Times New Roman"/>
-          <w:i/>
-          <w:sz w:val="18"/>
-          <w:szCs w:val="18"/>
-        </w:rPr>
-        <w:t>IServicioVendedoresMockRemote</w:t>
-      </w:r>
-      <w:proofErr w:type="spellEnd"/>
-      <w:r>
-        <w:rPr>
-          <w:rFonts w:ascii="Verdana" w:eastAsia="Times New Roman" w:hAnsi="Verdana" w:cs="Times New Roman"/>
-          <w:i/>
-          <w:sz w:val="18"/>
-          <w:szCs w:val="18"/>
-        </w:rPr>
-        <w:t xml:space="preserve"> </w:t>
-      </w:r>
-      <w:r>
-        <w:rPr>
-          <w:rFonts w:ascii="Verdana" w:eastAsia="Times New Roman" w:hAnsi="Verdana" w:cs="Times New Roman"/>
-          <w:sz w:val="18"/>
-          <w:szCs w:val="18"/>
-        </w:rPr>
-        <w:t xml:space="preserve">es de tipo </w:t>
-      </w:r>
-      <w:proofErr w:type="spellStart"/>
-      <w:r>
-        <w:rPr>
-          <w:rFonts w:ascii="Verdana" w:eastAsia="Times New Roman" w:hAnsi="Verdana" w:cs="Times New Roman"/>
-          <w:sz w:val="18"/>
-          <w:szCs w:val="18"/>
-        </w:rPr>
-        <w:t>interfas</w:t>
-      </w:r>
-      <w:proofErr w:type="spellEnd"/>
-      <w:r>
-        <w:rPr>
-          <w:rFonts w:ascii="Verdana" w:eastAsia="Times New Roman" w:hAnsi="Verdana" w:cs="Times New Roman"/>
-          <w:sz w:val="18"/>
-          <w:szCs w:val="18"/>
-        </w:rPr>
-        <w:t xml:space="preserve"> de negocio </w:t>
-      </w:r>
-      <w:r>
-        <w:rPr>
-          <w:rFonts w:ascii="Verdana" w:eastAsia="Times New Roman" w:hAnsi="Verdana" w:cs="Times New Roman"/>
-          <w:sz w:val="18"/>
-          <w:szCs w:val="18"/>
-        </w:rPr>
-        <w:t>remoto (</w:t>
-      </w:r>
-      <w:proofErr w:type="spellStart"/>
-      <w:r>
-        <w:rPr>
-          <w:rFonts w:ascii="Verdana" w:eastAsia="Times New Roman" w:hAnsi="Verdana" w:cs="Times New Roman"/>
-          <w:sz w:val="18"/>
-          <w:szCs w:val="18"/>
-        </w:rPr>
-        <w:t>ejb.Remote</w:t>
-      </w:r>
-      <w:proofErr w:type="spellEnd"/>
-      <w:r>
-        <w:rPr>
-          <w:rFonts w:ascii="Verdana" w:eastAsia="Times New Roman" w:hAnsi="Verdana" w:cs="Times New Roman"/>
-          <w:sz w:val="18"/>
-          <w:szCs w:val="18"/>
-        </w:rPr>
-        <w:t>)</w:t>
-      </w:r>
-    </w:p>
-    <w:p>
-      <w:pPr>
-        <w:spacing w:after="0" w:line="240" w:lineRule="auto"/>
-        <w:rPr>
-          <w:rFonts w:ascii="Verdana" w:eastAsia="Times New Roman" w:hAnsi="Verdana" w:cs="Times New Roman"/>
-          <w:sz w:val="18"/>
-          <w:szCs w:val="18"/>
-        </w:rPr>
-      </w:pPr>
-    </w:p>
-    <w:p>
-      <w:pPr>
-        <w:spacing w:after="0" w:line="240" w:lineRule="auto"/>
-        <w:rPr>
-          <w:rFonts w:ascii="Verdana" w:eastAsia="Times New Roman" w:hAnsi="Verdana" w:cs="Times New Roman"/>
-          <w:sz w:val="18"/>
-          <w:szCs w:val="18"/>
-        </w:rPr>
-      </w:pPr>
-    </w:p>
-    <w:p>
-      <w:pPr>
-        <w:pStyle w:val="Prrafodelista"/>
+          <w:sz w:val="18"/>
+          <w:szCs w:val="18"/>
+        </w:rPr>
+      </w:pPr>
+    </w:p>
+    <w:p>
+      <w:pPr>
+        <w:spacing w:after="0" w:line="240" w:lineRule="auto"/>
+        <w:rPr>
+          <w:rFonts w:ascii="Verdana" w:eastAsia="Times New Roman" w:hAnsi="Verdana" w:cs="Times New Roman"/>
+          <w:sz w:val="18"/>
+          <w:szCs w:val="18"/>
+        </w:rPr>
+      </w:pPr>
+    </w:p>
+    <w:p>
+      <w:pPr>
+        <w:pStyle w:val="ListParagraph"/>
         <w:numPr>
           <w:ilvl w:val="0"/>
           <w:numId w:val="1"/>
@@ -954,15 +1188,13 @@
         <w:spacing w:after="0" w:line="240" w:lineRule="auto"/>
         <w:rPr>
           <w:rFonts w:ascii="Verdana" w:eastAsia="Times New Roman" w:hAnsi="Verdana" w:cs="Times New Roman"/>
-          <w:strike/>
-          <w:sz w:val="18"/>
-          <w:szCs w:val="18"/>
-        </w:rPr>
-      </w:pPr>
-      <w:r>
-        <w:rPr>
-          <w:rFonts w:ascii="Verdana" w:eastAsia="Times New Roman" w:hAnsi="Verdana" w:cs="Times New Roman"/>
-          <w:strike/>
+          <w:sz w:val="18"/>
+          <w:szCs w:val="18"/>
+        </w:rPr>
+      </w:pPr>
+      <w:r>
+        <w:rPr>
+          <w:rFonts w:ascii="Verdana" w:eastAsia="Times New Roman" w:hAnsi="Verdana" w:cs="Times New Roman"/>
           <w:sz w:val="18"/>
           <w:szCs w:val="18"/>
         </w:rPr>
@@ -972,697 +1204,571 @@
         <w:rPr>
           <w:rFonts w:ascii="Verdana" w:eastAsia="Times New Roman" w:hAnsi="Verdana" w:cs="Times New Roman"/>
           <w:i/>
-          <w:strike/>
+          <w:sz w:val="18"/>
+          <w:szCs w:val="18"/>
+        </w:rPr>
+        <w:t>@Statefu</w:t>
+      </w:r>
+      <w:r>
+        <w:rPr>
+          <w:rFonts w:ascii="Verdana" w:eastAsia="Times New Roman" w:hAnsi="Verdana" w:cs="Times New Roman"/>
+          <w:i/>
+          <w:sz w:val="18"/>
+          <w:szCs w:val="18"/>
+        </w:rPr>
+        <w:t>l</w:t>
+      </w:r>
+      <w:r>
+        <w:rPr>
+          <w:rFonts w:ascii="Verdana" w:eastAsia="Times New Roman" w:hAnsi="Verdana" w:cs="Times New Roman"/>
+          <w:i/>
+          <w:sz w:val="18"/>
+          <w:szCs w:val="18"/>
+        </w:rPr>
+        <w:t>l</w:t>
+      </w:r>
+      <w:r>
+        <w:rPr>
+          <w:rFonts w:ascii="Verdana" w:eastAsia="Times New Roman" w:hAnsi="Verdana" w:cs="Times New Roman"/>
+          <w:sz w:val="18"/>
+          <w:szCs w:val="18"/>
+        </w:rPr>
+        <w:t xml:space="preserve"> a </w:t>
+      </w:r>
+      <w:r>
+        <w:rPr>
+          <w:rFonts w:ascii="Verdana" w:eastAsia="Times New Roman" w:hAnsi="Verdana" w:cs="Times New Roman"/>
+          <w:i/>
+          <w:sz w:val="18"/>
+          <w:szCs w:val="18"/>
+        </w:rPr>
+        <w:t>@Stateless</w:t>
+      </w:r>
+      <w:r>
+        <w:rPr>
+          <w:rFonts w:ascii="Verdana" w:eastAsia="Times New Roman" w:hAnsi="Verdana" w:cs="Times New Roman"/>
+          <w:sz w:val="18"/>
+          <w:szCs w:val="18"/>
+        </w:rPr>
+        <w:t xml:space="preserve"> del session bean </w:t>
+      </w:r>
+      <w:r>
+        <w:rPr>
+          <w:rFonts w:ascii="Verdana" w:eastAsia="Times New Roman" w:hAnsi="Verdana" w:cs="Times New Roman"/>
+          <w:i/>
+          <w:sz w:val="18"/>
+          <w:szCs w:val="18"/>
+        </w:rPr>
+        <w:t>ServicioVendedoresMock</w:t>
+      </w:r>
+      <w:r>
+        <w:rPr>
+          <w:rFonts w:ascii="Verdana" w:eastAsia="Times New Roman" w:hAnsi="Verdana" w:cs="Times New Roman"/>
+          <w:sz w:val="18"/>
+          <w:szCs w:val="18"/>
+        </w:rPr>
+        <w:t xml:space="preserve"> qué </w:t>
+      </w:r>
+      <w:r>
+        <w:rPr>
+          <w:rFonts w:ascii="Verdana" w:eastAsia="Times New Roman" w:hAnsi="Verdana" w:cs="Times New Roman"/>
+          <w:sz w:val="18"/>
+          <w:szCs w:val="18"/>
+        </w:rPr>
+        <w:t xml:space="preserve">consecuencias </w:t>
+      </w:r>
+      <w:r>
+        <w:rPr>
+          <w:rFonts w:ascii="Verdana" w:eastAsia="Times New Roman" w:hAnsi="Verdana" w:cs="Times New Roman"/>
+          <w:sz w:val="18"/>
+          <w:szCs w:val="18"/>
+        </w:rPr>
+        <w:t>habría</w:t>
+      </w:r>
+      <w:r>
+        <w:rPr>
+          <w:rFonts w:ascii="Verdana" w:eastAsia="Times New Roman" w:hAnsi="Verdana" w:cs="Times New Roman"/>
+          <w:sz w:val="18"/>
+          <w:szCs w:val="18"/>
+        </w:rPr>
+        <w:t xml:space="preserve"> la aplicación</w:t>
+      </w:r>
+      <w:r>
+        <w:rPr>
+          <w:rFonts w:ascii="Verdana" w:eastAsia="Times New Roman" w:hAnsi="Verdana" w:cs="Times New Roman"/>
+          <w:sz w:val="18"/>
+          <w:szCs w:val="18"/>
+        </w:rPr>
+        <w:t xml:space="preserve">? ¿Qué </w:t>
+      </w:r>
+      <w:r>
+        <w:rPr>
+          <w:rFonts w:ascii="Verdana" w:eastAsia="Times New Roman" w:hAnsi="Verdana" w:cs="Times New Roman"/>
+          <w:sz w:val="18"/>
+          <w:szCs w:val="18"/>
+        </w:rPr>
+        <w:t>consecuencias</w:t>
+      </w:r>
+      <w:r>
+        <w:rPr>
+          <w:rFonts w:ascii="Verdana" w:eastAsia="Times New Roman" w:hAnsi="Verdana" w:cs="Times New Roman"/>
+          <w:sz w:val="18"/>
+          <w:szCs w:val="18"/>
+        </w:rPr>
+        <w:t xml:space="preserve"> genera la anotación </w:t>
+      </w:r>
+      <w:r>
+        <w:rPr>
+          <w:rFonts w:ascii="Verdana" w:eastAsia="Times New Roman" w:hAnsi="Verdana" w:cs="Times New Roman"/>
+          <w:i/>
+          <w:sz w:val="18"/>
+          <w:szCs w:val="18"/>
+        </w:rPr>
+        <w:t>@Singleton</w:t>
+      </w:r>
+      <w:r>
+        <w:rPr>
+          <w:rFonts w:ascii="Verdana" w:eastAsia="Times New Roman" w:hAnsi="Verdana" w:cs="Times New Roman"/>
+          <w:sz w:val="18"/>
+          <w:szCs w:val="18"/>
+        </w:rPr>
+        <w:t>?</w:t>
+      </w:r>
+    </w:p>
+    <w:p>
+      <w:pPr>
+        <w:pStyle w:val="ListParagraph"/>
+        <w:spacing w:after="0" w:line="240" w:lineRule="auto"/>
+        <w:rPr>
+          <w:rFonts w:ascii="Verdana" w:eastAsia="Times New Roman" w:hAnsi="Verdana" w:cs="Times New Roman"/>
+          <w:sz w:val="18"/>
+          <w:szCs w:val="18"/>
+        </w:rPr>
+      </w:pPr>
+    </w:p>
+    <w:p>
+      <w:pPr>
+        <w:spacing w:after="0" w:line="240" w:lineRule="auto"/>
+        <w:rPr>
+          <w:rFonts w:ascii="Verdana" w:eastAsia="Times New Roman" w:hAnsi="Verdana" w:cs="Times New Roman"/>
+          <w:sz w:val="18"/>
+          <w:szCs w:val="18"/>
+        </w:rPr>
+      </w:pPr>
+      <w:r>
+        <w:rPr>
+          <w:rFonts w:ascii="Verdana" w:eastAsia="Times New Roman" w:hAnsi="Verdana" w:cs="Times New Roman"/>
+          <w:sz w:val="18"/>
+          <w:szCs w:val="18"/>
+        </w:rPr>
+        <w:t xml:space="preserve">NOTA: </w:t>
+      </w:r>
+      <w:r>
+        <w:rPr>
+          <w:rFonts w:ascii="Verdana" w:eastAsia="Times New Roman" w:hAnsi="Verdana" w:cs="Times New Roman"/>
+          <w:sz w:val="18"/>
+          <w:szCs w:val="18"/>
+        </w:rPr>
+        <w:t xml:space="preserve">En el código descargado, originalmente tenemos </w:t>
+      </w:r>
+      <w:r>
+        <w:rPr>
+          <w:rFonts w:ascii="Verdana" w:eastAsia="Times New Roman" w:hAnsi="Verdana" w:cs="Times New Roman"/>
+          <w:i/>
+          <w:sz w:val="18"/>
+          <w:szCs w:val="18"/>
+        </w:rPr>
+        <w:t>@Stateless</w:t>
+      </w:r>
+      <w:r>
+        <w:rPr>
+          <w:rFonts w:ascii="Verdana" w:eastAsia="Times New Roman" w:hAnsi="Verdana" w:cs="Times New Roman"/>
+          <w:i/>
+          <w:sz w:val="18"/>
+          <w:szCs w:val="18"/>
+        </w:rPr>
+        <w:t xml:space="preserve">, luego la pregunta que se nos plantea debe </w:t>
+      </w:r>
+      <w:r>
+        <w:rPr>
+          <w:rFonts w:ascii="Verdana" w:eastAsia="Times New Roman" w:hAnsi="Verdana" w:cs="Times New Roman"/>
+          <w:i/>
+          <w:sz w:val="18"/>
+          <w:szCs w:val="18"/>
+        </w:rPr>
+        <w:t>leerse,</w:t>
+      </w:r>
+      <w:r>
+        <w:rPr>
+          <w:rFonts w:ascii="Verdana" w:eastAsia="Times New Roman" w:hAnsi="Verdana" w:cs="Times New Roman"/>
+          <w:i/>
+          <w:sz w:val="18"/>
+          <w:szCs w:val="18"/>
+        </w:rPr>
+        <w:t xml:space="preserve"> al contrario</w:t>
+      </w:r>
+      <w:r>
+        <w:rPr>
+          <w:rFonts w:ascii="Verdana" w:eastAsia="Times New Roman" w:hAnsi="Verdana" w:cs="Times New Roman"/>
+          <w:sz w:val="18"/>
+          <w:szCs w:val="18"/>
+        </w:rPr>
+        <w:t xml:space="preserve">, aunque sin ninguna diferencia lógica. </w:t>
+      </w:r>
+    </w:p>
+    <w:p>
+      <w:pPr>
+        <w:spacing w:after="0" w:line="240" w:lineRule="auto"/>
+        <w:rPr>
+          <w:rFonts w:ascii="Verdana" w:eastAsia="Times New Roman" w:hAnsi="Verdana" w:cs="Times New Roman"/>
+          <w:sz w:val="18"/>
+          <w:szCs w:val="18"/>
+        </w:rPr>
+      </w:pPr>
+    </w:p>
+    <w:p>
+      <w:pPr>
+        <w:spacing w:after="0" w:line="240" w:lineRule="auto"/>
+        <w:jc w:val="both"/>
+        <w:rPr>
+          <w:rFonts w:ascii="Verdana" w:eastAsia="Times New Roman" w:hAnsi="Verdana" w:cs="Times New Roman"/>
+          <w:sz w:val="18"/>
+          <w:szCs w:val="18"/>
+        </w:rPr>
+      </w:pPr>
+      <w:r>
+        <w:rPr>
+          <w:rFonts w:ascii="Verdana" w:eastAsia="Times New Roman" w:hAnsi="Verdana" w:cs="Times New Roman"/>
+          <w:sz w:val="18"/>
+          <w:szCs w:val="18"/>
+        </w:rPr>
+        <w:t>Las consecuencias están relacionadas al ciclo de vida que tendrá la sesió</w:t>
+      </w:r>
+      <w:r>
+        <w:rPr>
+          <w:rFonts w:ascii="Verdana" w:eastAsia="Times New Roman" w:hAnsi="Verdana" w:cs="Times New Roman"/>
+          <w:sz w:val="18"/>
+          <w:szCs w:val="18"/>
+        </w:rPr>
+        <w:t>n. Al pasarla a @Stateful</w:t>
+      </w:r>
+      <w:r>
+        <w:rPr>
+          <w:rFonts w:ascii="Verdana" w:eastAsia="Times New Roman" w:hAnsi="Verdana" w:cs="Times New Roman"/>
+          <w:sz w:val="18"/>
+          <w:szCs w:val="18"/>
+        </w:rPr>
+        <w:t>l</w:t>
+      </w:r>
+      <w:r>
+        <w:rPr>
+          <w:rFonts w:ascii="Verdana" w:eastAsia="Times New Roman" w:hAnsi="Verdana" w:cs="Times New Roman"/>
+          <w:sz w:val="18"/>
+          <w:szCs w:val="18"/>
+        </w:rPr>
+        <w:t xml:space="preserve">, </w:t>
+      </w:r>
+      <w:r>
+        <w:rPr>
+          <w:rFonts w:ascii="Verdana" w:eastAsia="Times New Roman" w:hAnsi="Verdana" w:cs="Times New Roman"/>
+          <w:sz w:val="18"/>
+          <w:szCs w:val="18"/>
+        </w:rPr>
+        <w:t>el cliente es el que tiene</w:t>
+      </w:r>
+      <w:r>
+        <w:rPr>
+          <w:rFonts w:ascii="Verdana" w:eastAsia="Times New Roman" w:hAnsi="Verdana" w:cs="Times New Roman"/>
+          <w:sz w:val="18"/>
+          <w:szCs w:val="18"/>
+        </w:rPr>
+        <w:t xml:space="preserve"> el control y determina cuando terminar la sesión, invocando un método anotado con un @Remove. La sesión posee un estado disponible mientras se encuentre activa. Por otro lado, al tener un estado adicional “pasivo”, que no se es posible en unas sesiones de tipo @Stateless y @Singleton, </w:t>
+      </w:r>
+      <w:r>
+        <w:rPr>
+          <w:rFonts w:ascii="Verdana" w:eastAsia="Times New Roman" w:hAnsi="Verdana" w:cs="Times New Roman"/>
+          <w:sz w:val="18"/>
+          <w:szCs w:val="18"/>
+        </w:rPr>
+        <w:t>tendre</w:t>
+      </w:r>
+      <w:r>
+        <w:rPr>
+          <w:rFonts w:ascii="Verdana" w:eastAsia="Times New Roman" w:hAnsi="Verdana" w:cs="Times New Roman"/>
+          <w:sz w:val="18"/>
+          <w:szCs w:val="18"/>
+        </w:rPr>
+        <w:t>mos</w:t>
+      </w:r>
+      <w:r>
+        <w:rPr>
+          <w:rFonts w:ascii="Verdana" w:eastAsia="Times New Roman" w:hAnsi="Verdana" w:cs="Times New Roman"/>
+          <w:sz w:val="18"/>
+          <w:szCs w:val="18"/>
+        </w:rPr>
+        <w:t xml:space="preserve"> la oportunidad de </w:t>
+      </w:r>
+      <w:r>
+        <w:rPr>
+          <w:rFonts w:ascii="Verdana" w:eastAsia="Times New Roman" w:hAnsi="Verdana" w:cs="Times New Roman"/>
+          <w:sz w:val="18"/>
+          <w:szCs w:val="18"/>
+        </w:rPr>
+        <w:t>ejecutar las dependencias @PrePassive y</w:t>
+      </w:r>
+      <w:r>
+        <w:rPr>
+          <w:rFonts w:ascii="Verdana" w:eastAsia="Times New Roman" w:hAnsi="Verdana" w:cs="Times New Roman"/>
+          <w:sz w:val="18"/>
+          <w:szCs w:val="18"/>
+        </w:rPr>
+        <w:t xml:space="preserve"> @PostPass</w:t>
+      </w:r>
+      <w:r>
+        <w:rPr>
+          <w:rFonts w:ascii="Verdana" w:eastAsia="Times New Roman" w:hAnsi="Verdana" w:cs="Times New Roman"/>
+          <w:sz w:val="18"/>
+          <w:szCs w:val="18"/>
+        </w:rPr>
+        <w:t>ive</w:t>
+      </w:r>
+      <w:r>
+        <w:rPr>
+          <w:rFonts w:ascii="Verdana" w:eastAsia="Times New Roman" w:hAnsi="Verdana" w:cs="Times New Roman"/>
+          <w:sz w:val="18"/>
+          <w:szCs w:val="18"/>
+        </w:rPr>
+        <w:t xml:space="preserve">. </w:t>
+      </w:r>
+    </w:p>
+    <w:p>
+      <w:pPr>
+        <w:spacing w:after="0" w:line="240" w:lineRule="auto"/>
+        <w:rPr>
+          <w:rFonts w:ascii="Verdana" w:eastAsia="Times New Roman" w:hAnsi="Verdana" w:cs="Times New Roman"/>
+          <w:sz w:val="18"/>
+          <w:szCs w:val="18"/>
+        </w:rPr>
+      </w:pPr>
+    </w:p>
+    <w:p>
+      <w:pPr>
+        <w:spacing w:after="0" w:line="240" w:lineRule="auto"/>
+        <w:rPr>
+          <w:rFonts w:ascii="Verdana" w:eastAsia="Times New Roman" w:hAnsi="Verdana" w:cs="Times New Roman"/>
+          <w:sz w:val="18"/>
+          <w:szCs w:val="18"/>
+        </w:rPr>
+      </w:pPr>
+      <w:r>
+        <w:rPr>
+          <w:rFonts w:ascii="Verdana" w:eastAsia="Times New Roman" w:hAnsi="Verdana" w:cs="Times New Roman"/>
+          <w:sz w:val="18"/>
+          <w:szCs w:val="18"/>
+        </w:rPr>
+        <w:t>En el @S</w:t>
+      </w:r>
+      <w:r>
+        <w:rPr>
+          <w:rFonts w:ascii="Verdana" w:eastAsia="Times New Roman" w:hAnsi="Verdana" w:cs="Times New Roman"/>
+          <w:sz w:val="18"/>
+          <w:szCs w:val="18"/>
+        </w:rPr>
+        <w:t>tateful</w:t>
+      </w:r>
+      <w:r>
+        <w:rPr>
+          <w:rFonts w:ascii="Verdana" w:eastAsia="Times New Roman" w:hAnsi="Verdana" w:cs="Times New Roman"/>
+          <w:sz w:val="18"/>
+          <w:szCs w:val="18"/>
+        </w:rPr>
+        <w:t>l</w:t>
+      </w:r>
+      <w:r>
+        <w:rPr>
+          <w:rFonts w:ascii="Verdana" w:eastAsia="Times New Roman" w:hAnsi="Verdana" w:cs="Times New Roman"/>
+          <w:sz w:val="18"/>
+          <w:szCs w:val="18"/>
+        </w:rPr>
+        <w:t xml:space="preserve"> puedo tener más de una instancia de la sesión, mientra</w:t>
+      </w:r>
+      <w:r>
+        <w:rPr>
+          <w:rFonts w:ascii="Verdana" w:eastAsia="Times New Roman" w:hAnsi="Verdana" w:cs="Times New Roman"/>
+          <w:sz w:val="18"/>
+          <w:szCs w:val="18"/>
+        </w:rPr>
+        <w:t>s que en el @S</w:t>
+      </w:r>
+      <w:r>
+        <w:rPr>
+          <w:rFonts w:ascii="Verdana" w:eastAsia="Times New Roman" w:hAnsi="Verdana" w:cs="Times New Roman"/>
+          <w:sz w:val="18"/>
+          <w:szCs w:val="18"/>
+        </w:rPr>
+        <w:t>ingleton solo una mientras corre la aplicación.</w:t>
+      </w:r>
+    </w:p>
+    <w:p>
+      <w:pPr>
+        <w:spacing w:after="0" w:line="240" w:lineRule="auto"/>
+        <w:rPr>
+          <w:rFonts w:ascii="Verdana" w:eastAsia="Times New Roman" w:hAnsi="Verdana" w:cs="Times New Roman"/>
+          <w:sz w:val="18"/>
+          <w:szCs w:val="18"/>
+        </w:rPr>
+      </w:pPr>
+    </w:p>
+    <w:p>
+      <w:pPr>
+        <w:spacing w:after="0" w:line="240" w:lineRule="auto"/>
+        <w:jc w:val="both"/>
+        <w:rPr>
+          <w:rFonts w:ascii="Verdana" w:eastAsia="Times New Roman" w:hAnsi="Verdana" w:cs="Times New Roman"/>
+          <w:sz w:val="18"/>
+          <w:szCs w:val="18"/>
+        </w:rPr>
+      </w:pPr>
+      <w:r>
+        <w:rPr>
+          <w:rFonts w:ascii="Verdana" w:eastAsia="Times New Roman" w:hAnsi="Verdana" w:cs="Times New Roman"/>
+          <w:sz w:val="18"/>
+          <w:szCs w:val="18"/>
+        </w:rPr>
+        <w:t xml:space="preserve">Una de los puntos </w:t>
+      </w:r>
+      <w:r>
+        <w:rPr>
+          <w:rFonts w:ascii="Verdana" w:eastAsia="Times New Roman" w:hAnsi="Verdana" w:cs="Times New Roman"/>
+          <w:sz w:val="18"/>
+          <w:szCs w:val="18"/>
+        </w:rPr>
+        <w:t xml:space="preserve">a considerar </w:t>
+      </w:r>
+      <w:r>
+        <w:rPr>
+          <w:rFonts w:ascii="Verdana" w:eastAsia="Times New Roman" w:hAnsi="Verdana" w:cs="Times New Roman"/>
+          <w:sz w:val="18"/>
+          <w:szCs w:val="18"/>
+        </w:rPr>
+        <w:t>tiene que ver con el</w:t>
+      </w:r>
+      <w:r>
+        <w:rPr>
+          <w:rFonts w:ascii="Verdana" w:eastAsia="Times New Roman" w:hAnsi="Verdana" w:cs="Times New Roman"/>
+          <w:sz w:val="18"/>
+          <w:szCs w:val="18"/>
+        </w:rPr>
+        <w:t xml:space="preserve"> rendimiento</w:t>
+      </w:r>
+      <w:r>
+        <w:rPr>
+          <w:rFonts w:ascii="Verdana" w:eastAsia="Times New Roman" w:hAnsi="Verdana" w:cs="Times New Roman"/>
+          <w:sz w:val="18"/>
+          <w:szCs w:val="18"/>
+        </w:rPr>
+        <w:t xml:space="preserve">: una sesión </w:t>
+      </w:r>
+      <w:r>
+        <w:rPr>
+          <w:rFonts w:ascii="Verdana" w:eastAsia="Times New Roman" w:hAnsi="Verdana" w:cs="Times New Roman"/>
           <w:sz w:val="18"/>
           <w:szCs w:val="18"/>
         </w:rPr>
         <w:t>@</w:t>
       </w:r>
+      <w:r>
+        <w:rPr>
+          <w:rFonts w:ascii="Verdana" w:eastAsia="Times New Roman" w:hAnsi="Verdana" w:cs="Times New Roman"/>
+          <w:sz w:val="18"/>
+          <w:szCs w:val="18"/>
+        </w:rPr>
+        <w:t>S</w:t>
+      </w:r>
+      <w:r>
+        <w:rPr>
+          <w:rFonts w:ascii="Verdana" w:eastAsia="Times New Roman" w:hAnsi="Verdana" w:cs="Times New Roman"/>
+          <w:sz w:val="18"/>
+          <w:szCs w:val="18"/>
+        </w:rPr>
+        <w:t>tateful</w:t>
+      </w:r>
+      <w:r>
+        <w:rPr>
+          <w:rFonts w:ascii="Verdana" w:eastAsia="Times New Roman" w:hAnsi="Verdana" w:cs="Times New Roman"/>
+          <w:sz w:val="18"/>
+          <w:szCs w:val="18"/>
+        </w:rPr>
+        <w:t>l</w:t>
+      </w:r>
+      <w:r>
+        <w:rPr>
+          <w:rFonts w:ascii="Verdana" w:eastAsia="Times New Roman" w:hAnsi="Verdana" w:cs="Times New Roman"/>
+          <w:sz w:val="18"/>
+          <w:szCs w:val="18"/>
+        </w:rPr>
+        <w:t xml:space="preserve"> mantiene el estad</w:t>
+      </w:r>
+      <w:r>
+        <w:rPr>
+          <w:rFonts w:ascii="Verdana" w:eastAsia="Times New Roman" w:hAnsi="Verdana" w:cs="Times New Roman"/>
+          <w:sz w:val="18"/>
+          <w:szCs w:val="18"/>
+        </w:rPr>
+        <w:t xml:space="preserve">o de conversaciones en memoria -es un estado conversacional entre cliente y servicio- y por lo tanto tiene implicaciones en el uso de la memoria. Pero todo depende de las necesidades y </w:t>
+      </w:r>
       <w:proofErr w:type="spellStart"/>
       <w:r>
         <w:rPr>
           <w:rFonts w:ascii="Verdana" w:eastAsia="Times New Roman" w:hAnsi="Verdana" w:cs="Times New Roman"/>
-          <w:i/>
-          <w:strike/>
-          <w:sz w:val="18"/>
-          <w:szCs w:val="18"/>
-        </w:rPr>
-        <w:t>Stateful</w:t>
+          <w:sz w:val="18"/>
+          <w:szCs w:val="18"/>
+        </w:rPr>
+        <w:t>trade-offs</w:t>
       </w:r>
       <w:proofErr w:type="spellEnd"/>
       <w:r>
         <w:rPr>
           <w:rFonts w:ascii="Verdana" w:eastAsia="Times New Roman" w:hAnsi="Verdana" w:cs="Times New Roman"/>
-          <w:strike/>
-          <w:sz w:val="18"/>
-          <w:szCs w:val="18"/>
-        </w:rPr>
-        <w:t xml:space="preserve"> a </w:t>
-      </w:r>
-      <w:r>
-        <w:rPr>
-          <w:rFonts w:ascii="Verdana" w:eastAsia="Times New Roman" w:hAnsi="Verdana" w:cs="Times New Roman"/>
-          <w:i/>
-          <w:strike/>
-          <w:sz w:val="18"/>
-          <w:szCs w:val="18"/>
-        </w:rPr>
-        <w:t>@</w:t>
-      </w:r>
-      <w:proofErr w:type="spellStart"/>
-      <w:r>
-        <w:rPr>
-          <w:rFonts w:ascii="Verdana" w:eastAsia="Times New Roman" w:hAnsi="Verdana" w:cs="Times New Roman"/>
-          <w:i/>
-          <w:strike/>
-          <w:sz w:val="18"/>
-          <w:szCs w:val="18"/>
-        </w:rPr>
-        <w:t>Stateless</w:t>
-      </w:r>
-      <w:proofErr w:type="spellEnd"/>
-      <w:r>
-        <w:rPr>
-          <w:rFonts w:ascii="Verdana" w:eastAsia="Times New Roman" w:hAnsi="Verdana" w:cs="Times New Roman"/>
-          <w:strike/>
-          <w:sz w:val="18"/>
-          <w:szCs w:val="18"/>
-        </w:rPr>
-        <w:t xml:space="preserve"> del </w:t>
-      </w:r>
-      <w:proofErr w:type="spellStart"/>
-      <w:r>
-        <w:rPr>
-          <w:rFonts w:ascii="Verdana" w:eastAsia="Times New Roman" w:hAnsi="Verdana" w:cs="Times New Roman"/>
-          <w:strike/>
-          <w:sz w:val="18"/>
-          <w:szCs w:val="18"/>
-        </w:rPr>
-        <w:t>session</w:t>
-      </w:r>
-      <w:proofErr w:type="spellEnd"/>
-      <w:r>
-        <w:rPr>
-          <w:rFonts w:ascii="Verdana" w:eastAsia="Times New Roman" w:hAnsi="Verdana" w:cs="Times New Roman"/>
-          <w:strike/>
-          <w:sz w:val="18"/>
-          <w:szCs w:val="18"/>
-        </w:rPr>
-        <w:t xml:space="preserve"> </w:t>
-      </w:r>
-      <w:proofErr w:type="spellStart"/>
-      <w:r>
-        <w:rPr>
-          <w:rFonts w:ascii="Verdana" w:eastAsia="Times New Roman" w:hAnsi="Verdana" w:cs="Times New Roman"/>
-          <w:strike/>
-          <w:sz w:val="18"/>
-          <w:szCs w:val="18"/>
-        </w:rPr>
-        <w:t>bean</w:t>
-      </w:r>
-      <w:proofErr w:type="spellEnd"/>
-      <w:r>
-        <w:rPr>
-          <w:rFonts w:ascii="Verdana" w:eastAsia="Times New Roman" w:hAnsi="Verdana" w:cs="Times New Roman"/>
-          <w:strike/>
-          <w:sz w:val="18"/>
-          <w:szCs w:val="18"/>
-        </w:rPr>
-        <w:t xml:space="preserve"> </w:t>
-      </w:r>
-      <w:proofErr w:type="spellStart"/>
-      <w:r>
-        <w:rPr>
-          <w:rFonts w:ascii="Verdana" w:eastAsia="Times New Roman" w:hAnsi="Verdana" w:cs="Times New Roman"/>
-          <w:i/>
-          <w:strike/>
-          <w:sz w:val="18"/>
-          <w:szCs w:val="18"/>
-        </w:rPr>
-        <w:t>ServicioVendedoresMock</w:t>
-      </w:r>
-      <w:proofErr w:type="spellEnd"/>
-      <w:r>
-        <w:rPr>
-          <w:rFonts w:ascii="Verdana" w:eastAsia="Times New Roman" w:hAnsi="Verdana" w:cs="Times New Roman"/>
-          <w:strike/>
-          <w:sz w:val="18"/>
-          <w:szCs w:val="18"/>
-        </w:rPr>
-        <w:t xml:space="preserve"> qué </w:t>
-      </w:r>
-      <w:r>
-        <w:rPr>
-          <w:rFonts w:ascii="Verdana" w:eastAsia="Times New Roman" w:hAnsi="Verdana" w:cs="Times New Roman"/>
-          <w:strike/>
-          <w:sz w:val="18"/>
-          <w:szCs w:val="18"/>
-        </w:rPr>
-        <w:t>consecuencias habrían</w:t>
-      </w:r>
-      <w:r>
-        <w:rPr>
-          <w:rFonts w:ascii="Verdana" w:eastAsia="Times New Roman" w:hAnsi="Verdana" w:cs="Times New Roman"/>
-          <w:strike/>
-          <w:sz w:val="18"/>
-          <w:szCs w:val="18"/>
-        </w:rPr>
-        <w:t xml:space="preserve"> la aplicación</w:t>
-      </w:r>
-      <w:r>
-        <w:rPr>
-          <w:rFonts w:ascii="Verdana" w:eastAsia="Times New Roman" w:hAnsi="Verdana" w:cs="Times New Roman"/>
-          <w:strike/>
-          <w:sz w:val="18"/>
-          <w:szCs w:val="18"/>
-        </w:rPr>
-        <w:t xml:space="preserve">? ¿Qué </w:t>
-      </w:r>
-      <w:r>
-        <w:rPr>
-          <w:rFonts w:ascii="Verdana" w:eastAsia="Times New Roman" w:hAnsi="Verdana" w:cs="Times New Roman"/>
-          <w:strike/>
-          <w:sz w:val="18"/>
-          <w:szCs w:val="18"/>
-        </w:rPr>
-        <w:t>consecuencias</w:t>
-      </w:r>
-      <w:r>
-        <w:rPr>
-          <w:rFonts w:ascii="Verdana" w:eastAsia="Times New Roman" w:hAnsi="Verdana" w:cs="Times New Roman"/>
-          <w:strike/>
-          <w:sz w:val="18"/>
-          <w:szCs w:val="18"/>
-        </w:rPr>
-        <w:t xml:space="preserve"> genera la anotación </w:t>
-      </w:r>
-      <w:r>
-        <w:rPr>
-          <w:rFonts w:ascii="Verdana" w:eastAsia="Times New Roman" w:hAnsi="Verdana" w:cs="Times New Roman"/>
-          <w:i/>
-          <w:strike/>
-          <w:sz w:val="18"/>
-          <w:szCs w:val="18"/>
-        </w:rPr>
-        <w:t>@</w:t>
-      </w:r>
-      <w:proofErr w:type="spellStart"/>
-      <w:r>
-        <w:rPr>
-          <w:rFonts w:ascii="Verdana" w:eastAsia="Times New Roman" w:hAnsi="Verdana" w:cs="Times New Roman"/>
-          <w:i/>
-          <w:strike/>
-          <w:sz w:val="18"/>
-          <w:szCs w:val="18"/>
-        </w:rPr>
-        <w:t>Singleton</w:t>
-      </w:r>
-      <w:proofErr w:type="spellEnd"/>
-      <w:r>
-        <w:rPr>
-          <w:rFonts w:ascii="Verdana" w:eastAsia="Times New Roman" w:hAnsi="Verdana" w:cs="Times New Roman"/>
-          <w:strike/>
-          <w:sz w:val="18"/>
-          <w:szCs w:val="18"/>
-        </w:rPr>
-        <w:t>?</w:t>
-      </w:r>
-    </w:p>
-    <w:p>
-      <w:pPr>
-        <w:pStyle w:val="Prrafodelista"/>
-        <w:numPr>
-          <w:ilvl w:val="1"/>
-          <w:numId w:val="1"/>
-        </w:numPr>
-        <w:spacing w:after="0" w:line="240" w:lineRule="auto"/>
-        <w:rPr>
-          <w:rFonts w:ascii="Verdana" w:eastAsia="Times New Roman" w:hAnsi="Verdana" w:cs="Times New Roman"/>
-          <w:sz w:val="18"/>
-          <w:szCs w:val="18"/>
-        </w:rPr>
-      </w:pPr>
-      <w:r>
-        <w:rPr>
-          <w:rFonts w:ascii="Verdana" w:eastAsia="Times New Roman" w:hAnsi="Verdana" w:cs="Times New Roman"/>
-          <w:sz w:val="18"/>
-          <w:szCs w:val="18"/>
-        </w:rPr>
-        <w:t xml:space="preserve">NOTA: </w:t>
-      </w:r>
-      <w:r>
-        <w:rPr>
-          <w:rFonts w:ascii="Verdana" w:eastAsia="Times New Roman" w:hAnsi="Verdana" w:cs="Times New Roman"/>
-          <w:sz w:val="18"/>
-          <w:szCs w:val="18"/>
-        </w:rPr>
-        <w:t xml:space="preserve">¿Si usted cambia la anotación </w:t>
-      </w:r>
-      <w:r>
-        <w:rPr>
-          <w:rFonts w:ascii="Verdana" w:eastAsia="Times New Roman" w:hAnsi="Verdana" w:cs="Times New Roman"/>
-          <w:i/>
-          <w:sz w:val="18"/>
-          <w:szCs w:val="18"/>
-        </w:rPr>
-        <w:t>@</w:t>
-      </w:r>
-      <w:proofErr w:type="spellStart"/>
-      <w:r>
-        <w:rPr>
-          <w:rFonts w:ascii="Verdana" w:eastAsia="Times New Roman" w:hAnsi="Verdana" w:cs="Times New Roman"/>
-          <w:i/>
-          <w:sz w:val="18"/>
-          <w:szCs w:val="18"/>
-        </w:rPr>
-        <w:t>Stateless</w:t>
-      </w:r>
-      <w:proofErr w:type="spellEnd"/>
-      <w:r>
-        <w:rPr>
-          <w:rFonts w:ascii="Verdana" w:eastAsia="Times New Roman" w:hAnsi="Verdana" w:cs="Times New Roman"/>
-          <w:sz w:val="18"/>
-          <w:szCs w:val="18"/>
-        </w:rPr>
-        <w:t xml:space="preserve"> </w:t>
-      </w:r>
-      <w:r>
-        <w:rPr>
-          <w:rFonts w:ascii="Verdana" w:eastAsia="Times New Roman" w:hAnsi="Verdana" w:cs="Times New Roman"/>
-          <w:sz w:val="18"/>
-          <w:szCs w:val="18"/>
-        </w:rPr>
-        <w:t xml:space="preserve">a </w:t>
-      </w:r>
-      <w:r>
-        <w:rPr>
-          <w:rFonts w:ascii="Verdana" w:eastAsia="Times New Roman" w:hAnsi="Verdana" w:cs="Times New Roman"/>
-          <w:i/>
-          <w:sz w:val="18"/>
-          <w:szCs w:val="18"/>
-        </w:rPr>
-        <w:t>@</w:t>
-      </w:r>
-      <w:proofErr w:type="spellStart"/>
-      <w:r>
-        <w:rPr>
-          <w:rFonts w:ascii="Verdana" w:eastAsia="Times New Roman" w:hAnsi="Verdana" w:cs="Times New Roman"/>
-          <w:i/>
-          <w:sz w:val="18"/>
-          <w:szCs w:val="18"/>
-        </w:rPr>
-        <w:t>Stateful</w:t>
-      </w:r>
-      <w:proofErr w:type="spellEnd"/>
-      <w:r>
-        <w:rPr>
-          <w:rFonts w:ascii="Verdana" w:eastAsia="Times New Roman" w:hAnsi="Verdana" w:cs="Times New Roman"/>
-          <w:sz w:val="18"/>
-          <w:szCs w:val="18"/>
-        </w:rPr>
-        <w:t xml:space="preserve"> del </w:t>
-      </w:r>
-      <w:proofErr w:type="spellStart"/>
-      <w:r>
-        <w:rPr>
-          <w:rFonts w:ascii="Verdana" w:eastAsia="Times New Roman" w:hAnsi="Verdana" w:cs="Times New Roman"/>
-          <w:sz w:val="18"/>
-          <w:szCs w:val="18"/>
-        </w:rPr>
-        <w:t>session</w:t>
-      </w:r>
-      <w:proofErr w:type="spellEnd"/>
-      <w:r>
-        <w:rPr>
-          <w:rFonts w:ascii="Verdana" w:eastAsia="Times New Roman" w:hAnsi="Verdana" w:cs="Times New Roman"/>
-          <w:sz w:val="18"/>
-          <w:szCs w:val="18"/>
-        </w:rPr>
-        <w:t xml:space="preserve"> </w:t>
-      </w:r>
-      <w:proofErr w:type="spellStart"/>
-      <w:r>
-        <w:rPr>
-          <w:rFonts w:ascii="Verdana" w:eastAsia="Times New Roman" w:hAnsi="Verdana" w:cs="Times New Roman"/>
-          <w:sz w:val="18"/>
-          <w:szCs w:val="18"/>
-        </w:rPr>
-        <w:t>bean</w:t>
-      </w:r>
-      <w:proofErr w:type="spellEnd"/>
-      <w:r>
-        <w:rPr>
-          <w:rFonts w:ascii="Verdana" w:eastAsia="Times New Roman" w:hAnsi="Verdana" w:cs="Times New Roman"/>
-          <w:sz w:val="18"/>
-          <w:szCs w:val="18"/>
-        </w:rPr>
-        <w:t xml:space="preserve"> </w:t>
-      </w:r>
-      <w:proofErr w:type="spellStart"/>
-      <w:r>
-        <w:rPr>
-          <w:rFonts w:ascii="Verdana" w:eastAsia="Times New Roman" w:hAnsi="Verdana" w:cs="Times New Roman"/>
-          <w:i/>
-          <w:sz w:val="18"/>
-          <w:szCs w:val="18"/>
-        </w:rPr>
-        <w:t>ServicioVendedoresMock</w:t>
-      </w:r>
-      <w:proofErr w:type="spellEnd"/>
-      <w:r>
-        <w:rPr>
-          <w:rFonts w:ascii="Verdana" w:eastAsia="Times New Roman" w:hAnsi="Verdana" w:cs="Times New Roman"/>
-          <w:sz w:val="18"/>
-          <w:szCs w:val="18"/>
-        </w:rPr>
-        <w:t xml:space="preserve"> qué </w:t>
-      </w:r>
-      <w:r>
-        <w:rPr>
-          <w:rFonts w:ascii="Verdana" w:eastAsia="Times New Roman" w:hAnsi="Verdana" w:cs="Times New Roman"/>
-          <w:sz w:val="18"/>
-          <w:szCs w:val="18"/>
-        </w:rPr>
-        <w:t xml:space="preserve">consecuencias habrían </w:t>
-      </w:r>
-      <w:r>
-        <w:rPr>
-          <w:rFonts w:ascii="Verdana" w:eastAsia="Times New Roman" w:hAnsi="Verdana" w:cs="Times New Roman"/>
-          <w:sz w:val="18"/>
-          <w:szCs w:val="18"/>
-        </w:rPr>
-        <w:t>la aplicación</w:t>
-      </w:r>
-      <w:r>
-        <w:rPr>
-          <w:rFonts w:ascii="Verdana" w:eastAsia="Times New Roman" w:hAnsi="Verdana" w:cs="Times New Roman"/>
-          <w:sz w:val="18"/>
-          <w:szCs w:val="18"/>
-        </w:rPr>
-        <w:t xml:space="preserve">? ¿Qué </w:t>
-      </w:r>
-      <w:r>
-        <w:rPr>
-          <w:rFonts w:ascii="Verdana" w:eastAsia="Times New Roman" w:hAnsi="Verdana" w:cs="Times New Roman"/>
-          <w:sz w:val="18"/>
-          <w:szCs w:val="18"/>
-        </w:rPr>
-        <w:t>consecuencias</w:t>
-      </w:r>
-      <w:r>
-        <w:rPr>
-          <w:rFonts w:ascii="Verdana" w:eastAsia="Times New Roman" w:hAnsi="Verdana" w:cs="Times New Roman"/>
-          <w:sz w:val="18"/>
-          <w:szCs w:val="18"/>
-        </w:rPr>
-        <w:t xml:space="preserve"> genera la anotación </w:t>
-      </w:r>
-      <w:r>
-        <w:rPr>
-          <w:rFonts w:ascii="Verdana" w:eastAsia="Times New Roman" w:hAnsi="Verdana" w:cs="Times New Roman"/>
-          <w:i/>
-          <w:sz w:val="18"/>
-          <w:szCs w:val="18"/>
-        </w:rPr>
-        <w:t>@</w:t>
-      </w:r>
-      <w:proofErr w:type="spellStart"/>
-      <w:r>
-        <w:rPr>
-          <w:rFonts w:ascii="Verdana" w:eastAsia="Times New Roman" w:hAnsi="Verdana" w:cs="Times New Roman"/>
-          <w:i/>
-          <w:sz w:val="18"/>
-          <w:szCs w:val="18"/>
-        </w:rPr>
-        <w:t>Singleton</w:t>
-      </w:r>
-      <w:proofErr w:type="spellEnd"/>
-      <w:r>
-        <w:rPr>
-          <w:rFonts w:ascii="Verdana" w:eastAsia="Times New Roman" w:hAnsi="Verdana" w:cs="Times New Roman"/>
-          <w:sz w:val="18"/>
-          <w:szCs w:val="18"/>
-        </w:rPr>
-        <w:t>?</w:t>
-      </w:r>
-    </w:p>
-    <w:p>
-      <w:pPr>
-        <w:spacing w:after="0" w:line="240" w:lineRule="auto"/>
-        <w:rPr>
-          <w:rFonts w:ascii="Verdana" w:eastAsia="Times New Roman" w:hAnsi="Verdana" w:cs="Times New Roman"/>
-          <w:sz w:val="18"/>
-          <w:szCs w:val="18"/>
-        </w:rPr>
-      </w:pPr>
-    </w:p>
-    <w:p>
-      <w:pPr>
-        <w:spacing w:after="0" w:line="240" w:lineRule="auto"/>
-        <w:rPr>
-          <w:rFonts w:ascii="Verdana" w:eastAsia="Times New Roman" w:hAnsi="Verdana" w:cs="Times New Roman"/>
-          <w:sz w:val="18"/>
-          <w:szCs w:val="18"/>
-        </w:rPr>
-      </w:pPr>
-      <w:r>
-        <w:rPr>
-          <w:rFonts w:ascii="Verdana" w:eastAsia="Times New Roman" w:hAnsi="Verdana" w:cs="Times New Roman"/>
-          <w:sz w:val="18"/>
-          <w:szCs w:val="18"/>
-        </w:rPr>
-        <w:t xml:space="preserve">Las consecuencias están relacionadas al ciclo de vida que tendrá la sesión, ya que al pasarla a </w:t>
-      </w:r>
-      <w:proofErr w:type="spellStart"/>
-      <w:r>
-        <w:rPr>
-          <w:rFonts w:ascii="Verdana" w:eastAsia="Times New Roman" w:hAnsi="Verdana" w:cs="Times New Roman"/>
-          <w:sz w:val="18"/>
-          <w:szCs w:val="18"/>
-        </w:rPr>
-        <w:t>Statefull</w:t>
-      </w:r>
-      <w:proofErr w:type="spellEnd"/>
-      <w:r>
-        <w:rPr>
-          <w:rFonts w:ascii="Verdana" w:eastAsia="Times New Roman" w:hAnsi="Verdana" w:cs="Times New Roman"/>
-          <w:sz w:val="18"/>
-          <w:szCs w:val="18"/>
-        </w:rPr>
-        <w:t xml:space="preserve">, </w:t>
-      </w:r>
-      <w:proofErr w:type="spellStart"/>
-      <w:r>
-        <w:rPr>
-          <w:rFonts w:ascii="Verdana" w:eastAsia="Times New Roman" w:hAnsi="Verdana" w:cs="Times New Roman"/>
-          <w:sz w:val="18"/>
-          <w:szCs w:val="18"/>
-        </w:rPr>
-        <w:t>tendre</w:t>
-      </w:r>
-      <w:proofErr w:type="spellEnd"/>
-      <w:r>
-        <w:rPr>
-          <w:rFonts w:ascii="Verdana" w:eastAsia="Times New Roman" w:hAnsi="Verdana" w:cs="Times New Roman"/>
-          <w:sz w:val="18"/>
-          <w:szCs w:val="18"/>
-        </w:rPr>
-        <w:t xml:space="preserve"> la oportunidad de implementar las dependencias @</w:t>
-      </w:r>
-      <w:proofErr w:type="spellStart"/>
-      <w:r>
-        <w:rPr>
-          <w:rFonts w:ascii="Verdana" w:eastAsia="Times New Roman" w:hAnsi="Verdana" w:cs="Times New Roman"/>
-          <w:sz w:val="18"/>
-          <w:szCs w:val="18"/>
-        </w:rPr>
-        <w:t>PrePassive</w:t>
-      </w:r>
-      <w:proofErr w:type="spellEnd"/>
-      <w:r>
-        <w:rPr>
-          <w:rFonts w:ascii="Verdana" w:eastAsia="Times New Roman" w:hAnsi="Verdana" w:cs="Times New Roman"/>
-          <w:sz w:val="18"/>
-          <w:szCs w:val="18"/>
-        </w:rPr>
-        <w:t>, @</w:t>
-      </w:r>
-      <w:proofErr w:type="spellStart"/>
-      <w:r>
-        <w:rPr>
-          <w:rFonts w:ascii="Verdana" w:eastAsia="Times New Roman" w:hAnsi="Verdana" w:cs="Times New Roman"/>
-          <w:sz w:val="18"/>
-          <w:szCs w:val="18"/>
-        </w:rPr>
-        <w:t>PostPass</w:t>
-      </w:r>
-      <w:r>
-        <w:rPr>
-          <w:rFonts w:ascii="Verdana" w:eastAsia="Times New Roman" w:hAnsi="Verdana" w:cs="Times New Roman"/>
-          <w:sz w:val="18"/>
-          <w:szCs w:val="18"/>
-        </w:rPr>
-        <w:t>ive</w:t>
-      </w:r>
-      <w:proofErr w:type="spellEnd"/>
-      <w:r>
-        <w:rPr>
-          <w:rFonts w:ascii="Verdana" w:eastAsia="Times New Roman" w:hAnsi="Verdana" w:cs="Times New Roman"/>
-          <w:sz w:val="18"/>
-          <w:szCs w:val="18"/>
-        </w:rPr>
-        <w:t xml:space="preserve"> del estado pasivo y @</w:t>
-      </w:r>
-      <w:proofErr w:type="spellStart"/>
-      <w:r>
-        <w:rPr>
-          <w:rFonts w:ascii="Verdana" w:eastAsia="Times New Roman" w:hAnsi="Verdana" w:cs="Times New Roman"/>
-          <w:sz w:val="18"/>
-          <w:szCs w:val="18"/>
-        </w:rPr>
-        <w:t>Remove</w:t>
-      </w:r>
-      <w:proofErr w:type="spellEnd"/>
-      <w:r>
-        <w:rPr>
-          <w:rFonts w:ascii="Verdana" w:eastAsia="Times New Roman" w:hAnsi="Verdana" w:cs="Times New Roman"/>
-          <w:sz w:val="18"/>
-          <w:szCs w:val="18"/>
-        </w:rPr>
-        <w:t xml:space="preserve"> </w:t>
-      </w:r>
-    </w:p>
-    <w:p>
-      <w:pPr>
-        <w:spacing w:after="0" w:line="240" w:lineRule="auto"/>
-        <w:rPr>
-          <w:rFonts w:ascii="Verdana" w:eastAsia="Times New Roman" w:hAnsi="Verdana" w:cs="Times New Roman"/>
-          <w:sz w:val="18"/>
-          <w:szCs w:val="18"/>
-        </w:rPr>
-      </w:pPr>
-      <w:r>
-        <w:rPr>
-          <w:rFonts w:ascii="Verdana" w:eastAsia="Times New Roman" w:hAnsi="Verdana" w:cs="Times New Roman"/>
-          <w:sz w:val="18"/>
-          <w:szCs w:val="18"/>
-        </w:rPr>
-        <w:t>En el @</w:t>
-      </w:r>
-      <w:proofErr w:type="spellStart"/>
-      <w:r>
-        <w:rPr>
-          <w:rFonts w:ascii="Verdana" w:eastAsia="Times New Roman" w:hAnsi="Verdana" w:cs="Times New Roman"/>
-          <w:sz w:val="18"/>
-          <w:szCs w:val="18"/>
-        </w:rPr>
-        <w:t>stateful</w:t>
-      </w:r>
-      <w:proofErr w:type="spellEnd"/>
-      <w:r>
-        <w:rPr>
-          <w:rFonts w:ascii="Verdana" w:eastAsia="Times New Roman" w:hAnsi="Verdana" w:cs="Times New Roman"/>
-          <w:sz w:val="18"/>
-          <w:szCs w:val="18"/>
-        </w:rPr>
-        <w:t xml:space="preserve"> puedo tener más de una instancia de la sesión, mientras que en el @</w:t>
-      </w:r>
-      <w:proofErr w:type="spellStart"/>
-      <w:r>
-        <w:rPr>
-          <w:rFonts w:ascii="Verdana" w:eastAsia="Times New Roman" w:hAnsi="Verdana" w:cs="Times New Roman"/>
-          <w:sz w:val="18"/>
-          <w:szCs w:val="18"/>
-        </w:rPr>
-        <w:t>singleton</w:t>
-      </w:r>
-      <w:proofErr w:type="spellEnd"/>
-      <w:r>
-        <w:rPr>
-          <w:rFonts w:ascii="Verdana" w:eastAsia="Times New Roman" w:hAnsi="Verdana" w:cs="Times New Roman"/>
-          <w:sz w:val="18"/>
-          <w:szCs w:val="18"/>
-        </w:rPr>
-        <w:t xml:space="preserve"> solo una.</w:t>
-      </w:r>
-    </w:p>
-    <w:p>
-      <w:pPr>
-        <w:spacing w:after="0" w:line="240" w:lineRule="auto"/>
-        <w:rPr>
-          <w:rFonts w:ascii="Verdana" w:eastAsia="Times New Roman" w:hAnsi="Verdana" w:cs="Times New Roman"/>
-          <w:sz w:val="18"/>
-          <w:szCs w:val="18"/>
-        </w:rPr>
-      </w:pPr>
-    </w:p>
-    <w:p>
-      <w:pPr>
-        <w:spacing w:after="0" w:line="240" w:lineRule="auto"/>
-        <w:rPr>
-          <w:rFonts w:ascii="Verdana" w:eastAsia="Times New Roman" w:hAnsi="Verdana" w:cs="Times New Roman"/>
-          <w:sz w:val="18"/>
-          <w:szCs w:val="18"/>
-        </w:rPr>
-      </w:pPr>
-      <w:r>
-        <w:rPr>
-          <w:rFonts w:ascii="Verdana" w:eastAsia="Times New Roman" w:hAnsi="Verdana" w:cs="Times New Roman"/>
-          <w:sz w:val="18"/>
-          <w:szCs w:val="18"/>
-        </w:rPr>
-        <w:t>Una de los puntos en cuanto a rendimientos se refiere es que el @</w:t>
-      </w:r>
-      <w:proofErr w:type="spellStart"/>
-      <w:r>
-        <w:rPr>
-          <w:rFonts w:ascii="Verdana" w:eastAsia="Times New Roman" w:hAnsi="Verdana" w:cs="Times New Roman"/>
-          <w:sz w:val="18"/>
-          <w:szCs w:val="18"/>
-        </w:rPr>
-        <w:t>stateful</w:t>
-      </w:r>
-      <w:proofErr w:type="spellEnd"/>
-      <w:r>
-        <w:rPr>
-          <w:rFonts w:ascii="Verdana" w:eastAsia="Times New Roman" w:hAnsi="Verdana" w:cs="Times New Roman"/>
-          <w:sz w:val="18"/>
-          <w:szCs w:val="18"/>
-        </w:rPr>
-        <w:t xml:space="preserve"> mantiene el estado de conversaciones en memoria, dando la posibilidad de almacenar la sesión.</w:t>
-      </w:r>
-    </w:p>
-    <w:p>
-      <w:pPr>
-        <w:spacing w:after="0" w:line="240" w:lineRule="auto"/>
-        <w:rPr>
-          <w:rFonts w:ascii="Verdana" w:eastAsia="Times New Roman" w:hAnsi="Verdana" w:cs="Times New Roman"/>
-          <w:sz w:val="18"/>
-          <w:szCs w:val="18"/>
-        </w:rPr>
-      </w:pPr>
-    </w:p>
-    <w:p>
-      <w:pPr>
-        <w:pStyle w:val="Prrafodelista"/>
+          <w:sz w:val="18"/>
+          <w:szCs w:val="18"/>
+        </w:rPr>
+        <w:t xml:space="preserve"> que estemos dispuestos a incurrir.</w:t>
+      </w:r>
+    </w:p>
+    <w:p>
+      <w:pPr>
+        <w:spacing w:after="0" w:line="240" w:lineRule="auto"/>
+        <w:rPr>
+          <w:rFonts w:ascii="Verdana" w:eastAsia="Times New Roman" w:hAnsi="Verdana" w:cs="Times New Roman"/>
+          <w:sz w:val="18"/>
+          <w:szCs w:val="18"/>
+        </w:rPr>
+      </w:pPr>
+    </w:p>
+    <w:p>
+      <w:pPr>
+        <w:pStyle w:val="ListParagraph"/>
         <w:numPr>
           <w:ilvl w:val="0"/>
           <w:numId w:val="1"/>
         </w:numPr>
         <w:spacing w:after="0" w:line="240" w:lineRule="auto"/>
-        <w:rPr>
-          <w:rFonts w:ascii="Verdana" w:eastAsia="Times New Roman" w:hAnsi="Verdana" w:cs="Times New Roman"/>
-          <w:sz w:val="18"/>
-          <w:szCs w:val="18"/>
-        </w:rPr>
-      </w:pPr>
-      <w:r>
-        <w:rPr>
-          <w:rFonts w:ascii="Verdana" w:eastAsia="Times New Roman" w:hAnsi="Verdana" w:cs="Times New Roman"/>
-          <w:sz w:val="18"/>
-          <w:szCs w:val="18"/>
-        </w:rPr>
-        <w:t xml:space="preserve">Revise las pruebas </w:t>
-      </w:r>
-      <w:proofErr w:type="spellStart"/>
-      <w:r>
-        <w:rPr>
-          <w:rFonts w:ascii="Verdana" w:eastAsia="Times New Roman" w:hAnsi="Verdana" w:cs="Times New Roman"/>
-          <w:sz w:val="18"/>
-          <w:szCs w:val="18"/>
-        </w:rPr>
-        <w:t>JUnit</w:t>
-      </w:r>
-      <w:proofErr w:type="spellEnd"/>
-      <w:r>
-        <w:rPr>
-          <w:rFonts w:ascii="Verdana" w:eastAsia="Times New Roman" w:hAnsi="Verdana" w:cs="Times New Roman"/>
-          <w:sz w:val="18"/>
-          <w:szCs w:val="18"/>
-        </w:rPr>
-        <w:t xml:space="preserve"> implementadas. En el proyecto Web, en el test del servicio de seguridad (</w:t>
-      </w:r>
-      <w:proofErr w:type="spellStart"/>
+        <w:jc w:val="both"/>
+        <w:rPr>
+          <w:rFonts w:ascii="Verdana" w:eastAsia="Times New Roman" w:hAnsi="Verdana" w:cs="Times New Roman"/>
+          <w:sz w:val="18"/>
+          <w:szCs w:val="18"/>
+        </w:rPr>
+      </w:pPr>
+      <w:r>
+        <w:rPr>
+          <w:rFonts w:ascii="Verdana" w:eastAsia="Times New Roman" w:hAnsi="Verdana" w:cs="Times New Roman"/>
+          <w:sz w:val="18"/>
+          <w:szCs w:val="18"/>
+        </w:rPr>
+        <w:t>Revise las pruebas JUnit implementadas. En el proyecto Web, en el test del servicio de seguridad (</w:t>
+      </w:r>
       <w:r>
         <w:rPr>
           <w:rFonts w:ascii="Verdana" w:eastAsia="Times New Roman" w:hAnsi="Verdana" w:cs="Times New Roman"/>
@@ -1672,7 +1778,6 @@
         </w:rPr>
         <w:t>LoginBeanTest</w:t>
       </w:r>
-      <w:proofErr w:type="spellEnd"/>
       <w:r>
         <w:rPr>
           <w:rFonts w:ascii="Verdana" w:eastAsia="Times New Roman" w:hAnsi="Verdana" w:cs="Times New Roman"/>
@@ -1689,7 +1794,6 @@
         </w:rPr>
         <w:t xml:space="preserve">a instanciación del </w:t>
       </w:r>
-      <w:proofErr w:type="spellStart"/>
       <w:r>
         <w:rPr>
           <w:rFonts w:ascii="Verdana" w:eastAsia="Times New Roman" w:hAnsi="Verdana" w:cs="Times New Roman"/>
@@ -1697,9 +1801,25 @@
           <w:sz w:val="18"/>
           <w:szCs w:val="18"/>
         </w:rPr>
-        <w:t>mock</w:t>
-      </w:r>
-      <w:proofErr w:type="spellEnd"/>
+        <w:t>mock object</w:t>
+      </w:r>
+      <w:r>
+        <w:rPr>
+          <w:rFonts w:ascii="Verdana" w:eastAsia="Times New Roman" w:hAnsi="Verdana" w:cs="Times New Roman"/>
+          <w:sz w:val="18"/>
+          <w:szCs w:val="18"/>
+        </w:rPr>
+        <w:t xml:space="preserve"> </w:t>
+      </w:r>
+      <w:r>
+        <w:rPr>
+          <w:rFonts w:ascii="Verdana" w:eastAsia="Times New Roman" w:hAnsi="Verdana" w:cs="Times New Roman"/>
+          <w:sz w:val="18"/>
+          <w:szCs w:val="18"/>
+        </w:rPr>
+        <w:lastRenderedPageBreak/>
+        <w:t xml:space="preserve">que la implementa. Por otro lado, en el proyecto EJB, la inyección de la dependencia en el test de </w:t>
+      </w:r>
       <w:r>
         <w:rPr>
           <w:rFonts w:ascii="Verdana" w:eastAsia="Times New Roman" w:hAnsi="Verdana" w:cs="Times New Roman"/>
@@ -1707,9 +1827,16 @@
           <w:sz w:val="18"/>
           <w:szCs w:val="18"/>
         </w:rPr>
-        <w:t xml:space="preserve"> </w:t>
-      </w:r>
-      <w:proofErr w:type="spellStart"/>
+        <w:t>VendorServices</w:t>
+      </w:r>
+      <w:r>
+        <w:rPr>
+          <w:rFonts w:ascii="Verdana" w:eastAsia="Times New Roman" w:hAnsi="Verdana" w:cs="Times New Roman"/>
+          <w:sz w:val="18"/>
+          <w:szCs w:val="18"/>
+        </w:rPr>
+        <w:t xml:space="preserve"> (</w:t>
+      </w:r>
       <w:r>
         <w:rPr>
           <w:rFonts w:ascii="Verdana" w:eastAsia="Times New Roman" w:hAnsi="Verdana" w:cs="Times New Roman"/>
@@ -1717,55 +1844,8 @@
           <w:sz w:val="18"/>
           <w:szCs w:val="18"/>
         </w:rPr>
-        <w:t>object</w:t>
-      </w:r>
-      <w:proofErr w:type="spellEnd"/>
-      <w:r>
-        <w:rPr>
-          <w:rFonts w:ascii="Verdana" w:eastAsia="Times New Roman" w:hAnsi="Verdana" w:cs="Times New Roman"/>
-          <w:sz w:val="18"/>
-          <w:szCs w:val="18"/>
-        </w:rPr>
-        <w:t xml:space="preserve"> </w:t>
-      </w:r>
-      <w:r>
-        <w:rPr>
-          <w:rFonts w:ascii="Verdana" w:eastAsia="Times New Roman" w:hAnsi="Verdana" w:cs="Times New Roman"/>
-          <w:sz w:val="18"/>
-          <w:szCs w:val="18"/>
-        </w:rPr>
-        <w:t xml:space="preserve">que la implementa. Por otro lado, en el proyecto EJB, la inyección de la dependencia en el test de </w:t>
-      </w:r>
-      <w:proofErr w:type="spellStart"/>
-      <w:r>
-        <w:rPr>
-          <w:rFonts w:ascii="Verdana" w:eastAsia="Times New Roman" w:hAnsi="Verdana" w:cs="Times New Roman"/>
-          <w:i/>
-          <w:sz w:val="18"/>
-          <w:szCs w:val="18"/>
-        </w:rPr>
-        <w:t>VendorServices</w:t>
-      </w:r>
-      <w:proofErr w:type="spellEnd"/>
-      <w:r>
-        <w:rPr>
-          <w:rFonts w:ascii="Verdana" w:eastAsia="Times New Roman" w:hAnsi="Verdana" w:cs="Times New Roman"/>
-          <w:sz w:val="18"/>
-          <w:szCs w:val="18"/>
-        </w:rPr>
-        <w:t xml:space="preserve"> (</w:t>
-      </w:r>
-      <w:proofErr w:type="spellStart"/>
-      <w:r>
-        <w:rPr>
-          <w:rFonts w:ascii="Verdana" w:eastAsia="Times New Roman" w:hAnsi="Verdana" w:cs="Times New Roman"/>
-          <w:i/>
-          <w:sz w:val="18"/>
-          <w:szCs w:val="18"/>
-        </w:rPr>
         <w:t>ServicioVendedoresMockTest</w:t>
       </w:r>
-      <w:proofErr w:type="spellEnd"/>
       <w:r>
         <w:rPr>
           <w:rFonts w:ascii="Verdana" w:eastAsia="Times New Roman" w:hAnsi="Verdana" w:cs="Times New Roman"/>
@@ -1825,10 +1905,48 @@
     </w:p>
     <w:p/>
     <w:p>
-      <w:r>
-        <w:t>Para descubrir un servicio desde un JUNIT se requiere de realizar una búsqueda en el directorio de la interfaces.</w:t>
-      </w:r>
-    </w:p>
+      <w:pPr>
+        <w:jc w:val="both"/>
+      </w:pPr>
+      <w:r>
+        <w:t>Para descubrir un servicio desde un JUNIT</w:t>
+      </w:r>
+      <w:r>
+        <w:t>, que funciona como un agente externo a la aplicación,</w:t>
+      </w:r>
+      <w:r>
+        <w:t xml:space="preserve"> se requiere de realizar una búsqueda en</w:t>
+      </w:r>
+      <w:r>
+        <w:t xml:space="preserve"> el directorio de interfaces usando el JNDI.  Es claro que, de todas formas y debido a como está diseñada la prueba, se debe tener el servidor arriba para que se pueda acceder al servicio bajo prueba.</w:t>
+      </w:r>
+    </w:p>
+    <w:p>
+      <w:r>
+        <w:t xml:space="preserve">Prueba con servidor arriba: </w:t>
+      </w:r>
+    </w:p>
+    <w:p>
+      <w:r>
+        <w:t>Test: 21 segundos</w:t>
+      </w:r>
+    </w:p>
+    <w:p>
+      <w:r>
+        <w:t>Prueba con servidor abajo:</w:t>
+      </w:r>
+    </w:p>
+    <w:p>
+      <w:r>
+        <w:t>Test: falló. No se pueden ejecutar los métodos del servicio, pues no hay como tal un servicio.</w:t>
+      </w:r>
+    </w:p>
+    <w:p/>
+    <w:p>
+      <w:bookmarkStart w:id="0" w:name="_GoBack"/>
+      <w:bookmarkEnd w:id="0"/>
+    </w:p>
+    <w:p/>
     <w:sectPr>
       <w:headerReference w:type="default" r:id="rId7"/>
       <w:pgSz w:w="12240" w:h="15840"/>
@@ -1841,7 +1959,7 @@
 </file>
 
 <file path=word/endnotes.xml><?xml version="1.0" encoding="utf-8"?>
-<w:endnotes xmlns:wpc="http://schemas.microsoft.com/office/word/2010/wordprocessingCanvas" xmlns:mc="http://schemas.openxmlformats.org/markup-compatibility/2006" xmlns:o="urn:schemas-microsoft-com:office:office" xmlns:r="http://schemas.openxmlformats.org/officeDocument/2006/relationships" xmlns:m="http://schemas.openxmlformats.org/officeDocument/2006/math" xmlns:v="urn:schemas-microsoft-com:vml" xmlns:wp14="http://schemas.microsoft.com/office/word/2010/wordprocessingDrawing" xmlns:wp="http://schemas.openxmlformats.org/drawingml/2006/wordprocessingDrawing" xmlns:w10="urn:schemas-microsoft-com:office:word" xmlns:w="http://schemas.openxmlformats.org/wordprocessingml/2006/main" xmlns:w14="http://schemas.microsoft.com/office/word/2010/wordml" xmlns:w15="http://schemas.microsoft.com/office/word/2012/wordml" xmlns:wpg="http://schemas.microsoft.com/office/word/2010/wordprocessingGroup" xmlns:wpi="http://schemas.microsoft.com/office/word/2010/wordprocessingInk" xmlns:wne="http://schemas.microsoft.com/office/word/2006/wordml" xmlns:wps="http://schemas.microsoft.com/office/word/2010/wordprocessingShape" mc:Ignorable="w14 w15 wp14">
+<w:endnotes xmlns:wpc="http://schemas.microsoft.com/office/word/2010/wordprocessingCanvas" xmlns:cx="http://schemas.microsoft.com/office/drawing/2014/chartex" xmlns:cx1="http://schemas.microsoft.com/office/drawing/2015/9/8/chartex" xmlns:cx2="http://schemas.microsoft.com/office/drawing/2015/10/21/chartex" xmlns:mc="http://schemas.openxmlformats.org/markup-compatibility/2006" xmlns:o="urn:schemas-microsoft-com:office:office" xmlns:r="http://schemas.openxmlformats.org/officeDocument/2006/relationships" xmlns:m="http://schemas.openxmlformats.org/officeDocument/2006/math" xmlns:v="urn:schemas-microsoft-com:vml" xmlns:wp14="http://schemas.microsoft.com/office/word/2010/wordprocessingDrawing" xmlns:wp="http://schemas.openxmlformats.org/drawingml/2006/wordprocessingDrawing" xmlns:w10="urn:schemas-microsoft-com:office:word" xmlns:w="http://schemas.openxmlformats.org/wordprocessingml/2006/main" xmlns:w14="http://schemas.microsoft.com/office/word/2010/wordml" xmlns:w15="http://schemas.microsoft.com/office/word/2012/wordml" xmlns:w16se="http://schemas.microsoft.com/office/word/2015/wordml/symex" xmlns:wpg="http://schemas.microsoft.com/office/word/2010/wordprocessingGroup" xmlns:wpi="http://schemas.microsoft.com/office/word/2010/wordprocessingInk" xmlns:wne="http://schemas.microsoft.com/office/word/2006/wordml" xmlns:wps="http://schemas.microsoft.com/office/word/2010/wordprocessingShape" mc:Ignorable="w14 w15 w16se wp14">
   <w:endnote w:type="separator" w:id="-1">
     <w:p>
       <w:pPr>
@@ -1866,7 +1984,7 @@
 </file>
 
 <file path=word/footnotes.xml><?xml version="1.0" encoding="utf-8"?>
-<w:footnotes xmlns:wpc="http://schemas.microsoft.com/office/word/2010/wordprocessingCanvas" xmlns:mc="http://schemas.openxmlformats.org/markup-compatibility/2006" xmlns:o="urn:schemas-microsoft-com:office:office" xmlns:r="http://schemas.openxmlformats.org/officeDocument/2006/relationships" xmlns:m="http://schemas.openxmlformats.org/officeDocument/2006/math" xmlns:v="urn:schemas-microsoft-com:vml" xmlns:wp14="http://schemas.microsoft.com/office/word/2010/wordprocessingDrawing" xmlns:wp="http://schemas.openxmlformats.org/drawingml/2006/wordprocessingDrawing" xmlns:w10="urn:schemas-microsoft-com:office:word" xmlns:w="http://schemas.openxmlformats.org/wordprocessingml/2006/main" xmlns:w14="http://schemas.microsoft.com/office/word/2010/wordml" xmlns:w15="http://schemas.microsoft.com/office/word/2012/wordml" xmlns:wpg="http://schemas.microsoft.com/office/word/2010/wordprocessingGroup" xmlns:wpi="http://schemas.microsoft.com/office/word/2010/wordprocessingInk" xmlns:wne="http://schemas.microsoft.com/office/word/2006/wordml" xmlns:wps="http://schemas.microsoft.com/office/word/2010/wordprocessingShape" mc:Ignorable="w14 w15 wp14">
+<w:footnotes xmlns:wpc="http://schemas.microsoft.com/office/word/2010/wordprocessingCanvas" xmlns:cx="http://schemas.microsoft.com/office/drawing/2014/chartex" xmlns:cx1="http://schemas.microsoft.com/office/drawing/2015/9/8/chartex" xmlns:cx2="http://schemas.microsoft.com/office/drawing/2015/10/21/chartex" xmlns:mc="http://schemas.openxmlformats.org/markup-compatibility/2006" xmlns:o="urn:schemas-microsoft-com:office:office" xmlns:r="http://schemas.openxmlformats.org/officeDocument/2006/relationships" xmlns:m="http://schemas.openxmlformats.org/officeDocument/2006/math" xmlns:v="urn:schemas-microsoft-com:vml" xmlns:wp14="http://schemas.microsoft.com/office/word/2010/wordprocessingDrawing" xmlns:wp="http://schemas.openxmlformats.org/drawingml/2006/wordprocessingDrawing" xmlns:w10="urn:schemas-microsoft-com:office:word" xmlns:w="http://schemas.openxmlformats.org/wordprocessingml/2006/main" xmlns:w14="http://schemas.microsoft.com/office/word/2010/wordml" xmlns:w15="http://schemas.microsoft.com/office/word/2012/wordml" xmlns:w16se="http://schemas.microsoft.com/office/word/2015/wordml/symex" xmlns:wpg="http://schemas.microsoft.com/office/word/2010/wordprocessingGroup" xmlns:wpi="http://schemas.microsoft.com/office/word/2010/wordprocessingInk" xmlns:wne="http://schemas.microsoft.com/office/word/2006/wordml" xmlns:wps="http://schemas.microsoft.com/office/word/2010/wordprocessingShape" mc:Ignorable="w14 w15 w16se wp14">
   <w:footnote w:type="separator" w:id="-1">
     <w:p>
       <w:pPr>
@@ -1891,7 +2009,7 @@
 </file>
 
 <file path=word/header1.xml><?xml version="1.0" encoding="utf-8"?>
-<w:hdr xmlns:wpc="http://schemas.microsoft.com/office/word/2010/wordprocessingCanvas" xmlns:mc="http://schemas.openxmlformats.org/markup-compatibility/2006" xmlns:o="urn:schemas-microsoft-com:office:office" xmlns:r="http://schemas.openxmlformats.org/officeDocument/2006/relationships" xmlns:m="http://schemas.openxmlformats.org/officeDocument/2006/math" xmlns:v="urn:schemas-microsoft-com:vml" xmlns:wp14="http://schemas.microsoft.com/office/word/2010/wordprocessingDrawing" xmlns:wp="http://schemas.openxmlformats.org/drawingml/2006/wordprocessingDrawing" xmlns:w10="urn:schemas-microsoft-com:office:word" xmlns:w="http://schemas.openxmlformats.org/wordprocessingml/2006/main" xmlns:w14="http://schemas.microsoft.com/office/word/2010/wordml" xmlns:w15="http://schemas.microsoft.com/office/word/2012/wordml" xmlns:wpg="http://schemas.microsoft.com/office/word/2010/wordprocessingGroup" xmlns:wpi="http://schemas.microsoft.com/office/word/2010/wordprocessingInk" xmlns:wne="http://schemas.microsoft.com/office/word/2006/wordml" xmlns:wps="http://schemas.microsoft.com/office/word/2010/wordprocessingShape" mc:Ignorable="w14 w15 wp14">
+<w:hdr xmlns:wpc="http://schemas.microsoft.com/office/word/2010/wordprocessingCanvas" xmlns:cx="http://schemas.microsoft.com/office/drawing/2014/chartex" xmlns:cx1="http://schemas.microsoft.com/office/drawing/2015/9/8/chartex" xmlns:cx2="http://schemas.microsoft.com/office/drawing/2015/10/21/chartex" xmlns:mc="http://schemas.openxmlformats.org/markup-compatibility/2006" xmlns:o="urn:schemas-microsoft-com:office:office" xmlns:r="http://schemas.openxmlformats.org/officeDocument/2006/relationships" xmlns:m="http://schemas.openxmlformats.org/officeDocument/2006/math" xmlns:v="urn:schemas-microsoft-com:vml" xmlns:wp14="http://schemas.microsoft.com/office/word/2010/wordprocessingDrawing" xmlns:wp="http://schemas.openxmlformats.org/drawingml/2006/wordprocessingDrawing" xmlns:w10="urn:schemas-microsoft-com:office:word" xmlns:w="http://schemas.openxmlformats.org/wordprocessingml/2006/main" xmlns:w14="http://schemas.microsoft.com/office/word/2010/wordml" xmlns:w15="http://schemas.microsoft.com/office/word/2012/wordml" xmlns:w16se="http://schemas.microsoft.com/office/word/2015/wordml/symex" xmlns:wpg="http://schemas.microsoft.com/office/word/2010/wordprocessingGroup" xmlns:wpi="http://schemas.microsoft.com/office/word/2010/wordprocessingInk" xmlns:wne="http://schemas.microsoft.com/office/word/2006/wordml" xmlns:wps="http://schemas.microsoft.com/office/word/2010/wordprocessingShape" mc:Ignorable="w14 w15 w16se wp14">
   <w:tbl>
     <w:tblPr>
       <w:tblW w:w="5000" w:type="pct"/>
@@ -1915,7 +2033,7 @@
         </w:tcPr>
         <w:p>
           <w:pPr>
-            <w:pStyle w:val="Encabezado"/>
+            <w:pStyle w:val="Header"/>
             <w:rPr>
               <w:b/>
             </w:rPr>
@@ -2037,7 +2155,7 @@
         </w:p>
         <w:p>
           <w:pPr>
-            <w:pStyle w:val="Encabezado"/>
+            <w:pStyle w:val="Header"/>
             <w:rPr>
               <w:bCs/>
             </w:rPr>
@@ -2048,15 +2166,7 @@
               <w:bCs/>
               <w:szCs w:val="28"/>
             </w:rPr>
-            <w:t>Taller 3 – Lógica de Negocio</w:t>
-          </w:r>
-          <w:r>
-            <w:rPr>
-              <w:rFonts w:ascii="Tahoma" w:eastAsia="Times New Roman" w:hAnsi="Tahoma" w:cs="Tahoma"/>
-              <w:bCs/>
-              <w:szCs w:val="28"/>
-            </w:rPr>
-            <w:t xml:space="preserve"> - </w:t>
+            <w:t xml:space="preserve">Taller 3 – Lógica de Negocio - </w:t>
           </w:r>
           <w:proofErr w:type="spellStart"/>
           <w:r>
@@ -2074,14 +2184,14 @@
   </w:tbl>
   <w:p>
     <w:pPr>
-      <w:pStyle w:val="Encabezado"/>
+      <w:pStyle w:val="Header"/>
     </w:pPr>
   </w:p>
 </w:hdr>
 </file>
 
 <file path=word/numbering.xml><?xml version="1.0" encoding="utf-8"?>
-<w:numbering xmlns:wpc="http://schemas.microsoft.com/office/word/2010/wordprocessingCanvas" xmlns:mc="http://schemas.openxmlformats.org/markup-compatibility/2006" xmlns:o="urn:schemas-microsoft-com:office:office" xmlns:r="http://schemas.openxmlformats.org/officeDocument/2006/relationships" xmlns:m="http://schemas.openxmlformats.org/officeDocument/2006/math" xmlns:v="urn:schemas-microsoft-com:vml" xmlns:wp14="http://schemas.microsoft.com/office/word/2010/wordprocessingDrawing" xmlns:wp="http://schemas.openxmlformats.org/drawingml/2006/wordprocessingDrawing" xmlns:w10="urn:schemas-microsoft-com:office:word" xmlns:w="http://schemas.openxmlformats.org/wordprocessingml/2006/main" xmlns:w14="http://schemas.microsoft.com/office/word/2010/wordml" xmlns:w15="http://schemas.microsoft.com/office/word/2012/wordml" xmlns:wpg="http://schemas.microsoft.com/office/word/2010/wordprocessingGroup" xmlns:wpi="http://schemas.microsoft.com/office/word/2010/wordprocessingInk" xmlns:wne="http://schemas.microsoft.com/office/word/2006/wordml" xmlns:wps="http://schemas.microsoft.com/office/word/2010/wordprocessingShape" mc:Ignorable="w14 w15 wp14">
+<w:numbering xmlns:wpc="http://schemas.microsoft.com/office/word/2010/wordprocessingCanvas" xmlns:cx="http://schemas.microsoft.com/office/drawing/2014/chartex" xmlns:cx1="http://schemas.microsoft.com/office/drawing/2015/9/8/chartex" xmlns:cx2="http://schemas.microsoft.com/office/drawing/2015/10/21/chartex" xmlns:mc="http://schemas.openxmlformats.org/markup-compatibility/2006" xmlns:o="urn:schemas-microsoft-com:office:office" xmlns:r="http://schemas.openxmlformats.org/officeDocument/2006/relationships" xmlns:m="http://schemas.openxmlformats.org/officeDocument/2006/math" xmlns:v="urn:schemas-microsoft-com:vml" xmlns:wp14="http://schemas.microsoft.com/office/word/2010/wordprocessingDrawing" xmlns:wp="http://schemas.openxmlformats.org/drawingml/2006/wordprocessingDrawing" xmlns:w10="urn:schemas-microsoft-com:office:word" xmlns:w="http://schemas.openxmlformats.org/wordprocessingml/2006/main" xmlns:w14="http://schemas.microsoft.com/office/word/2010/wordml" xmlns:w15="http://schemas.microsoft.com/office/word/2012/wordml" xmlns:w16se="http://schemas.microsoft.com/office/word/2015/wordml/symex" xmlns:wpg="http://schemas.microsoft.com/office/word/2010/wordprocessingGroup" xmlns:wpi="http://schemas.microsoft.com/office/word/2010/wordprocessingInk" xmlns:wne="http://schemas.microsoft.com/office/word/2006/wordml" xmlns:wps="http://schemas.microsoft.com/office/word/2010/wordprocessingShape" mc:Ignorable="w14 w15 w16se wp14">
   <w:abstractNum w:abstractNumId="0" w15:restartNumberingAfterBreak="0">
     <w:nsid w:val="6E0B68C3"/>
     <w:multiLevelType w:val="hybridMultilevel"/>
@@ -2168,14 +2278,130 @@
       </w:pPr>
     </w:lvl>
   </w:abstractNum>
+  <w:abstractNum w:abstractNumId="1" w15:restartNumberingAfterBreak="0">
+    <w:nsid w:val="79947204"/>
+    <w:multiLevelType w:val="hybridMultilevel"/>
+    <w:tmpl w:val="B3C299B6"/>
+    <w:lvl w:ilvl="0" w:tplc="240A0001">
+      <w:start w:val="1"/>
+      <w:numFmt w:val="bullet"/>
+      <w:lvlText w:val=""/>
+      <w:lvlJc w:val="left"/>
+      <w:pPr>
+        <w:ind w:left="720" w:hanging="360"/>
+      </w:pPr>
+      <w:rPr>
+        <w:rFonts w:ascii="Symbol" w:hAnsi="Symbol" w:hint="default"/>
+      </w:rPr>
+    </w:lvl>
+    <w:lvl w:ilvl="1" w:tplc="240A0003" w:tentative="1">
+      <w:start w:val="1"/>
+      <w:numFmt w:val="bullet"/>
+      <w:lvlText w:val="o"/>
+      <w:lvlJc w:val="left"/>
+      <w:pPr>
+        <w:ind w:left="1440" w:hanging="360"/>
+      </w:pPr>
+      <w:rPr>
+        <w:rFonts w:ascii="Courier New" w:hAnsi="Courier New" w:cs="Courier New" w:hint="default"/>
+      </w:rPr>
+    </w:lvl>
+    <w:lvl w:ilvl="2" w:tplc="240A0005" w:tentative="1">
+      <w:start w:val="1"/>
+      <w:numFmt w:val="bullet"/>
+      <w:lvlText w:val=""/>
+      <w:lvlJc w:val="left"/>
+      <w:pPr>
+        <w:ind w:left="2160" w:hanging="360"/>
+      </w:pPr>
+      <w:rPr>
+        <w:rFonts w:ascii="Wingdings" w:hAnsi="Wingdings" w:hint="default"/>
+      </w:rPr>
+    </w:lvl>
+    <w:lvl w:ilvl="3" w:tplc="240A0001" w:tentative="1">
+      <w:start w:val="1"/>
+      <w:numFmt w:val="bullet"/>
+      <w:lvlText w:val=""/>
+      <w:lvlJc w:val="left"/>
+      <w:pPr>
+        <w:ind w:left="2880" w:hanging="360"/>
+      </w:pPr>
+      <w:rPr>
+        <w:rFonts w:ascii="Symbol" w:hAnsi="Symbol" w:hint="default"/>
+      </w:rPr>
+    </w:lvl>
+    <w:lvl w:ilvl="4" w:tplc="240A0003" w:tentative="1">
+      <w:start w:val="1"/>
+      <w:numFmt w:val="bullet"/>
+      <w:lvlText w:val="o"/>
+      <w:lvlJc w:val="left"/>
+      <w:pPr>
+        <w:ind w:left="3600" w:hanging="360"/>
+      </w:pPr>
+      <w:rPr>
+        <w:rFonts w:ascii="Courier New" w:hAnsi="Courier New" w:cs="Courier New" w:hint="default"/>
+      </w:rPr>
+    </w:lvl>
+    <w:lvl w:ilvl="5" w:tplc="240A0005" w:tentative="1">
+      <w:start w:val="1"/>
+      <w:numFmt w:val="bullet"/>
+      <w:lvlText w:val=""/>
+      <w:lvlJc w:val="left"/>
+      <w:pPr>
+        <w:ind w:left="4320" w:hanging="360"/>
+      </w:pPr>
+      <w:rPr>
+        <w:rFonts w:ascii="Wingdings" w:hAnsi="Wingdings" w:hint="default"/>
+      </w:rPr>
+    </w:lvl>
+    <w:lvl w:ilvl="6" w:tplc="240A0001" w:tentative="1">
+      <w:start w:val="1"/>
+      <w:numFmt w:val="bullet"/>
+      <w:lvlText w:val=""/>
+      <w:lvlJc w:val="left"/>
+      <w:pPr>
+        <w:ind w:left="5040" w:hanging="360"/>
+      </w:pPr>
+      <w:rPr>
+        <w:rFonts w:ascii="Symbol" w:hAnsi="Symbol" w:hint="default"/>
+      </w:rPr>
+    </w:lvl>
+    <w:lvl w:ilvl="7" w:tplc="240A0003" w:tentative="1">
+      <w:start w:val="1"/>
+      <w:numFmt w:val="bullet"/>
+      <w:lvlText w:val="o"/>
+      <w:lvlJc w:val="left"/>
+      <w:pPr>
+        <w:ind w:left="5760" w:hanging="360"/>
+      </w:pPr>
+      <w:rPr>
+        <w:rFonts w:ascii="Courier New" w:hAnsi="Courier New" w:cs="Courier New" w:hint="default"/>
+      </w:rPr>
+    </w:lvl>
+    <w:lvl w:ilvl="8" w:tplc="240A0005" w:tentative="1">
+      <w:start w:val="1"/>
+      <w:numFmt w:val="bullet"/>
+      <w:lvlText w:val=""/>
+      <w:lvlJc w:val="left"/>
+      <w:pPr>
+        <w:ind w:left="6480" w:hanging="360"/>
+      </w:pPr>
+      <w:rPr>
+        <w:rFonts w:ascii="Wingdings" w:hAnsi="Wingdings" w:hint="default"/>
+      </w:rPr>
+    </w:lvl>
+  </w:abstractNum>
   <w:num w:numId="1">
     <w:abstractNumId w:val="0"/>
+  </w:num>
+  <w:num w:numId="2">
+    <w:abstractNumId w:val="1"/>
   </w:num>
 </w:numbering>
 </file>
 
 <file path=word/styles.xml><?xml version="1.0" encoding="utf-8"?>
-<w:styles xmlns:mc="http://schemas.openxmlformats.org/markup-compatibility/2006" xmlns:r="http://schemas.openxmlformats.org/officeDocument/2006/relationships" xmlns:w="http://schemas.openxmlformats.org/wordprocessingml/2006/main" xmlns:w14="http://schemas.microsoft.com/office/word/2010/wordml" xmlns:w15="http://schemas.microsoft.com/office/word/2012/wordml" mc:Ignorable="w14 w15">
+<w:styles xmlns:mc="http://schemas.openxmlformats.org/markup-compatibility/2006" xmlns:r="http://schemas.openxmlformats.org/officeDocument/2006/relationships" xmlns:w="http://schemas.openxmlformats.org/wordprocessingml/2006/main" xmlns:w14="http://schemas.microsoft.com/office/word/2010/wordml" xmlns:w15="http://schemas.microsoft.com/office/word/2012/wordml" xmlns:w16se="http://schemas.microsoft.com/office/word/2015/wordml/symex" mc:Ignorable="w14 w15 w16se">
   <w:docDefaults>
     <w:rPrDefault>
       <w:rPr>
@@ -2191,7 +2417,7 @@
       </w:pPr>
     </w:pPrDefault>
   </w:docDefaults>
-  <w:latentStyles w:defLockedState="0" w:defUIPriority="99" w:defSemiHidden="0" w:defUnhideWhenUsed="0" w:defQFormat="0" w:count="371">
+  <w:latentStyles w:defLockedState="0" w:defUIPriority="99" w:defSemiHidden="0" w:defUnhideWhenUsed="0" w:defQFormat="0" w:count="373">
     <w:lsdException w:name="Normal" w:uiPriority="0" w:qFormat="1"/>
     <w:lsdException w:name="heading 1" w:uiPriority="9" w:qFormat="1"/>
     <w:lsdException w:name="heading 2" w:semiHidden="1" w:uiPriority="9" w:unhideWhenUsed="1" w:qFormat="1"/>
@@ -2297,7 +2523,6 @@
     <w:lsdException w:name="HTML Sample" w:semiHidden="1" w:unhideWhenUsed="1"/>
     <w:lsdException w:name="HTML Typewriter" w:semiHidden="1" w:unhideWhenUsed="1"/>
     <w:lsdException w:name="HTML Variable" w:semiHidden="1" w:unhideWhenUsed="1"/>
-    <w:lsdException w:name="Normal Table" w:semiHidden="1" w:unhideWhenUsed="1"/>
     <w:lsdException w:name="annotation subject" w:semiHidden="1" w:unhideWhenUsed="1"/>
     <w:lsdException w:name="No List" w:semiHidden="1" w:unhideWhenUsed="1"/>
     <w:lsdException w:name="Outline List 1" w:semiHidden="1" w:unhideWhenUsed="1"/>
@@ -2343,11 +2568,9 @@
     <w:lsdException w:name="Table Subtle 1" w:semiHidden="1" w:unhideWhenUsed="1"/>
     <w:lsdException w:name="Table Subtle 2" w:semiHidden="1" w:unhideWhenUsed="1"/>
     <w:lsdException w:name="Table Web 1" w:semiHidden="1" w:unhideWhenUsed="1"/>
-    <w:lsdException w:name="Table Web 2" w:semiHidden="1" w:unhideWhenUsed="1"/>
     <w:lsdException w:name="Table Web 3" w:semiHidden="1" w:unhideWhenUsed="1"/>
     <w:lsdException w:name="Balloon Text" w:semiHidden="1" w:unhideWhenUsed="1"/>
     <w:lsdException w:name="Table Grid" w:uiPriority="59"/>
-    <w:lsdException w:name="Table Theme" w:semiHidden="1" w:unhideWhenUsed="1"/>
     <w:lsdException w:name="Placeholder Text" w:semiHidden="1"/>
     <w:lsdException w:name="No Spacing" w:uiPriority="1" w:qFormat="1"/>
     <w:lsdException w:name="Light Shading" w:uiPriority="60"/>
@@ -2563,18 +2786,20 @@
     <w:lsdException w:name="List Table 5 Dark Accent 6" w:uiPriority="50"/>
     <w:lsdException w:name="List Table 6 Colorful Accent 6" w:uiPriority="51"/>
     <w:lsdException w:name="List Table 7 Colorful Accent 6" w:uiPriority="52"/>
+    <w:lsdException w:name="Mention" w:semiHidden="1" w:unhideWhenUsed="1"/>
+    <w:lsdException w:name="Smart Hyperlink" w:semiHidden="1" w:unhideWhenUsed="1"/>
   </w:latentStyles>
   <w:style w:type="paragraph" w:default="1" w:styleId="Normal">
     <w:name w:val="Normal"/>
     <w:qFormat/>
   </w:style>
-  <w:style w:type="character" w:default="1" w:styleId="Fuentedeprrafopredeter">
+  <w:style w:type="character" w:default="1" w:styleId="DefaultParagraphFont">
     <w:name w:val="Default Paragraph Font"/>
     <w:uiPriority w:val="1"/>
     <w:semiHidden/>
     <w:unhideWhenUsed/>
   </w:style>
-  <w:style w:type="table" w:default="1" w:styleId="Tablanormal">
+  <w:style w:type="table" w:default="1" w:styleId="TableNormal">
     <w:name w:val="Normal Table"/>
     <w:uiPriority w:val="99"/>
     <w:semiHidden/>
@@ -2589,16 +2814,16 @@
       </w:tblCellMar>
     </w:tblPr>
   </w:style>
-  <w:style w:type="numbering" w:default="1" w:styleId="Sinlista">
+  <w:style w:type="numbering" w:default="1" w:styleId="NoList">
     <w:name w:val="No List"/>
     <w:uiPriority w:val="99"/>
     <w:semiHidden/>
     <w:unhideWhenUsed/>
   </w:style>
-  <w:style w:type="paragraph" w:styleId="Encabezado">
+  <w:style w:type="paragraph" w:styleId="Header">
     <w:name w:val="header"/>
     <w:basedOn w:val="Normal"/>
-    <w:link w:val="EncabezadoCar"/>
+    <w:link w:val="HeaderChar"/>
     <w:uiPriority w:val="99"/>
     <w:unhideWhenUsed/>
     <w:rsid w:val="00EF0A93"/>
@@ -2610,17 +2835,17 @@
       <w:spacing w:after="0" w:line="240" w:lineRule="auto"/>
     </w:pPr>
   </w:style>
-  <w:style w:type="character" w:customStyle="1" w:styleId="EncabezadoCar">
-    <w:name w:val="Encabezado Car"/>
-    <w:basedOn w:val="Fuentedeprrafopredeter"/>
-    <w:link w:val="Encabezado"/>
+  <w:style w:type="character" w:customStyle="1" w:styleId="HeaderChar">
+    <w:name w:val="Header Char"/>
+    <w:basedOn w:val="DefaultParagraphFont"/>
+    <w:link w:val="Header"/>
     <w:uiPriority w:val="99"/>
     <w:rsid w:val="00EF0A93"/>
   </w:style>
-  <w:style w:type="paragraph" w:styleId="Piedepgina">
+  <w:style w:type="paragraph" w:styleId="Footer">
     <w:name w:val="footer"/>
     <w:basedOn w:val="Normal"/>
-    <w:link w:val="PiedepginaCar"/>
+    <w:link w:val="FooterChar"/>
     <w:uiPriority w:val="99"/>
     <w:unhideWhenUsed/>
     <w:rsid w:val="00EF0A93"/>
@@ -2632,17 +2857,17 @@
       <w:spacing w:after="0" w:line="240" w:lineRule="auto"/>
     </w:pPr>
   </w:style>
-  <w:style w:type="character" w:customStyle="1" w:styleId="PiedepginaCar">
-    <w:name w:val="Pie de página Car"/>
-    <w:basedOn w:val="Fuentedeprrafopredeter"/>
-    <w:link w:val="Piedepgina"/>
+  <w:style w:type="character" w:customStyle="1" w:styleId="FooterChar">
+    <w:name w:val="Footer Char"/>
+    <w:basedOn w:val="DefaultParagraphFont"/>
+    <w:link w:val="Footer"/>
     <w:uiPriority w:val="99"/>
     <w:rsid w:val="00EF0A93"/>
   </w:style>
-  <w:style w:type="paragraph" w:styleId="Textodeglobo">
+  <w:style w:type="paragraph" w:styleId="BalloonText">
     <w:name w:val="Balloon Text"/>
     <w:basedOn w:val="Normal"/>
-    <w:link w:val="TextodegloboCar"/>
+    <w:link w:val="BalloonTextChar"/>
     <w:uiPriority w:val="99"/>
     <w:semiHidden/>
     <w:unhideWhenUsed/>
@@ -2656,10 +2881,10 @@
       <w:szCs w:val="16"/>
     </w:rPr>
   </w:style>
-  <w:style w:type="character" w:customStyle="1" w:styleId="TextodegloboCar">
-    <w:name w:val="Texto de globo Car"/>
-    <w:basedOn w:val="Fuentedeprrafopredeter"/>
-    <w:link w:val="Textodeglobo"/>
+  <w:style w:type="character" w:customStyle="1" w:styleId="BalloonTextChar">
+    <w:name w:val="Balloon Text Char"/>
+    <w:basedOn w:val="DefaultParagraphFont"/>
+    <w:link w:val="BalloonText"/>
     <w:uiPriority w:val="99"/>
     <w:semiHidden/>
     <w:rsid w:val="00EF0A93"/>
@@ -2671,8 +2896,8 @@
   </w:style>
   <w:style w:type="table" w:customStyle="1" w:styleId="Tablaconcuadrcula1">
     <w:name w:val="Tabla con cuadrícula1"/>
-    <w:basedOn w:val="Tablanormal"/>
-    <w:next w:val="Tablaconcuadrcula"/>
+    <w:basedOn w:val="TableNormal"/>
+    <w:next w:val="TableGrid"/>
     <w:rsid w:val="00EF0A93"/>
     <w:pPr>
       <w:spacing w:after="0" w:line="240" w:lineRule="auto"/>
@@ -2694,9 +2919,9 @@
       </w:tblBorders>
     </w:tblPr>
   </w:style>
-  <w:style w:type="table" w:styleId="Tablaconcuadrcula">
+  <w:style w:type="table" w:styleId="TableGrid">
     <w:name w:val="Table Grid"/>
-    <w:basedOn w:val="Tablanormal"/>
+    <w:basedOn w:val="TableNormal"/>
     <w:uiPriority w:val="59"/>
     <w:rsid w:val="00EF0A93"/>
     <w:pPr>
@@ -2713,7 +2938,7 @@
       </w:tblBorders>
     </w:tblPr>
   </w:style>
-  <w:style w:type="paragraph" w:styleId="Prrafodelista">
+  <w:style w:type="paragraph" w:styleId="ListParagraph">
     <w:name w:val="List Paragraph"/>
     <w:basedOn w:val="Normal"/>
     <w:uiPriority w:val="34"/>

</xml_diff>